<commit_message>
Corrected reference key and added code for performing pca plots in R
</commit_message>
<xml_diff>
--- a/analysis/paper/paper.docx
+++ b/analysis/paper/paper.docx
@@ -107,7 +107,7 @@
         <w:pStyle w:val="Date"/>
       </w:pPr>
       <w:r>
-        <w:t xml:space="preserve">01</w:t>
+        <w:t xml:space="preserve">06</w:t>
       </w:r>
       <w:r>
         <w:t xml:space="preserve"> </w:t>
@@ -1258,7 +1258,7 @@
       <w:r>
         <w:drawing>
           <wp:inline>
-            <wp:extent cx="5943600" cy="2023256"/>
+            <wp:extent cx="5943600" cy="2164356"/>
             <wp:effectExtent b="0" l="0" r="0" t="0"/>
             <wp:docPr descr="Figure 4.1: PCA score plot of 1st and 2nd components for the 400 nm – 750 nm region of the spectrum. Quartzite with a darker surface group to the right in the model, while white objects group in the bottom left quadrant." title="" id="1" name="Picture"/>
             <a:graphic>
@@ -1279,7 +1279,7 @@
                   <pic:spPr bwMode="auto">
                     <a:xfrm>
                       <a:off x="0" y="0"/>
-                      <a:ext cx="5943600" cy="2023256"/>
+                      <a:ext cx="5943600" cy="2164356"/>
                     </a:xfrm>
                     <a:prstGeom prst="rect">
                       <a:avLst/>
@@ -1581,14 +1581,14 @@
       <w:r>
         <w:drawing>
           <wp:inline>
-            <wp:extent cx="5943600" cy="2015724"/>
+            <wp:extent cx="5943600" cy="2377440"/>
             <wp:effectExtent b="0" l="0" r="0" t="0"/>
             <wp:docPr descr="Figure 4.3: PCA score plot of 1st and 2nd components for the 1 000 nm – 2 500 nm region of the spectrum. Quartz-based material with a darker surface group to the right in the model, while those with white surface group in the bottom left quadrant. A trend of translucent material and opaque material with a beige tint grouping in the top left can also be seen." title="" id="1" name="Picture"/>
             <a:graphic>
               <a:graphicData uri="http://schemas.openxmlformats.org/drawingml/2006/picture">
                 <pic:pic>
                   <pic:nvPicPr>
-                    <pic:cNvPr descr="C:/Users/masj0062/Documents/DOKTORANDSPROJEKT/VERSION%20CONTROL/MethodPaper/analysis/figures/fig_4_3_nir_averaged_pca_p1_p2.jpg" id="0" name="Picture"/>
+                    <pic:cNvPr descr="../figures/nir-pca-1.png" id="0" name="Picture"/>
                     <pic:cNvPicPr>
                       <a:picLocks noChangeArrowheads="1" noChangeAspect="1"/>
                     </pic:cNvPicPr>
@@ -1602,7 +1602,7 @@
                   <pic:spPr bwMode="auto">
                     <a:xfrm>
                       <a:off x="0" y="0"/>
-                      <a:ext cx="5943600" cy="2015724"/>
+                      <a:ext cx="5943600" cy="2377440"/>
                     </a:xfrm>
                     <a:prstGeom prst="rect">
                       <a:avLst/>
@@ -1741,16 +1741,7 @@
         <w:t xml:space="preserve"> </w:t>
       </w:r>
       <w:r>
-        <w:t xml:space="preserve">(</w:t>
-      </w:r>
-      <w:r>
-        <w:rPr>
-          <w:b/>
-        </w:rPr>
-        <w:t xml:space="preserve">???</w:t>
-      </w:r>
-      <w:r>
-        <w:t xml:space="preserve">)</w:t>
+        <w:t xml:space="preserve">(Kloprogge 2017)</w:t>
       </w:r>
       <w:r>
         <w:t xml:space="preserve"> </w:t>
@@ -1824,14 +1815,14 @@
       <w:r>
         <w:drawing>
           <wp:inline>
-            <wp:extent cx="5943600" cy="1388352"/>
+            <wp:extent cx="5943600" cy="4457700"/>
             <wp:effectExtent b="0" l="0" r="0" t="0"/>
             <wp:docPr descr="Figure 4.4: Average spectra of raman measurements sampled on grey-to-dark quartzite featuring both the quartz peak at 460 cm-1, as well as the graphite peaks at 1 287 cm-1 (D band) and 1 598 cm-1 (G band)" title="" id="1" name="Picture"/>
             <a:graphic>
               <a:graphicData uri="http://schemas.openxmlformats.org/drawingml/2006/picture">
                 <pic:pic>
                   <pic:nvPicPr>
-                    <pic:cNvPr descr="C:/Users/masj0062/Documents/DOKTORANDSPROJEKT/VERSION%20CONTROL/MethodPaper/analysis/figures/fig_4_4_raman_spectra_dark.jpg" id="0" name="Picture"/>
+                    <pic:cNvPr descr="../figures/raman-average-1.png" id="0" name="Picture"/>
                     <pic:cNvPicPr>
                       <a:picLocks noChangeArrowheads="1" noChangeAspect="1"/>
                     </pic:cNvPicPr>
@@ -1845,7 +1836,7 @@
                   <pic:spPr bwMode="auto">
                     <a:xfrm>
                       <a:off x="0" y="0"/>
-                      <a:ext cx="5943600" cy="1388352"/>
+                      <a:ext cx="5943600" cy="4457700"/>
                     </a:xfrm>
                     <a:prstGeom prst="rect">
                       <a:avLst/>
@@ -1917,14 +1908,14 @@
       <w:r>
         <w:drawing>
           <wp:inline>
-            <wp:extent cx="5943600" cy="2141837"/>
+            <wp:extent cx="5943600" cy="4439415"/>
             <wp:effectExtent b="0" l="0" r="0" t="0"/>
-            <wp:docPr descr="Figure 4.5: PCA score plot of 1st and 2nd components of the raman analysis. The materials group based on two main features, the quartz-peak at 460 cm-1 and the D/G band peaks around 1300 cm-1 and 1600 cm-1. Darker materials feature more pronounced D/G band peaks while the white and more translucent materials feature only the quartz peak." title="" id="1" name="Picture"/>
+            <wp:docPr descr="Figure 4.5: PCA score plots for the raman analysis. Along the 1st component (P1) materials group based on two main features, the quartz-peak at 460 cm-1 and the D/G bands around 1300 cm-1 and 1600 cm-1. Darker materials feature more pronounced D/G band peaks while the white and more translucent materials feature only the quartz peak A) Plot of 1st and 2nd components; noisier spectra drift outwards along P2 B) Plot of 1st and 3rd components; noisier spectra are separated out from other samples, but spectra with peaks around 700-800 cm-1 are drawn towards the bottom right." title="" id="1" name="Picture"/>
             <a:graphic>
               <a:graphicData uri="http://schemas.openxmlformats.org/drawingml/2006/picture">
                 <pic:pic>
                   <pic:nvPicPr>
-                    <pic:cNvPr descr="C:/Users/masj0062/Documents/DOKTORANDSPROJEKT/VERSION%20CONTROL/MethodPaper/analysis/figures/fig_4_6_raman_average_pca_p1_p2.jpg" id="0" name="Picture"/>
+                    <pic:cNvPr descr="C:/Users/masj0062/Documents/DOKTORANDSPROJEKT/VERSION%20CONTROL/MethodPaper/analysis/figures/fig_4_6_raman_average_pca_p1_p2_p3.jpg" id="0" name="Picture"/>
                     <pic:cNvPicPr>
                       <a:picLocks noChangeArrowheads="1" noChangeAspect="1"/>
                     </pic:cNvPicPr>
@@ -1938,7 +1929,7 @@
                   <pic:spPr bwMode="auto">
                     <a:xfrm>
                       <a:off x="0" y="0"/>
-                      <a:ext cx="5943600" cy="2141837"/>
+                      <a:ext cx="5943600" cy="4439415"/>
                     </a:xfrm>
                     <a:prstGeom prst="rect">
                       <a:avLst/>
@@ -1962,7 +1953,605 @@
         <w:pStyle w:val="ImageCaption"/>
       </w:pPr>
       <w:r>
-        <w:t xml:space="preserve">Figure 4.5: PCA score plot of 1st and 2nd components of the raman analysis. The materials group based on two main features, the quartz-peak at 460 cm-1 and the D/G band peaks around 1300 cm-1 and 1600 cm-1. Darker materials feature more pronounced D/G band peaks while the white and more translucent materials feature only the quartz peak.</w:t>
+        <w:t xml:space="preserve">Figure 4.5: PCA score plots for the raman analysis. Along the 1st component (P1) materials group based on two main features, the quartz-peak at 460 cm-1 and the D/G bands around 1300 cm-1 and 1600 cm-1. Darker materials feature more pronounced D/G band peaks while the white and more translucent materials feature only the quartz peak A) Plot of 1st and 2nd components; noisier spectra drift outwards along P2 B) Plot of 1st and 3rd components; noisier spectra are separated out from other samples, but spectra with peaks around 700-800 cm-1 are drawn towards the bottom right.</w:t>
+      </w:r>
+    </w:p>
+    <w:p>
+      <w:pPr>
+        <w:pStyle w:val="BodyText"/>
+      </w:pPr>
+      <w:r>
+        <w:t xml:space="preserve"> </w:t>
+      </w:r>
+    </w:p>
+    <w:p>
+      <w:pPr>
+        <w:pStyle w:val="Heading2"/>
+      </w:pPr>
+      <w:bookmarkStart w:id="40" w:name="xrf"/>
+      <w:r>
+        <w:t xml:space="preserve">4.4	XRF</w:t>
+      </w:r>
+      <w:bookmarkEnd w:id="40"/>
+    </w:p>
+    <w:p>
+      <w:pPr>
+        <w:pStyle w:val="FirstParagraph"/>
+      </w:pPr>
+      <w:r>
+        <w:t xml:space="preserve">The XRF spectrometer is not capable of detecting all of the common elements, and the software therefore calculates a balance (Bal), which represents the remaining unquantifiable elements in a sample. The elements represented in this unquantifiable group are all those with an atomic number lower than</w:t>
+      </w:r>
+      <w:r>
+        <w:t xml:space="preserve"> </w:t>
+      </w:r>
+      <w:r>
+        <w:rPr>
+          <w:vertAlign w:val="superscript"/>
+        </w:rPr>
+        <w:t xml:space="preserve">12</w:t>
+      </w:r>
+      <w:r>
+        <w:t xml:space="preserve">Mg (REF). Univariate analysis shows that SiO</w:t>
+      </w:r>
+      <w:r>
+        <w:rPr>
+          <w:vertAlign w:val="superscript"/>
+        </w:rPr>
+        <w:t xml:space="preserve">2</w:t>
+      </w:r>
+      <w:r>
+        <w:t xml:space="preserve"> </w:t>
+      </w:r>
+      <w:r>
+        <w:t xml:space="preserve">makes up the main bulk of the composition of the material, and two major groups can be distinguished based on this content (fig. </w:t>
+      </w:r>
+      <w:r>
+        <w:t xml:space="preserve">4.6</w:t>
+      </w:r>
+      <w:r>
+        <w:t xml:space="preserve">). The majority of the readings resulted in a SiO</w:t>
+      </w:r>
+      <w:r>
+        <w:rPr>
+          <w:vertAlign w:val="superscript"/>
+        </w:rPr>
+        <w:t xml:space="preserve">2</w:t>
+      </w:r>
+      <w:r>
+        <w:t xml:space="preserve"> </w:t>
+      </w:r>
+      <w:r>
+        <w:t xml:space="preserve">content of less than 50%, and about ¼ of the readings (~ 27%) featured a SiO</w:t>
+      </w:r>
+      <w:r>
+        <w:rPr>
+          <w:vertAlign w:val="superscript"/>
+        </w:rPr>
+        <w:t xml:space="preserve">2</w:t>
+      </w:r>
+      <w:r>
+        <w:t xml:space="preserve"> </w:t>
+      </w:r>
+      <w:r>
+        <w:t xml:space="preserve">content closer to 90 %. The</w:t>
+      </w:r>
+      <w:r>
+        <w:t xml:space="preserve"> </w:t>
+      </w:r>
+      <w:r>
+        <w:t xml:space="preserve">“</w:t>
+      </w:r>
+      <w:r>
+        <w:t xml:space="preserve">low</w:t>
+      </w:r>
+      <w:r>
+        <w:t xml:space="preserve">”</w:t>
+      </w:r>
+      <w:r>
+        <w:t xml:space="preserve"> </w:t>
+      </w:r>
+      <w:r>
+        <w:t xml:space="preserve">SiO</w:t>
+      </w:r>
+      <w:r>
+        <w:rPr>
+          <w:vertAlign w:val="superscript"/>
+        </w:rPr>
+        <w:t xml:space="preserve">2</w:t>
+      </w:r>
+      <w:r>
+        <w:t xml:space="preserve"> </w:t>
+      </w:r>
+      <w:r>
+        <w:t xml:space="preserve">group also feature a Bal between 40 – 70 %.</w:t>
+      </w:r>
+    </w:p>
+    <w:p>
+      <w:pPr>
+        <w:pStyle w:val="BodyText"/>
+      </w:pPr>
+      <w:r>
+        <w:t xml:space="preserve">The three first components of the PCA have an eigenvalue above 1 and the cumulative explained variance is ~ 86.5%. The loadings of the three components can be seen in figure</w:t>
+      </w:r>
+      <w:r>
+        <w:t xml:space="preserve"> </w:t>
+      </w:r>
+      <w:r>
+        <w:t xml:space="preserve">4.7</w:t>
+      </w:r>
+      <w:r>
+        <w:t xml:space="preserve">. In the score plot of P1 and P2, two large clusters emerges (fig. </w:t>
+      </w:r>
+      <w:r>
+        <w:t xml:space="preserve">4.8</w:t>
+      </w:r>
+      <w:r>
+        <w:t xml:space="preserve">). The loadings for</w:t>
+      </w:r>
+      <w:r>
+        <w:t xml:space="preserve"> </w:t>
+      </w:r>
+      <w:r>
+        <w:rPr>
+          <w:vertAlign w:val="superscript"/>
+        </w:rPr>
+        <w:t xml:space="preserve">13</w:t>
+      </w:r>
+      <w:r>
+        <w:t xml:space="preserve">Al,</w:t>
+      </w:r>
+      <w:r>
+        <w:t xml:space="preserve"> </w:t>
+      </w:r>
+      <w:r>
+        <w:rPr>
+          <w:vertAlign w:val="superscript"/>
+        </w:rPr>
+        <w:t xml:space="preserve">18</w:t>
+      </w:r>
+      <w:r>
+        <w:t xml:space="preserve">Sr,</w:t>
+      </w:r>
+      <w:r>
+        <w:t xml:space="preserve"> </w:t>
+      </w:r>
+      <w:r>
+        <w:rPr>
+          <w:vertAlign w:val="superscript"/>
+        </w:rPr>
+        <w:t xml:space="preserve">19</w:t>
+      </w:r>
+      <w:r>
+        <w:t xml:space="preserve">K,</w:t>
+      </w:r>
+      <w:r>
+        <w:t xml:space="preserve"> </w:t>
+      </w:r>
+      <w:r>
+        <w:rPr>
+          <w:vertAlign w:val="superscript"/>
+        </w:rPr>
+        <w:t xml:space="preserve">20</w:t>
+      </w:r>
+      <w:r>
+        <w:t xml:space="preserve">Ca,</w:t>
+      </w:r>
+      <w:r>
+        <w:t xml:space="preserve"> </w:t>
+      </w:r>
+      <w:r>
+        <w:rPr>
+          <w:vertAlign w:val="superscript"/>
+        </w:rPr>
+        <w:t xml:space="preserve">40</w:t>
+      </w:r>
+      <w:r>
+        <w:t xml:space="preserve">Zr,</w:t>
+      </w:r>
+      <w:r>
+        <w:t xml:space="preserve"> </w:t>
+      </w:r>
+      <w:r>
+        <w:rPr>
+          <w:vertAlign w:val="superscript"/>
+        </w:rPr>
+        <w:t xml:space="preserve">81</w:t>
+      </w:r>
+      <w:r>
+        <w:t xml:space="preserve">Ti group together in the top right quadrant whilst</w:t>
+      </w:r>
+      <w:r>
+        <w:t xml:space="preserve"> </w:t>
+      </w:r>
+      <w:r>
+        <w:rPr>
+          <w:vertAlign w:val="superscript"/>
+        </w:rPr>
+        <w:t xml:space="preserve">12</w:t>
+      </w:r>
+      <w:r>
+        <w:t xml:space="preserve">Mg,</w:t>
+      </w:r>
+      <w:r>
+        <w:t xml:space="preserve"> </w:t>
+      </w:r>
+      <w:r>
+        <w:rPr>
+          <w:vertAlign w:val="superscript"/>
+        </w:rPr>
+        <w:t xml:space="preserve">14</w:t>
+      </w:r>
+      <w:r>
+        <w:t xml:space="preserve">Si,</w:t>
+      </w:r>
+      <w:r>
+        <w:t xml:space="preserve"> </w:t>
+      </w:r>
+      <w:r>
+        <w:rPr>
+          <w:vertAlign w:val="superscript"/>
+        </w:rPr>
+        <w:t xml:space="preserve">15</w:t>
+      </w:r>
+      <w:r>
+        <w:t xml:space="preserve">P,</w:t>
+      </w:r>
+      <w:r>
+        <w:t xml:space="preserve"> </w:t>
+      </w:r>
+      <w:r>
+        <w:rPr>
+          <w:vertAlign w:val="superscript"/>
+        </w:rPr>
+        <w:t xml:space="preserve">16</w:t>
+      </w:r>
+      <w:r>
+        <w:t xml:space="preserve">S,</w:t>
+      </w:r>
+      <w:r>
+        <w:t xml:space="preserve"> </w:t>
+      </w:r>
+      <w:r>
+        <w:rPr>
+          <w:vertAlign w:val="superscript"/>
+        </w:rPr>
+        <w:t xml:space="preserve">23</w:t>
+      </w:r>
+      <w:r>
+        <w:t xml:space="preserve">V, and</w:t>
+      </w:r>
+      <w:r>
+        <w:t xml:space="preserve"> </w:t>
+      </w:r>
+      <w:r>
+        <w:rPr>
+          <w:vertAlign w:val="superscript"/>
+        </w:rPr>
+        <w:t xml:space="preserve">56</w:t>
+      </w:r>
+      <w:r>
+        <w:t xml:space="preserve">Ba group in the bottom right. As seen in figure</w:t>
+      </w:r>
+      <w:r>
+        <w:t xml:space="preserve"> </w:t>
+      </w:r>
+      <w:r>
+        <w:t xml:space="preserve">4.8</w:t>
+      </w:r>
+      <w:r>
+        <w:t xml:space="preserve">,</w:t>
+      </w:r>
+      <w:r>
+        <w:t xml:space="preserve"> </w:t>
+      </w:r>
+      <w:r>
+        <w:rPr>
+          <w:vertAlign w:val="superscript"/>
+        </w:rPr>
+        <w:t xml:space="preserve">26</w:t>
+      </w:r>
+      <w:r>
+        <w:t xml:space="preserve">Fe is the only element positioned on the left side of the model. Interestingly, the left cluster contains the samples with lower</w:t>
+      </w:r>
+      <w:r>
+        <w:t xml:space="preserve"> </w:t>
+      </w:r>
+      <w:r>
+        <w:rPr>
+          <w:vertAlign w:val="superscript"/>
+        </w:rPr>
+        <w:t xml:space="preserve">14</w:t>
+      </w:r>
+      <w:r>
+        <w:t xml:space="preserve">Si values and the right cluster the higher values. These clusters still remain if you were to exclude</w:t>
+      </w:r>
+      <w:r>
+        <w:t xml:space="preserve"> </w:t>
+      </w:r>
+      <w:r>
+        <w:rPr>
+          <w:vertAlign w:val="superscript"/>
+        </w:rPr>
+        <w:t xml:space="preserve">14</w:t>
+      </w:r>
+      <w:r>
+        <w:t xml:space="preserve">Si from the model, however, suggesting there are other elements of relevance to the clustering. The</w:t>
+      </w:r>
+      <w:r>
+        <w:t xml:space="preserve"> </w:t>
+      </w:r>
+      <w:r>
+        <w:t xml:space="preserve">“</w:t>
+      </w:r>
+      <w:r>
+        <w:t xml:space="preserve">low</w:t>
+      </w:r>
+      <w:r>
+        <w:t xml:space="preserve"> </w:t>
+      </w:r>
+      <w:r>
+        <w:rPr>
+          <w:vertAlign w:val="superscript"/>
+        </w:rPr>
+        <w:t xml:space="preserve">14</w:t>
+      </w:r>
+      <w:r>
+        <w:t xml:space="preserve">Si</w:t>
+      </w:r>
+      <w:r>
+        <w:t xml:space="preserve">”</w:t>
+      </w:r>
+      <w:r>
+        <w:t xml:space="preserve"> </w:t>
+      </w:r>
+      <w:r>
+        <w:t xml:space="preserve">cluster shows a trend along P2 of quartzite with a darker hue grouping towards the top. This may indicate a possible relation to the</w:t>
+      </w:r>
+      <w:r>
+        <w:t xml:space="preserve"> </w:t>
+      </w:r>
+      <w:r>
+        <w:rPr>
+          <w:vertAlign w:val="superscript"/>
+        </w:rPr>
+        <w:t xml:space="preserve">26</w:t>
+      </w:r>
+      <w:r>
+        <w:t xml:space="preserve">Fe content of the material, as a darker hue may be the result of inclusions of hematite, or possibly biotite.</w:t>
+      </w:r>
+      <w:r>
+        <w:t xml:space="preserve"> </w:t>
+      </w:r>
+      <w:r>
+        <w:rPr>
+          <w:vertAlign w:val="superscript"/>
+        </w:rPr>
+        <w:t xml:space="preserve">13</w:t>
+      </w:r>
+      <w:r>
+        <w:t xml:space="preserve">Al follows a similar trend with higher values recorded at the top of the two clusters.</w:t>
+      </w:r>
+      <w:r>
+        <w:t xml:space="preserve"> </w:t>
+      </w:r>
+      <w:r>
+        <w:t xml:space="preserve">The</w:t>
+      </w:r>
+      <w:r>
+        <w:t xml:space="preserve"> </w:t>
+      </w:r>
+      <w:r>
+        <w:rPr>
+          <w:i/>
+        </w:rPr>
+        <w:t xml:space="preserve">brecciated quartz</w:t>
+      </w:r>
+      <w:r>
+        <w:t xml:space="preserve"> </w:t>
+      </w:r>
+      <w:r>
+        <w:t xml:space="preserve">samples largely group together at the bottom of the</w:t>
+      </w:r>
+      <w:r>
+        <w:t xml:space="preserve"> </w:t>
+      </w:r>
+      <w:r>
+        <w:t xml:space="preserve">“</w:t>
+      </w:r>
+      <w:r>
+        <w:t xml:space="preserve">low</w:t>
+      </w:r>
+      <w:r>
+        <w:t xml:space="preserve"> </w:t>
+      </w:r>
+      <w:r>
+        <w:rPr>
+          <w:vertAlign w:val="superscript"/>
+        </w:rPr>
+        <w:t xml:space="preserve">14</w:t>
+      </w:r>
+      <w:r>
+        <w:t xml:space="preserve">Si</w:t>
+      </w:r>
+      <w:r>
+        <w:t xml:space="preserve">”</w:t>
+      </w:r>
+      <w:r>
+        <w:t xml:space="preserve"> </w:t>
+      </w:r>
+      <w:r>
+        <w:t xml:space="preserve">cluster, with a couple ending up towards the bottom of the</w:t>
+      </w:r>
+      <w:r>
+        <w:t xml:space="preserve"> </w:t>
+      </w:r>
+      <w:r>
+        <w:t xml:space="preserve">“</w:t>
+      </w:r>
+      <w:r>
+        <w:t xml:space="preserve">high</w:t>
+      </w:r>
+      <w:r>
+        <w:t xml:space="preserve"> </w:t>
+      </w:r>
+      <w:r>
+        <w:rPr>
+          <w:vertAlign w:val="superscript"/>
+        </w:rPr>
+        <w:t xml:space="preserve">14</w:t>
+      </w:r>
+      <w:r>
+        <w:t xml:space="preserve">Si</w:t>
+      </w:r>
+      <w:r>
+        <w:t xml:space="preserve">”</w:t>
+      </w:r>
+      <w:r>
+        <w:t xml:space="preserve"> </w:t>
+      </w:r>
+      <w:r>
+        <w:t xml:space="preserve">cluster. The white (N9) material is somewhat evenly distributed within the leftmost cluster.</w:t>
+      </w:r>
+      <w:r>
+        <w:t xml:space="preserve"> </w:t>
+      </w:r>
+      <w:r>
+        <w:t xml:space="preserve">The group of measurements that are somewhat separated from the</w:t>
+      </w:r>
+      <w:r>
+        <w:t xml:space="preserve"> </w:t>
+      </w:r>
+      <w:r>
+        <w:t xml:space="preserve">“</w:t>
+      </w:r>
+      <w:r>
+        <w:t xml:space="preserve">low</w:t>
+      </w:r>
+      <w:r>
+        <w:t xml:space="preserve"> </w:t>
+      </w:r>
+      <w:r>
+        <w:rPr>
+          <w:vertAlign w:val="superscript"/>
+        </w:rPr>
+        <w:t xml:space="preserve">14</w:t>
+      </w:r>
+      <w:r>
+        <w:t xml:space="preserve">Si</w:t>
+      </w:r>
+      <w:r>
+        <w:t xml:space="preserve">”</w:t>
+      </w:r>
+      <w:r>
+        <w:t xml:space="preserve"> </w:t>
+      </w:r>
+      <w:r>
+        <w:t xml:space="preserve">cluster at the top are all but one from the rock painting site of</w:t>
+      </w:r>
+      <w:r>
+        <w:t xml:space="preserve"> </w:t>
+      </w:r>
+      <w:r>
+        <w:rPr>
+          <w:i/>
+        </w:rPr>
+        <w:t xml:space="preserve">Finnforsberget</w:t>
+      </w:r>
+      <w:r>
+        <w:t xml:space="preserve">, which is located next to the Skellefte river. The</w:t>
+      </w:r>
+      <w:r>
+        <w:t xml:space="preserve"> </w:t>
+      </w:r>
+      <w:r>
+        <w:rPr>
+          <w:i/>
+        </w:rPr>
+        <w:t xml:space="preserve">Finnforsberget</w:t>
+      </w:r>
+      <w:r>
+        <w:t xml:space="preserve"> </w:t>
+      </w:r>
+      <w:r>
+        <w:t xml:space="preserve">artefacts were sampled twice with object 491 having one measurement closer to the</w:t>
+      </w:r>
+      <w:r>
+        <w:t xml:space="preserve"> </w:t>
+      </w:r>
+      <w:r>
+        <w:t xml:space="preserve">“</w:t>
+      </w:r>
+      <w:r>
+        <w:t xml:space="preserve">low</w:t>
+      </w:r>
+      <w:r>
+        <w:t xml:space="preserve"> </w:t>
+      </w:r>
+      <w:r>
+        <w:rPr>
+          <w:vertAlign w:val="superscript"/>
+        </w:rPr>
+        <w:t xml:space="preserve">14</w:t>
+      </w:r>
+      <w:r>
+        <w:t xml:space="preserve">Si</w:t>
+      </w:r>
+      <w:r>
+        <w:t xml:space="preserve">”</w:t>
+      </w:r>
+      <w:r>
+        <w:t xml:space="preserve"> </w:t>
+      </w:r>
+      <w:r>
+        <w:t xml:space="preserve">group and the other the</w:t>
+      </w:r>
+      <w:r>
+        <w:t xml:space="preserve"> </w:t>
+      </w:r>
+      <w:r>
+        <w:t xml:space="preserve">“</w:t>
+      </w:r>
+      <w:r>
+        <w:t xml:space="preserve">high</w:t>
+      </w:r>
+      <w:r>
+        <w:t xml:space="preserve"> </w:t>
+      </w:r>
+      <w:r>
+        <w:rPr>
+          <w:vertAlign w:val="superscript"/>
+        </w:rPr>
+        <w:t xml:space="preserve">14</w:t>
+      </w:r>
+      <w:r>
+        <w:t xml:space="preserve">Si</w:t>
+      </w:r>
+      <w:r>
+        <w:t xml:space="preserve">”</w:t>
+      </w:r>
+      <w:r>
+        <w:t xml:space="preserve"> </w:t>
+      </w:r>
+      <w:r>
+        <w:t xml:space="preserve">group with</w:t>
+      </w:r>
+      <w:r>
+        <w:t xml:space="preserve"> </w:t>
+      </w:r>
+      <w:r>
+        <w:rPr>
+          <w:vertAlign w:val="superscript"/>
+        </w:rPr>
+        <w:t xml:space="preserve">13</w:t>
+      </w:r>
+      <w:r>
+        <w:t xml:space="preserve">Al estimated at 25 %. This artefact was sampled twice on each side, resulting in similar results both times.</w:t>
+      </w:r>
+      <w:r>
+        <w:t xml:space="preserve"> </w:t>
+      </w:r>
+      <w:r>
+        <w:t xml:space="preserve">One almost translucent sample also ends up among the darker material. Upon closer inspection this sample is extremely small, 3 by 1 mm, and also feature inclusions of dark particles. Both of these factors may have contributed to its placement in the model.</w:t>
       </w:r>
     </w:p>
     <w:p>
@@ -1980,670 +2569,9 @@
       <w:r>
         <w:drawing>
           <wp:inline>
-            <wp:extent cx="5943600" cy="2008474"/>
+            <wp:extent cx="5943600" cy="5943600"/>
             <wp:effectExtent b="0" l="0" r="0" t="0"/>
-            <wp:docPr descr="Figure 4.6: PCA score plot of 1st and 3rd components of the raman analysis. The materials group based on two main features, the quartz-peak at 460 cm-1 and the D/G band peaks around 1300 cm-1 and 1600 cm-1. Darker materials feature more pronounced D/G band peaks while the white and more translucent materials feature only the quartz peak." title="" id="1" name="Picture"/>
-            <a:graphic>
-              <a:graphicData uri="http://schemas.openxmlformats.org/drawingml/2006/picture">
-                <pic:pic>
-                  <pic:nvPicPr>
-                    <pic:cNvPr descr="C:/Users/masj0062/Documents/DOKTORANDSPROJEKT/VERSION%20CONTROL/MethodPaper/analysis/figures/fig_4_7_raman_average_pca_p1_p3.jpg" id="0" name="Picture"/>
-                    <pic:cNvPicPr>
-                      <a:picLocks noChangeArrowheads="1" noChangeAspect="1"/>
-                    </pic:cNvPicPr>
-                  </pic:nvPicPr>
-                  <pic:blipFill>
-                    <a:blip r:embed="rId40"/>
-                    <a:stretch>
-                      <a:fillRect/>
-                    </a:stretch>
-                  </pic:blipFill>
-                  <pic:spPr bwMode="auto">
-                    <a:xfrm>
-                      <a:off x="0" y="0"/>
-                      <a:ext cx="5943600" cy="2008474"/>
-                    </a:xfrm>
-                    <a:prstGeom prst="rect">
-                      <a:avLst/>
-                    </a:prstGeom>
-                    <a:noFill/>
-                    <a:ln w="9525">
-                      <a:noFill/>
-                      <a:headEnd/>
-                      <a:tailEnd/>
-                    </a:ln>
-                  </pic:spPr>
-                </pic:pic>
-              </a:graphicData>
-            </a:graphic>
-          </wp:inline>
-        </w:drawing>
-      </w:r>
-    </w:p>
-    <w:p>
-      <w:pPr>
-        <w:pStyle w:val="ImageCaption"/>
-      </w:pPr>
-      <w:r>
-        <w:t xml:space="preserve">Figure 4.6: PCA score plot of 1st and 3rd components of the raman analysis. The materials group based on two main features, the quartz-peak at 460 cm-1 and the D/G band peaks around 1300 cm-1 and 1600 cm-1. Darker materials feature more pronounced D/G band peaks while the white and more translucent materials feature only the quartz peak.</w:t>
-      </w:r>
-    </w:p>
-    <w:p>
-      <w:pPr>
-        <w:pStyle w:val="BodyText"/>
-      </w:pPr>
-      <w:r>
-        <w:t xml:space="preserve"> </w:t>
-      </w:r>
-    </w:p>
-    <w:p>
-      <w:pPr>
-        <w:pStyle w:val="Heading2"/>
-      </w:pPr>
-      <w:bookmarkStart w:id="41" w:name="xrf"/>
-      <w:r>
-        <w:t xml:space="preserve">4.4	XRF</w:t>
-      </w:r>
-      <w:bookmarkEnd w:id="41"/>
-    </w:p>
-    <w:p>
-      <w:pPr>
-        <w:pStyle w:val="FirstParagraph"/>
-      </w:pPr>
-      <w:r>
-        <w:t xml:space="preserve">The XRF spectrometer is not capable of detecting all of the common elements, and the software therefore calculates a balance (Bal), which represents the remaining unquantifiable elements in a sample. The elements represented in this unquantifiable group are all those with an atomic number lower than</w:t>
-      </w:r>
-      <w:r>
-        <w:t xml:space="preserve"> </w:t>
-      </w:r>
-      <w:r>
-        <w:rPr>
-          <w:vertAlign w:val="superscript"/>
-        </w:rPr>
-        <w:t xml:space="preserve">12</w:t>
-      </w:r>
-      <w:r>
-        <w:t xml:space="preserve">Mg (REF). Univariate analysis shows that SiO</w:t>
-      </w:r>
-      <w:r>
-        <w:rPr>
-          <w:vertAlign w:val="superscript"/>
-        </w:rPr>
-        <w:t xml:space="preserve">2</w:t>
-      </w:r>
-      <w:r>
-        <w:t xml:space="preserve"> </w:t>
-      </w:r>
-      <w:r>
-        <w:t xml:space="preserve">makes up the main bulk of the composition of the material, and two major groups can be distinguished based on this content (fig. </w:t>
-      </w:r>
-      <w:r>
-        <w:t xml:space="preserve">4.7</w:t>
-      </w:r>
-      <w:r>
-        <w:t xml:space="preserve">). The majority of the readings resulted in a SiO</w:t>
-      </w:r>
-      <w:r>
-        <w:rPr>
-          <w:vertAlign w:val="superscript"/>
-        </w:rPr>
-        <w:t xml:space="preserve">2</w:t>
-      </w:r>
-      <w:r>
-        <w:t xml:space="preserve"> </w:t>
-      </w:r>
-      <w:r>
-        <w:t xml:space="preserve">content of less than 50%, and about ¼ of the readings (~ 27%) featured a SiO</w:t>
-      </w:r>
-      <w:r>
-        <w:rPr>
-          <w:vertAlign w:val="superscript"/>
-        </w:rPr>
-        <w:t xml:space="preserve">2</w:t>
-      </w:r>
-      <w:r>
-        <w:t xml:space="preserve"> </w:t>
-      </w:r>
-      <w:r>
-        <w:t xml:space="preserve">content closer to 90 %. The</w:t>
-      </w:r>
-      <w:r>
-        <w:t xml:space="preserve"> </w:t>
-      </w:r>
-      <w:r>
-        <w:t xml:space="preserve">“</w:t>
-      </w:r>
-      <w:r>
-        <w:t xml:space="preserve">low</w:t>
-      </w:r>
-      <w:r>
-        <w:t xml:space="preserve">”</w:t>
-      </w:r>
-      <w:r>
-        <w:t xml:space="preserve"> </w:t>
-      </w:r>
-      <w:r>
-        <w:t xml:space="preserve">SiO</w:t>
-      </w:r>
-      <w:r>
-        <w:rPr>
-          <w:vertAlign w:val="superscript"/>
-        </w:rPr>
-        <w:t xml:space="preserve">2</w:t>
-      </w:r>
-      <w:r>
-        <w:t xml:space="preserve"> </w:t>
-      </w:r>
-      <w:r>
-        <w:t xml:space="preserve">group also feature a Bal between 40 – 70 %.</w:t>
-      </w:r>
-    </w:p>
-    <w:p>
-      <w:pPr>
-        <w:pStyle w:val="BodyText"/>
-      </w:pPr>
-      <w:r>
-        <w:t xml:space="preserve">The three first components of the PCA have an eigenvalue above 1 and the cumulative explained variance is ~ 86.5%. The loadings of the three components can be seen in figure</w:t>
-      </w:r>
-      <w:r>
-        <w:t xml:space="preserve"> </w:t>
-      </w:r>
-      <w:r>
-        <w:t xml:space="preserve">4.8</w:t>
-      </w:r>
-      <w:r>
-        <w:t xml:space="preserve">. In the score plot of P1 and P2, two large clusters emerges (fig. </w:t>
-      </w:r>
-      <w:r>
-        <w:t xml:space="preserve">4.9</w:t>
-      </w:r>
-      <w:r>
-        <w:t xml:space="preserve">). The loadings for</w:t>
-      </w:r>
-      <w:r>
-        <w:t xml:space="preserve"> </w:t>
-      </w:r>
-      <w:r>
-        <w:rPr>
-          <w:vertAlign w:val="superscript"/>
-        </w:rPr>
-        <w:t xml:space="preserve">13</w:t>
-      </w:r>
-      <w:r>
-        <w:t xml:space="preserve">Al,</w:t>
-      </w:r>
-      <w:r>
-        <w:t xml:space="preserve"> </w:t>
-      </w:r>
-      <w:r>
-        <w:rPr>
-          <w:vertAlign w:val="superscript"/>
-        </w:rPr>
-        <w:t xml:space="preserve">18</w:t>
-      </w:r>
-      <w:r>
-        <w:t xml:space="preserve">Sr,</w:t>
-      </w:r>
-      <w:r>
-        <w:t xml:space="preserve"> </w:t>
-      </w:r>
-      <w:r>
-        <w:rPr>
-          <w:vertAlign w:val="superscript"/>
-        </w:rPr>
-        <w:t xml:space="preserve">19</w:t>
-      </w:r>
-      <w:r>
-        <w:t xml:space="preserve">K,</w:t>
-      </w:r>
-      <w:r>
-        <w:t xml:space="preserve"> </w:t>
-      </w:r>
-      <w:r>
-        <w:rPr>
-          <w:vertAlign w:val="superscript"/>
-        </w:rPr>
-        <w:t xml:space="preserve">20</w:t>
-      </w:r>
-      <w:r>
-        <w:t xml:space="preserve">Ca,</w:t>
-      </w:r>
-      <w:r>
-        <w:t xml:space="preserve"> </w:t>
-      </w:r>
-      <w:r>
-        <w:rPr>
-          <w:vertAlign w:val="superscript"/>
-        </w:rPr>
-        <w:t xml:space="preserve">40</w:t>
-      </w:r>
-      <w:r>
-        <w:t xml:space="preserve">Zr,</w:t>
-      </w:r>
-      <w:r>
-        <w:t xml:space="preserve"> </w:t>
-      </w:r>
-      <w:r>
-        <w:rPr>
-          <w:vertAlign w:val="superscript"/>
-        </w:rPr>
-        <w:t xml:space="preserve">81</w:t>
-      </w:r>
-      <w:r>
-        <w:t xml:space="preserve">Ti group together in the top right quadrant whilst</w:t>
-      </w:r>
-      <w:r>
-        <w:t xml:space="preserve"> </w:t>
-      </w:r>
-      <w:r>
-        <w:rPr>
-          <w:vertAlign w:val="superscript"/>
-        </w:rPr>
-        <w:t xml:space="preserve">12</w:t>
-      </w:r>
-      <w:r>
-        <w:t xml:space="preserve">Mg,</w:t>
-      </w:r>
-      <w:r>
-        <w:t xml:space="preserve"> </w:t>
-      </w:r>
-      <w:r>
-        <w:rPr>
-          <w:vertAlign w:val="superscript"/>
-        </w:rPr>
-        <w:t xml:space="preserve">14</w:t>
-      </w:r>
-      <w:r>
-        <w:t xml:space="preserve">Si,</w:t>
-      </w:r>
-      <w:r>
-        <w:t xml:space="preserve"> </w:t>
-      </w:r>
-      <w:r>
-        <w:rPr>
-          <w:vertAlign w:val="superscript"/>
-        </w:rPr>
-        <w:t xml:space="preserve">15</w:t>
-      </w:r>
-      <w:r>
-        <w:t xml:space="preserve">P,</w:t>
-      </w:r>
-      <w:r>
-        <w:t xml:space="preserve"> </w:t>
-      </w:r>
-      <w:r>
-        <w:rPr>
-          <w:vertAlign w:val="superscript"/>
-        </w:rPr>
-        <w:t xml:space="preserve">16</w:t>
-      </w:r>
-      <w:r>
-        <w:t xml:space="preserve">S,</w:t>
-      </w:r>
-      <w:r>
-        <w:t xml:space="preserve"> </w:t>
-      </w:r>
-      <w:r>
-        <w:rPr>
-          <w:vertAlign w:val="superscript"/>
-        </w:rPr>
-        <w:t xml:space="preserve">23</w:t>
-      </w:r>
-      <w:r>
-        <w:t xml:space="preserve">V, and</w:t>
-      </w:r>
-      <w:r>
-        <w:t xml:space="preserve"> </w:t>
-      </w:r>
-      <w:r>
-        <w:rPr>
-          <w:vertAlign w:val="superscript"/>
-        </w:rPr>
-        <w:t xml:space="preserve">56</w:t>
-      </w:r>
-      <w:r>
-        <w:t xml:space="preserve">Ba group in the bottom right. As seen in figure</w:t>
-      </w:r>
-      <w:r>
-        <w:t xml:space="preserve"> </w:t>
-      </w:r>
-      <w:r>
-        <w:t xml:space="preserve">4.9</w:t>
-      </w:r>
-      <w:r>
-        <w:t xml:space="preserve">,</w:t>
-      </w:r>
-      <w:r>
-        <w:t xml:space="preserve"> </w:t>
-      </w:r>
-      <w:r>
-        <w:rPr>
-          <w:vertAlign w:val="superscript"/>
-        </w:rPr>
-        <w:t xml:space="preserve">26</w:t>
-      </w:r>
-      <w:r>
-        <w:t xml:space="preserve">Fe is the only element positioned on the left side of the model. Interestingly, the left cluster contains the samples with lower</w:t>
-      </w:r>
-      <w:r>
-        <w:t xml:space="preserve"> </w:t>
-      </w:r>
-      <w:r>
-        <w:rPr>
-          <w:vertAlign w:val="superscript"/>
-        </w:rPr>
-        <w:t xml:space="preserve">14</w:t>
-      </w:r>
-      <w:r>
-        <w:t xml:space="preserve">Si values and the right cluster the higher values. These clusters still remain if you were to exclude</w:t>
-      </w:r>
-      <w:r>
-        <w:t xml:space="preserve"> </w:t>
-      </w:r>
-      <w:r>
-        <w:rPr>
-          <w:vertAlign w:val="superscript"/>
-        </w:rPr>
-        <w:t xml:space="preserve">14</w:t>
-      </w:r>
-      <w:r>
-        <w:t xml:space="preserve">Si from the model, however, suggesting there are other elements of relevance to the clustering. The</w:t>
-      </w:r>
-      <w:r>
-        <w:t xml:space="preserve"> </w:t>
-      </w:r>
-      <w:r>
-        <w:t xml:space="preserve">“</w:t>
-      </w:r>
-      <w:r>
-        <w:t xml:space="preserve">low</w:t>
-      </w:r>
-      <w:r>
-        <w:t xml:space="preserve"> </w:t>
-      </w:r>
-      <w:r>
-        <w:rPr>
-          <w:vertAlign w:val="superscript"/>
-        </w:rPr>
-        <w:t xml:space="preserve">14</w:t>
-      </w:r>
-      <w:r>
-        <w:t xml:space="preserve">Si</w:t>
-      </w:r>
-      <w:r>
-        <w:t xml:space="preserve">”</w:t>
-      </w:r>
-      <w:r>
-        <w:t xml:space="preserve"> </w:t>
-      </w:r>
-      <w:r>
-        <w:t xml:space="preserve">cluster shows a trend along P2 of quartzite with a darker hue grouping towards the top. This may indicate a possible relation to the</w:t>
-      </w:r>
-      <w:r>
-        <w:t xml:space="preserve"> </w:t>
-      </w:r>
-      <w:r>
-        <w:rPr>
-          <w:vertAlign w:val="superscript"/>
-        </w:rPr>
-        <w:t xml:space="preserve">26</w:t>
-      </w:r>
-      <w:r>
-        <w:t xml:space="preserve">Fe content of the material, as a darker hue may be the result of inclusions of hematite, or possibly biotite.</w:t>
-      </w:r>
-      <w:r>
-        <w:t xml:space="preserve"> </w:t>
-      </w:r>
-      <w:r>
-        <w:rPr>
-          <w:vertAlign w:val="superscript"/>
-        </w:rPr>
-        <w:t xml:space="preserve">13</w:t>
-      </w:r>
-      <w:r>
-        <w:t xml:space="preserve">Al follows a similar trend with higher values recorded at the top of the two clusters.</w:t>
-      </w:r>
-      <w:r>
-        <w:t xml:space="preserve"> </w:t>
-      </w:r>
-      <w:r>
-        <w:t xml:space="preserve">The</w:t>
-      </w:r>
-      <w:r>
-        <w:t xml:space="preserve"> </w:t>
-      </w:r>
-      <w:r>
-        <w:rPr>
-          <w:i/>
-        </w:rPr>
-        <w:t xml:space="preserve">brecciated quartz</w:t>
-      </w:r>
-      <w:r>
-        <w:t xml:space="preserve"> </w:t>
-      </w:r>
-      <w:r>
-        <w:t xml:space="preserve">samples largely group together at the bottom of the</w:t>
-      </w:r>
-      <w:r>
-        <w:t xml:space="preserve"> </w:t>
-      </w:r>
-      <w:r>
-        <w:t xml:space="preserve">“</w:t>
-      </w:r>
-      <w:r>
-        <w:t xml:space="preserve">low</w:t>
-      </w:r>
-      <w:r>
-        <w:t xml:space="preserve"> </w:t>
-      </w:r>
-      <w:r>
-        <w:rPr>
-          <w:vertAlign w:val="superscript"/>
-        </w:rPr>
-        <w:t xml:space="preserve">14</w:t>
-      </w:r>
-      <w:r>
-        <w:t xml:space="preserve">Si</w:t>
-      </w:r>
-      <w:r>
-        <w:t xml:space="preserve">”</w:t>
-      </w:r>
-      <w:r>
-        <w:t xml:space="preserve"> </w:t>
-      </w:r>
-      <w:r>
-        <w:t xml:space="preserve">cluster, with a couple ending up towards the bottom of the</w:t>
-      </w:r>
-      <w:r>
-        <w:t xml:space="preserve"> </w:t>
-      </w:r>
-      <w:r>
-        <w:t xml:space="preserve">“</w:t>
-      </w:r>
-      <w:r>
-        <w:t xml:space="preserve">high</w:t>
-      </w:r>
-      <w:r>
-        <w:t xml:space="preserve"> </w:t>
-      </w:r>
-      <w:r>
-        <w:rPr>
-          <w:vertAlign w:val="superscript"/>
-        </w:rPr>
-        <w:t xml:space="preserve">14</w:t>
-      </w:r>
-      <w:r>
-        <w:t xml:space="preserve">Si</w:t>
-      </w:r>
-      <w:r>
-        <w:t xml:space="preserve">”</w:t>
-      </w:r>
-      <w:r>
-        <w:t xml:space="preserve"> </w:t>
-      </w:r>
-      <w:r>
-        <w:t xml:space="preserve">cluster. The white (N9) material is somewhat evenly distributed within the leftmost cluster.</w:t>
-      </w:r>
-      <w:r>
-        <w:t xml:space="preserve"> </w:t>
-      </w:r>
-      <w:r>
-        <w:t xml:space="preserve">The group of measurements that are somewhat separated from the</w:t>
-      </w:r>
-      <w:r>
-        <w:t xml:space="preserve"> </w:t>
-      </w:r>
-      <w:r>
-        <w:t xml:space="preserve">“</w:t>
-      </w:r>
-      <w:r>
-        <w:t xml:space="preserve">low</w:t>
-      </w:r>
-      <w:r>
-        <w:t xml:space="preserve"> </w:t>
-      </w:r>
-      <w:r>
-        <w:rPr>
-          <w:vertAlign w:val="superscript"/>
-        </w:rPr>
-        <w:t xml:space="preserve">14</w:t>
-      </w:r>
-      <w:r>
-        <w:t xml:space="preserve">Si</w:t>
-      </w:r>
-      <w:r>
-        <w:t xml:space="preserve">”</w:t>
-      </w:r>
-      <w:r>
-        <w:t xml:space="preserve"> </w:t>
-      </w:r>
-      <w:r>
-        <w:t xml:space="preserve">cluster at the top are all but one from the rock painting site of</w:t>
-      </w:r>
-      <w:r>
-        <w:t xml:space="preserve"> </w:t>
-      </w:r>
-      <w:r>
-        <w:rPr>
-          <w:i/>
-        </w:rPr>
-        <w:t xml:space="preserve">Finnforsberget</w:t>
-      </w:r>
-      <w:r>
-        <w:t xml:space="preserve">, which is located next to the Skellefte river. The</w:t>
-      </w:r>
-      <w:r>
-        <w:t xml:space="preserve"> </w:t>
-      </w:r>
-      <w:r>
-        <w:rPr>
-          <w:i/>
-        </w:rPr>
-        <w:t xml:space="preserve">Finnforsberget</w:t>
-      </w:r>
-      <w:r>
-        <w:t xml:space="preserve"> </w:t>
-      </w:r>
-      <w:r>
-        <w:t xml:space="preserve">artefacts were sampled twice with object 491 having one measurement closer to the</w:t>
-      </w:r>
-      <w:r>
-        <w:t xml:space="preserve"> </w:t>
-      </w:r>
-      <w:r>
-        <w:t xml:space="preserve">“</w:t>
-      </w:r>
-      <w:r>
-        <w:t xml:space="preserve">low</w:t>
-      </w:r>
-      <w:r>
-        <w:t xml:space="preserve"> </w:t>
-      </w:r>
-      <w:r>
-        <w:rPr>
-          <w:vertAlign w:val="superscript"/>
-        </w:rPr>
-        <w:t xml:space="preserve">14</w:t>
-      </w:r>
-      <w:r>
-        <w:t xml:space="preserve">Si</w:t>
-      </w:r>
-      <w:r>
-        <w:t xml:space="preserve">”</w:t>
-      </w:r>
-      <w:r>
-        <w:t xml:space="preserve"> </w:t>
-      </w:r>
-      <w:r>
-        <w:t xml:space="preserve">group and the other the</w:t>
-      </w:r>
-      <w:r>
-        <w:t xml:space="preserve"> </w:t>
-      </w:r>
-      <w:r>
-        <w:t xml:space="preserve">“</w:t>
-      </w:r>
-      <w:r>
-        <w:t xml:space="preserve">high</w:t>
-      </w:r>
-      <w:r>
-        <w:t xml:space="preserve"> </w:t>
-      </w:r>
-      <w:r>
-        <w:rPr>
-          <w:vertAlign w:val="superscript"/>
-        </w:rPr>
-        <w:t xml:space="preserve">14</w:t>
-      </w:r>
-      <w:r>
-        <w:t xml:space="preserve">Si</w:t>
-      </w:r>
-      <w:r>
-        <w:t xml:space="preserve">”</w:t>
-      </w:r>
-      <w:r>
-        <w:t xml:space="preserve"> </w:t>
-      </w:r>
-      <w:r>
-        <w:t xml:space="preserve">group with</w:t>
-      </w:r>
-      <w:r>
-        <w:t xml:space="preserve"> </w:t>
-      </w:r>
-      <w:r>
-        <w:rPr>
-          <w:vertAlign w:val="superscript"/>
-        </w:rPr>
-        <w:t xml:space="preserve">13</w:t>
-      </w:r>
-      <w:r>
-        <w:t xml:space="preserve">Al estimated at 25 %. This artefact was sampled twice on each side, resulting in similar results both times.</w:t>
-      </w:r>
-      <w:r>
-        <w:t xml:space="preserve"> </w:t>
-      </w:r>
-      <w:r>
-        <w:t xml:space="preserve">One almost translucent sample also ends up among the darker material. Upon closer inspection this sample is extremely small, 3 by 1 mm, and also feature inclusions of dark particles. Both of these factors may have contributed to its placement in the model.</w:t>
-      </w:r>
-    </w:p>
-    <w:p>
-      <w:pPr>
-        <w:pStyle w:val="BodyText"/>
-      </w:pPr>
-      <w:r>
-        <w:t xml:space="preserve"> </w:t>
-      </w:r>
-    </w:p>
-    <w:p>
-      <w:pPr>
-        <w:pStyle w:val="CaptionedFigure"/>
-      </w:pPr>
-      <w:r>
-        <w:drawing>
-          <wp:inline>
-            <wp:extent cx="5943600" cy="3962399"/>
-            <wp:effectExtent b="0" l="0" r="0" t="0"/>
-            <wp:docPr descr="Figure 4.7: Violin plot of element content in quartzite samples measured using pXRF. n represents no. of measurements above Limit of Detection (LOD) for that element out of a total of 478 measurements. Note the bimodal distribution of Si measurements, these groups are reflected in the score plot of the PCA" title="" id="1" name="Picture"/>
+            <wp:docPr descr="Figure 4.6: Violin plot of element content in quartzite samples measured using pXRF. n represents no. of measurements above Limit of Detection (LOD) for that element out of a total of 478 measurements. Note the bimodal distribution of Si measurements, these groups are reflected in the score plot of the PCA" title="" id="1" name="Picture"/>
             <a:graphic>
               <a:graphicData uri="http://schemas.openxmlformats.org/drawingml/2006/picture">
                 <pic:pic>
@@ -2654,85 +2582,7 @@
                     </pic:cNvPicPr>
                   </pic:nvPicPr>
                   <pic:blipFill>
-                    <a:blip r:embed="rId42"/>
-                    <a:stretch>
-                      <a:fillRect/>
-                    </a:stretch>
-                  </pic:blipFill>
-                  <pic:spPr bwMode="auto">
-                    <a:xfrm>
-                      <a:off x="0" y="0"/>
-                      <a:ext cx="5943600" cy="3962399"/>
-                    </a:xfrm>
-                    <a:prstGeom prst="rect">
-                      <a:avLst/>
-                    </a:prstGeom>
-                    <a:noFill/>
-                    <a:ln w="9525">
-                      <a:noFill/>
-                      <a:headEnd/>
-                      <a:tailEnd/>
-                    </a:ln>
-                  </pic:spPr>
-                </pic:pic>
-              </a:graphicData>
-            </a:graphic>
-          </wp:inline>
-        </w:drawing>
-      </w:r>
-    </w:p>
-    <w:p>
-      <w:pPr>
-        <w:pStyle w:val="ImageCaption"/>
-      </w:pPr>
-      <w:r>
-        <w:t xml:space="preserve">Figure 4.7: Violin plot of element content in quartzite samples measured using pXRF.</w:t>
-      </w:r>
-      <w:r>
-        <w:t xml:space="preserve"> </w:t>
-      </w:r>
-      <w:r>
-        <w:rPr>
-          <w:b/>
-        </w:rPr>
-        <w:t xml:space="preserve">n</w:t>
-      </w:r>
-      <w:r>
-        <w:t xml:space="preserve"> </w:t>
-      </w:r>
-      <w:r>
-        <w:t xml:space="preserve">represents no. of measurements above Limit of Detection (LOD) for that element out of a total of 478 measurements. Note the bimodal distribution of Si measurements, these groups are reflected in the score plot of the PCA</w:t>
-      </w:r>
-    </w:p>
-    <w:p>
-      <w:pPr>
-        <w:pStyle w:val="BodyText"/>
-      </w:pPr>
-      <w:r>
-        <w:t xml:space="preserve"> </w:t>
-      </w:r>
-    </w:p>
-    <w:p>
-      <w:pPr>
-        <w:pStyle w:val="CaptionedFigure"/>
-      </w:pPr>
-      <w:r>
-        <w:drawing>
-          <wp:inline>
-            <wp:extent cx="5943600" cy="5943600"/>
-            <wp:effectExtent b="0" l="0" r="0" t="0"/>
-            <wp:docPr descr="Figure 4.8: The three first loading vectors (P1-P3) with scores for each loading (element)" title="" id="1" name="Picture"/>
-            <a:graphic>
-              <a:graphicData uri="http://schemas.openxmlformats.org/drawingml/2006/picture">
-                <pic:pic>
-                  <pic:nvPicPr>
-                    <pic:cNvPr descr="../figures/xrf-loadings-1.png" id="0" name="Picture"/>
-                    <pic:cNvPicPr>
-                      <a:picLocks noChangeArrowheads="1" noChangeAspect="1"/>
-                    </pic:cNvPicPr>
-                  </pic:nvPicPr>
-                  <pic:blipFill>
-                    <a:blip r:embed="rId43"/>
+                    <a:blip r:embed="rId41"/>
                     <a:stretch>
                       <a:fillRect/>
                     </a:stretch>
@@ -2764,7 +2614,85 @@
         <w:pStyle w:val="ImageCaption"/>
       </w:pPr>
       <w:r>
-        <w:t xml:space="preserve">Figure 4.8: The three first loading vectors (P1-P3) with scores for each loading (element)</w:t>
+        <w:t xml:space="preserve">Figure 4.6: Violin plot of element content in quartzite samples measured using pXRF.</w:t>
+      </w:r>
+      <w:r>
+        <w:t xml:space="preserve"> </w:t>
+      </w:r>
+      <w:r>
+        <w:rPr>
+          <w:b/>
+        </w:rPr>
+        <w:t xml:space="preserve">n</w:t>
+      </w:r>
+      <w:r>
+        <w:t xml:space="preserve"> </w:t>
+      </w:r>
+      <w:r>
+        <w:t xml:space="preserve">represents no. of measurements above Limit of Detection (LOD) for that element out of a total of 478 measurements. Note the bimodal distribution of Si measurements, these groups are reflected in the score plot of the PCA</w:t>
+      </w:r>
+    </w:p>
+    <w:p>
+      <w:pPr>
+        <w:pStyle w:val="BodyText"/>
+      </w:pPr>
+      <w:r>
+        <w:t xml:space="preserve"> </w:t>
+      </w:r>
+    </w:p>
+    <w:p>
+      <w:pPr>
+        <w:pStyle w:val="CaptionedFigure"/>
+      </w:pPr>
+      <w:r>
+        <w:drawing>
+          <wp:inline>
+            <wp:extent cx="5943600" cy="5943600"/>
+            <wp:effectExtent b="0" l="0" r="0" t="0"/>
+            <wp:docPr descr="Figure 4.7: The three first loading vectors (P1-P3) with scores for each loading (element)" title="" id="1" name="Picture"/>
+            <a:graphic>
+              <a:graphicData uri="http://schemas.openxmlformats.org/drawingml/2006/picture">
+                <pic:pic>
+                  <pic:nvPicPr>
+                    <pic:cNvPr descr="../figures/xrf-loadings-1.png" id="0" name="Picture"/>
+                    <pic:cNvPicPr>
+                      <a:picLocks noChangeArrowheads="1" noChangeAspect="1"/>
+                    </pic:cNvPicPr>
+                  </pic:nvPicPr>
+                  <pic:blipFill>
+                    <a:blip r:embed="rId42"/>
+                    <a:stretch>
+                      <a:fillRect/>
+                    </a:stretch>
+                  </pic:blipFill>
+                  <pic:spPr bwMode="auto">
+                    <a:xfrm>
+                      <a:off x="0" y="0"/>
+                      <a:ext cx="5943600" cy="5943600"/>
+                    </a:xfrm>
+                    <a:prstGeom prst="rect">
+                      <a:avLst/>
+                    </a:prstGeom>
+                    <a:noFill/>
+                    <a:ln w="9525">
+                      <a:noFill/>
+                      <a:headEnd/>
+                      <a:tailEnd/>
+                    </a:ln>
+                  </pic:spPr>
+                </pic:pic>
+              </a:graphicData>
+            </a:graphic>
+          </wp:inline>
+        </w:drawing>
+      </w:r>
+    </w:p>
+    <w:p>
+      <w:pPr>
+        <w:pStyle w:val="ImageCaption"/>
+      </w:pPr>
+      <w:r>
+        <w:t xml:space="preserve">Figure 4.7: The three first loading vectors (P1-P3) with scores for each loading (element)</w:t>
       </w:r>
     </w:p>
     <w:p>
@@ -2784,7 +2712,7 @@
           <wp:inline>
             <wp:extent cx="5943600" cy="2272768"/>
             <wp:effectExtent b="0" l="0" r="0" t="0"/>
-            <wp:docPr descr="Figure 4.9: Score plot for P1 and P2, the two major groups are distinguished by lower SiO content to the left and higher to the right" title="" id="1" name="Picture"/>
+            <wp:docPr descr="Figure 4.8: Score plot for P1 and P2, the two major groups are distinguished by lower SiO content to the left and higher to the right" title="" id="1" name="Picture"/>
             <a:graphic>
               <a:graphicData uri="http://schemas.openxmlformats.org/drawingml/2006/picture">
                 <pic:pic>
@@ -2795,7 +2723,7 @@
                     </pic:cNvPicPr>
                   </pic:nvPicPr>
                   <pic:blipFill>
-                    <a:blip r:embed="rId44"/>
+                    <a:blip r:embed="rId43"/>
                     <a:stretch>
                       <a:fillRect/>
                     </a:stretch>
@@ -2827,7 +2755,7 @@
         <w:pStyle w:val="ImageCaption"/>
       </w:pPr>
       <w:r>
-        <w:t xml:space="preserve">Figure 4.9: Score plot for P1 and P2, the two major groups are distinguished by lower SiO content to the left and higher to the right</w:t>
+        <w:t xml:space="preserve">Figure 4.8: Score plot for P1 and P2, the two major groups are distinguished by lower SiO content to the left and higher to the right</w:t>
       </w:r>
     </w:p>
     <w:p>
@@ -2842,10 +2770,91 @@
       <w:pPr>
         <w:pStyle w:val="Heading1"/>
       </w:pPr>
-      <w:bookmarkStart w:id="45" w:name="discussion"/>
+      <w:bookmarkStart w:id="44" w:name="discussion"/>
       <w:r>
         <w:t xml:space="preserve">5	Discussion</w:t>
       </w:r>
+      <w:bookmarkEnd w:id="44"/>
+    </w:p>
+    <w:p>
+      <w:pPr>
+        <w:pStyle w:val="FirstParagraph"/>
+      </w:pPr>
+      <w:r>
+        <w:t xml:space="preserve"> </w:t>
+      </w:r>
+      <w:r>
+        <w:t xml:space="preserve"> </w:t>
+      </w:r>
+      <w:r>
+        <w:t xml:space="preserve"> </w:t>
+      </w:r>
+    </w:p>
+    <w:p>
+      <w:pPr>
+        <w:pStyle w:val="BodyText"/>
+      </w:pPr>
+      <w:r>
+        <w:t xml:space="preserve">The results demonstrate clearly that all three instrumentations are capable of characterizing some aspect of the quartz and quartzite, however, none of them are capable of providing a detailed fingerprint on their own based solely on surface measurements. Taken together they do provide a more in-depth understanding of the characteristic and structure of the material. The most easily recognizable megascopic feature of the material is its colour, and the results of all three instrumentations demonstrate that there is some truth to this. However, a large group of the material, which features different hues of grey, does not conform as easily. In each of the PCA models there is a</w:t>
+      </w:r>
+      <w:r>
+        <w:t xml:space="preserve"> </w:t>
+      </w:r>
+      <w:r>
+        <w:rPr>
+          <w:i/>
+        </w:rPr>
+        <w:t xml:space="preserve">greyish</w:t>
+      </w:r>
+      <w:r>
+        <w:t xml:space="preserve"> </w:t>
+      </w:r>
+      <w:r>
+        <w:t xml:space="preserve">middle that makes classification difficult.</w:t>
+      </w:r>
+    </w:p>
+    <w:p>
+      <w:pPr>
+        <w:pStyle w:val="BodyText"/>
+      </w:pPr>
+      <w:r>
+        <w:t xml:space="preserve">Interestingly the</w:t>
+      </w:r>
+      <w:r>
+        <w:t xml:space="preserve"> </w:t>
+      </w:r>
+      <w:r>
+        <w:t xml:space="preserve">‘</w:t>
+      </w:r>
+      <w:r>
+        <w:t xml:space="preserve">brecciated quartz</w:t>
+      </w:r>
+      <w:r>
+        <w:t xml:space="preserve">’</w:t>
+      </w:r>
+      <w:r>
+        <w:t xml:space="preserve"> </w:t>
+      </w:r>
+      <w:r>
+        <w:t xml:space="preserve">remains relatively grouped together in all of the models demonstrating some consistency in the original classification. There are exceptions, however, and it would be advisable to follow up with a more directed analysis focused around this group of material……</w:t>
+      </w:r>
+    </w:p>
+    <w:p>
+      <w:pPr>
+        <w:pStyle w:val="BodyText"/>
+      </w:pPr>
+      <w:r>
+        <w:t xml:space="preserve"> </w:t>
+      </w:r>
+    </w:p>
+    <w:p>
+      <w:pPr>
+        <w:pStyle w:val="Heading1"/>
+      </w:pPr>
+      <w:bookmarkStart w:id="45" w:name="conclusion"/>
+      <w:r>
+        <w:t xml:space="preserve">6	Conclusion</w:t>
+      </w:r>
       <w:bookmarkEnd w:id="45"/>
     </w:p>
     <w:p>
@@ -2864,126 +2873,45 @@
     </w:p>
     <w:p>
       <w:pPr>
-        <w:pStyle w:val="BodyText"/>
-      </w:pPr>
-      <w:r>
-        <w:t xml:space="preserve">The results demonstrate clearly that all three instrumentations are capable of characterizing some aspect of the quartz and quartzite, however, none of them are capable of providing a detailed fingerprint on their own based solely on surface measurements. Taken together they do provide a more in-depth understanding of the characteristic and structure of the material. The most easily recognizable megascopic feature of the material is its colour, and the results of all three instrumentations demonstrate that there is some truth to this. However, a large group of the material, which features different hues of grey, does not conform as easily. In each of the PCA models there is a</w:t>
-      </w:r>
-      <w:r>
-        <w:t xml:space="preserve"> </w:t>
-      </w:r>
-      <w:r>
-        <w:rPr>
-          <w:i/>
-        </w:rPr>
-        <w:t xml:space="preserve">greyish</w:t>
-      </w:r>
-      <w:r>
-        <w:t xml:space="preserve"> </w:t>
-      </w:r>
-      <w:r>
-        <w:t xml:space="preserve">middle that makes classification difficult.</w:t>
-      </w:r>
-    </w:p>
-    <w:p>
-      <w:pPr>
-        <w:pStyle w:val="BodyText"/>
-      </w:pPr>
-      <w:r>
-        <w:t xml:space="preserve">Interestingly the</w:t>
-      </w:r>
-      <w:r>
-        <w:t xml:space="preserve"> </w:t>
-      </w:r>
-      <w:r>
-        <w:t xml:space="preserve">‘</w:t>
-      </w:r>
-      <w:r>
-        <w:t xml:space="preserve">brecciated quartz</w:t>
-      </w:r>
-      <w:r>
-        <w:t xml:space="preserve">’</w:t>
-      </w:r>
-      <w:r>
-        <w:t xml:space="preserve"> </w:t>
-      </w:r>
-      <w:r>
-        <w:t xml:space="preserve">remains relatively grouped together in all of the models demonstrating some consistency in the original classification. There are exceptions, however, and it would be advisable to follow up with a more directed analysis focused around this group of material……</w:t>
-      </w:r>
-    </w:p>
-    <w:p>
-      <w:pPr>
-        <w:pStyle w:val="BodyText"/>
+        <w:pStyle w:val="Heading1"/>
+      </w:pPr>
+      <w:bookmarkStart w:id="46" w:name="acknowledgements"/>
+      <w:r>
+        <w:t xml:space="preserve">7	Acknowledgements</w:t>
+      </w:r>
+      <w:bookmarkEnd w:id="46"/>
+    </w:p>
+    <w:p>
+      <w:pPr>
+        <w:pStyle w:val="FirstParagraph"/>
       </w:pPr>
       <w:r>
         <w:t xml:space="preserve"> </w:t>
       </w:r>
+      <w:r>
+        <w:t xml:space="preserve"> </w:t>
+      </w:r>
+      <w:r>
+        <w:t xml:space="preserve"> </w:t>
+      </w:r>
+    </w:p>
+    <w:p>
+      <w:r>
+        <w:br w:type="page"/>
+      </w:r>
     </w:p>
     <w:p>
       <w:pPr>
         <w:pStyle w:val="Heading1"/>
       </w:pPr>
-      <w:bookmarkStart w:id="46" w:name="conclusion"/>
-      <w:r>
-        <w:t xml:space="preserve">6	Conclusion</w:t>
-      </w:r>
-      <w:bookmarkEnd w:id="46"/>
-    </w:p>
-    <w:p>
-      <w:pPr>
-        <w:pStyle w:val="FirstParagraph"/>
-      </w:pPr>
-      <w:r>
-        <w:t xml:space="preserve"> </w:t>
-      </w:r>
-      <w:r>
-        <w:t xml:space="preserve"> </w:t>
-      </w:r>
-      <w:r>
-        <w:t xml:space="preserve"> </w:t>
-      </w:r>
-    </w:p>
-    <w:p>
-      <w:pPr>
-        <w:pStyle w:val="Heading1"/>
-      </w:pPr>
-      <w:bookmarkStart w:id="47" w:name="acknowledgements"/>
-      <w:r>
-        <w:t xml:space="preserve">7	Acknowledgements</w:t>
+      <w:bookmarkStart w:id="47" w:name="references"/>
+      <w:r>
+        <w:t xml:space="preserve">8	References</w:t>
       </w:r>
       <w:bookmarkEnd w:id="47"/>
     </w:p>
-    <w:p>
-      <w:pPr>
-        <w:pStyle w:val="FirstParagraph"/>
-      </w:pPr>
-      <w:r>
-        <w:t xml:space="preserve"> </w:t>
-      </w:r>
-      <w:r>
-        <w:t xml:space="preserve"> </w:t>
-      </w:r>
-      <w:r>
-        <w:t xml:space="preserve"> </w:t>
-      </w:r>
-    </w:p>
-    <w:p>
-      <w:r>
-        <w:br w:type="page"/>
-      </w:r>
-    </w:p>
-    <w:p>
-      <w:pPr>
-        <w:pStyle w:val="Heading1"/>
-      </w:pPr>
-      <w:bookmarkStart w:id="48" w:name="references"/>
-      <w:r>
-        <w:t xml:space="preserve">8	References</w:t>
-      </w:r>
-      <w:bookmarkEnd w:id="48"/>
-    </w:p>
     <w:bookmarkStart w:id="110" w:name="refs"/>
-    <w:bookmarkStart w:id="49" w:name="ref-andersson15"/>
+    <w:bookmarkStart w:id="48" w:name="ref-andersson15"/>
     <w:p>
       <w:pPr>
         <w:pStyle w:val="Bibliography"/>
@@ -2992,109 +2920,109 @@
         <w:t xml:space="preserve">Andersson B (2015) Sammanställning av projektet Arkeologiska undersökningar vid reglerade sjöar och vattendrag. Västerbottens museum, Umeå</w:t>
       </w:r>
     </w:p>
+    <w:bookmarkEnd w:id="48"/>
+    <w:bookmarkStart w:id="49" w:name="ref-ahman67"/>
+    <w:p>
+      <w:pPr>
+        <w:pStyle w:val="Bibliography"/>
+      </w:pPr>
+      <w:r>
+        <w:t xml:space="preserve">Åhman E (1967) Riksantikvarieämbetets norrlandsundersökningar 4. Petrografisk översikt av Umeälvsmaterialet. Fornvännen 8–11</w:t>
+      </w:r>
+    </w:p>
     <w:bookmarkEnd w:id="49"/>
-    <w:bookmarkStart w:id="50" w:name="ref-ahman67"/>
+    <w:bookmarkStart w:id="50" w:name="ref-bargel03"/>
     <w:p>
       <w:pPr>
         <w:pStyle w:val="Bibliography"/>
       </w:pPr>
       <w:r>
-        <w:t xml:space="preserve">Åhman E (1967) Riksantikvarieämbetets norrlandsundersökningar 4. Petrografisk översikt av Umeälvsmaterialet. Fornvännen 8–11</w:t>
+        <w:t xml:space="preserve">Bargel TH (2003) Quaternary geological Mapping of Fennoscandia and Nordland: Deglaciation, Deposits, Stratigraphy, and Applications. Norges teknisk-naturvitenskapelige universitet</w:t>
       </w:r>
     </w:p>
     <w:bookmarkEnd w:id="50"/>
-    <w:bookmarkStart w:id="51" w:name="ref-bargel03"/>
+    <w:bookmarkStart w:id="51" w:name="ref-baudou78"/>
     <w:p>
       <w:pPr>
         <w:pStyle w:val="Bibliography"/>
       </w:pPr>
       <w:r>
-        <w:t xml:space="preserve">Bargel TH (2003) Quaternary geological Mapping of Fennoscandia and Nordland: Deglaciation, Deposits, Stratigraphy, and Applications. Norges teknisk-naturvitenskapelige universitet</w:t>
+        <w:t xml:space="preserve">Baudou E (1978) Kronologi och kulturutveckling i mellersta Norrland under stenåldern och bronsåldern. In: Huggert A (ed) Studier i Norrländsk forntid. Västerbottens museum, Umeå</w:t>
       </w:r>
     </w:p>
     <w:bookmarkEnd w:id="51"/>
-    <w:bookmarkStart w:id="52" w:name="ref-baudou78"/>
+    <w:bookmarkStart w:id="52" w:name="ref-bertils19"/>
     <w:p>
       <w:pPr>
         <w:pStyle w:val="Bibliography"/>
       </w:pPr>
       <w:r>
-        <w:t xml:space="preserve">Baudou E (1978) Kronologi och kulturutveckling i mellersta Norrland under stenåldern och bronsåldern. In: Huggert A (ed) Studier i Norrländsk forntid. Västerbottens museum, Umeå</w:t>
+        <w:t xml:space="preserve">Bertils J (2019) Implementation of Principal Component Analysis For Use in Anomaly Detection Using CUDA. Student thesis</w:t>
       </w:r>
     </w:p>
     <w:bookmarkEnd w:id="52"/>
-    <w:bookmarkStart w:id="53" w:name="ref-bertils19"/>
+    <w:bookmarkStart w:id="53" w:name="ref-biornstad06"/>
     <w:p>
       <w:pPr>
         <w:pStyle w:val="Bibliography"/>
       </w:pPr>
       <w:r>
-        <w:t xml:space="preserve">Bertils J (2019) Implementation of Principal Component Analysis For Use in Anomaly Detection Using CUDA. Student thesis</w:t>
+        <w:t xml:space="preserve">Biörnstad M (2006) Kulturminnesvård och vattenkraft 1942-1980: En studie med utgångspunkt från Riksantikvarieämbetets sjöregleringsundersökningar. Kungl. Vitterhets historie och antikvitets akademien, Stockholm</w:t>
       </w:r>
     </w:p>
     <w:bookmarkEnd w:id="53"/>
-    <w:bookmarkStart w:id="54" w:name="ref-biornstad06"/>
+    <w:bookmarkStart w:id="54" w:name="ref-biornstad68"/>
     <w:p>
       <w:pPr>
         <w:pStyle w:val="Bibliography"/>
       </w:pPr>
       <w:r>
-        <w:t xml:space="preserve">Biörnstad M (2006) Kulturminnesvård och vattenkraft 1942-1980: En studie med utgångspunkt från Riksantikvarieämbetets sjöregleringsundersökningar. Kungl. Vitterhets historie och antikvitets akademien, Stockholm</w:t>
+        <w:t xml:space="preserve">Biörnstad M (1968) Forskningsprojektet Norrlands tidiga bebyggelse. Fornvännen 178–185</w:t>
       </w:r>
     </w:p>
     <w:bookmarkEnd w:id="54"/>
-    <w:bookmarkStart w:id="55" w:name="ref-biornstad68"/>
+    <w:bookmarkStart w:id="55" w:name="ref-blomme_etal12"/>
     <w:p>
       <w:pPr>
         <w:pStyle w:val="Bibliography"/>
       </w:pPr>
       <w:r>
-        <w:t xml:space="preserve">Biörnstad M (1968) Forskningsprojektet Norrlands tidiga bebyggelse. Fornvännen 178–185</w:t>
+        <w:t xml:space="preserve">Blomme A, Degryse P, Van Peer P, Elsen J (2012) The characterization of sedimentary quartzite artefacts from Mesolithic sites, Belgium. Geologica Belgica 15:193–199</w:t>
       </w:r>
     </w:p>
     <w:bookmarkEnd w:id="55"/>
-    <w:bookmarkStart w:id="56" w:name="ref-blomme_etal12"/>
+    <w:bookmarkStart w:id="56" w:name="ref-broadbent79"/>
     <w:p>
       <w:pPr>
         <w:pStyle w:val="Bibliography"/>
       </w:pPr>
       <w:r>
-        <w:t xml:space="preserve">Blomme A, Degryse P, Van Peer P, Elsen J (2012) The characterization of sedimentary quartzite artefacts from Mesolithic sites, Belgium. Geologica Belgica 15:193–199</w:t>
+        <w:t xml:space="preserve">Broadbent N (1979) Coastal resources and settlement stability : A critical study of a Mesolithic site complex in northern Sweden. Institutionen för arkeologi, särskilt nordeuropeisk, Uppsala</w:t>
       </w:r>
     </w:p>
     <w:bookmarkEnd w:id="56"/>
-    <w:bookmarkStart w:id="57" w:name="ref-broadbent79"/>
+    <w:bookmarkStart w:id="57" w:name="ref-callahan_etal92"/>
     <w:p>
       <w:pPr>
         <w:pStyle w:val="Bibliography"/>
       </w:pPr>
       <w:r>
-        <w:t xml:space="preserve">Broadbent N (1979) Coastal resources and settlement stability : A critical study of a Mesolithic site complex in northern Sweden. Institutionen för arkeologi, särskilt nordeuropeisk, Uppsala</w:t>
+        <w:t xml:space="preserve">Callahan E, Forsberg L, Knutsson K, Lindgren C (1992) Frakturbilder.: Kulturhistoriska kommentarer till kvarts säregna sönderfall vid bearbetning. Tor 25:27–63</w:t>
       </w:r>
     </w:p>
     <w:bookmarkEnd w:id="57"/>
-    <w:bookmarkStart w:id="58" w:name="ref-callahan_etal92"/>
+    <w:bookmarkStart w:id="59" w:name="ref-cesare_maineri99"/>
     <w:p>
       <w:pPr>
         <w:pStyle w:val="Bibliography"/>
       </w:pPr>
       <w:r>
-        <w:t xml:space="preserve">Callahan E, Forsberg L, Knutsson K, Lindgren C (1992) Frakturbilder.: Kulturhistoriska kommentarer till kvarts säregna sönderfall vid bearbetning. Tor 25:27–63</w:t>
-      </w:r>
-    </w:p>
-    <w:bookmarkEnd w:id="58"/>
-    <w:bookmarkStart w:id="60" w:name="ref-cesare_maineri99"/>
-    <w:p>
-      <w:pPr>
-        <w:pStyle w:val="Bibliography"/>
-      </w:pPr>
-      <w:r>
         <w:t xml:space="preserve">Cesare B, Maineri C (1999) Fluid-present anatexis of metapelites at El Joyazo (SE Spain): Constraints from Raman spectroscopy of graphite. Contributions to mineralogy and petrology 135:41–52.</w:t>
       </w:r>
       <w:r>
         <w:t xml:space="preserve"> </w:t>
       </w:r>
-      <w:hyperlink r:id="rId59">
+      <w:hyperlink r:id="rId58">
         <w:r>
           <w:rPr>
             <w:rStyle w:val="Hyperlink"/>
@@ -3103,39 +3031,39 @@
         </w:r>
       </w:hyperlink>
     </w:p>
+    <w:bookmarkEnd w:id="59"/>
+    <w:bookmarkStart w:id="60" w:name="ref-clark_etal90"/>
+    <w:p>
+      <w:pPr>
+        <w:pStyle w:val="Bibliography"/>
+      </w:pPr>
+      <w:r>
+        <w:t xml:space="preserve">Clark R, King T, Klejwa M et al (1990) High spectral resolution reflectance spectroscopy of minerals. Journal of Geophysical Research 95:12653–12680</w:t>
+      </w:r>
+    </w:p>
     <w:bookmarkEnd w:id="60"/>
-    <w:bookmarkStart w:id="61" w:name="ref-clark_etal90"/>
+    <w:bookmarkStart w:id="61" w:name="ref-cnudde_etal12"/>
     <w:p>
       <w:pPr>
         <w:pStyle w:val="Bibliography"/>
       </w:pPr>
       <w:r>
-        <w:t xml:space="preserve">Clark R, King T, Klejwa M et al (1990) High spectral resolution reflectance spectroscopy of minerals. Journal of Geophysical Research 95:12653–12680</w:t>
+        <w:t xml:space="preserve">Cnudde V, Dewanckele J, Kock TD et al (2012) Preliminary structural and chemical study of two quartzite varieties from the same geological formation: A first step in the sourcing of quartzites utilized during the Mesolithic in northwest Europe. Geologica Belgica 16:27–34</w:t>
       </w:r>
     </w:p>
     <w:bookmarkEnd w:id="61"/>
-    <w:bookmarkStart w:id="62" w:name="ref-cnudde_etal12"/>
+    <w:bookmarkStart w:id="63" w:name="ref-dalpra_pitblado16"/>
     <w:p>
       <w:pPr>
         <w:pStyle w:val="Bibliography"/>
       </w:pPr>
       <w:r>
-        <w:t xml:space="preserve">Cnudde V, Dewanckele J, Kock TD et al (2012) Preliminary structural and chemical study of two quartzite varieties from the same geological formation: A first step in the sourcing of quartzites utilized during the Mesolithic in northwest Europe. Geologica Belgica 16:27–34</w:t>
-      </w:r>
-    </w:p>
-    <w:bookmarkEnd w:id="62"/>
-    <w:bookmarkStart w:id="64" w:name="ref-dalpra_pitblado16"/>
-    <w:p>
-      <w:pPr>
-        <w:pStyle w:val="Bibliography"/>
-      </w:pPr>
-      <w:r>
         <w:t xml:space="preserve">Dalpra CL, Pitblado BL (2016) Discriminating Quartzite Sources Petrographically in the Upper Gunnison Basin, Colorado: Implications for Paleoamerican Lithic-Procurement Studies. PaleoAmerica 2:22–31.</w:t>
       </w:r>
       <w:r>
         <w:t xml:space="preserve"> </w:t>
       </w:r>
-      <w:hyperlink r:id="rId63">
+      <w:hyperlink r:id="rId62">
         <w:r>
           <w:rPr>
             <w:rStyle w:val="Hyperlink"/>
@@ -3144,49 +3072,49 @@
         </w:r>
       </w:hyperlink>
     </w:p>
+    <w:bookmarkEnd w:id="63"/>
+    <w:bookmarkStart w:id="64" w:name="ref-dubessy12"/>
+    <w:p>
+      <w:pPr>
+        <w:pStyle w:val="Bibliography"/>
+      </w:pPr>
+      <w:r>
+        <w:t xml:space="preserve">Dubessy J (2012) Applications of Raman spectroscopy to earth sciences and cultural heritage : University textbook. European Mineralogical Union, London</w:t>
+      </w:r>
+    </w:p>
     <w:bookmarkEnd w:id="64"/>
-    <w:bookmarkStart w:id="65" w:name="ref-dubessy12"/>
+    <w:bookmarkStart w:id="65" w:name="ref-forsberg85"/>
     <w:p>
       <w:pPr>
         <w:pStyle w:val="Bibliography"/>
       </w:pPr>
       <w:r>
-        <w:t xml:space="preserve">Dubessy J (2012) Applications of Raman spectroscopy to earth sciences and cultural heritage : University textbook. European Mineralogical Union, London</w:t>
+        <w:t xml:space="preserve">Forsberg L (1985) Site variability and settlement patterns: An analysis of the hunter-gatherer settlement system in the Lule River Valley, 1500 B.C.-B.C./A.D. Umeå University</w:t>
       </w:r>
     </w:p>
     <w:bookmarkEnd w:id="65"/>
-    <w:bookmarkStart w:id="66" w:name="ref-forsberg85"/>
+    <w:bookmarkStart w:id="66" w:name="ref-forsberg89"/>
     <w:p>
       <w:pPr>
         <w:pStyle w:val="Bibliography"/>
       </w:pPr>
       <w:r>
-        <w:t xml:space="preserve">Forsberg L (1985) Site variability and settlement patterns: An analysis of the hunter-gatherer settlement system in the Lule River Valley, 1500 B.C.-B.C./A.D. Umeå University</w:t>
+        <w:t xml:space="preserve">Forsberg L (1989) Ett försök att urskilja sociala territorier i Norrland under bronsålder och förromersk järnålder. Regionale forhold i nordisk bronzealder: 5 Nordiske symposium for bronzealderforskning på Sandbjerg Slot 1987 169–173</w:t>
       </w:r>
     </w:p>
     <w:bookmarkEnd w:id="66"/>
-    <w:bookmarkStart w:id="67" w:name="ref-forsberg89"/>
+    <w:bookmarkStart w:id="68" w:name="ref-gillet_etal90"/>
     <w:p>
       <w:pPr>
         <w:pStyle w:val="Bibliography"/>
       </w:pPr>
       <w:r>
-        <w:t xml:space="preserve">Forsberg L (1989) Ett försök att urskilja sociala territorier i Norrland under bronsålder och förromersk järnålder. Regionale forhold i nordisk bronzealder: 5 Nordiske symposium for bronzealderforskning på Sandbjerg Slot 1987 169–173</w:t>
-      </w:r>
-    </w:p>
-    <w:bookmarkEnd w:id="67"/>
-    <w:bookmarkStart w:id="69" w:name="ref-gillet_etal90"/>
-    <w:p>
-      <w:pPr>
-        <w:pStyle w:val="Bibliography"/>
-      </w:pPr>
-      <w:r>
         <w:t xml:space="preserve">Gillet P, Le Cléac’h A, Madon M (1990) High-temperature raman spectroscopy of SiO2 and GeO2 Polymorphs: Anharmonicity and thermodynamic properties at high-temperatures. Journal of Geophysical Research: Solid Earth 95:21635–21655.</w:t>
       </w:r>
       <w:r>
         <w:t xml:space="preserve"> </w:t>
       </w:r>
-      <w:hyperlink r:id="rId68">
+      <w:hyperlink r:id="rId67">
         <w:r>
           <w:rPr>
             <w:rStyle w:val="Hyperlink"/>
@@ -3195,39 +3123,39 @@
         </w:r>
       </w:hyperlink>
     </w:p>
+    <w:bookmarkEnd w:id="68"/>
+    <w:bookmarkStart w:id="69" w:name="ref-hanson16"/>
+    <w:p>
+      <w:pPr>
+        <w:pStyle w:val="Bibliography"/>
+      </w:pPr>
+      <w:r>
+        <w:t xml:space="preserve">Hanson BA (2016) ChemoSpec: Exploratory Chemometrics for Spectroscopy</w:t>
+      </w:r>
+    </w:p>
     <w:bookmarkEnd w:id="69"/>
-    <w:bookmarkStart w:id="70" w:name="ref-hanson16"/>
+    <w:bookmarkStart w:id="70" w:name="ref-holm91"/>
     <w:p>
       <w:pPr>
         <w:pStyle w:val="Bibliography"/>
       </w:pPr>
       <w:r>
-        <w:t xml:space="preserve">Hanson BA (2016) ChemoSpec: Exploratory Chemometrics for Spectroscopy</w:t>
+        <w:t xml:space="preserve">Holm L (1991) The use of stone and hunting of reindeer a study of stone tool manufacture and hunting of large mammals in the central Scandes c. 6000-1 BC. Dept. of Archaeology [Institutionen för arkeologi], Umeå University, Umeå</w:t>
       </w:r>
     </w:p>
     <w:bookmarkEnd w:id="70"/>
-    <w:bookmarkStart w:id="71" w:name="ref-holm91"/>
+    <w:bookmarkStart w:id="72" w:name="ref-howard05"/>
     <w:p>
       <w:pPr>
         <w:pStyle w:val="Bibliography"/>
       </w:pPr>
       <w:r>
-        <w:t xml:space="preserve">Holm L (1991) The use of stone and hunting of reindeer a study of stone tool manufacture and hunting of large mammals in the central Scandes c. 6000-1 BC. Dept. of Archaeology [Institutionen för arkeologi], Umeå University, Umeå</w:t>
-      </w:r>
-    </w:p>
-    <w:bookmarkEnd w:id="71"/>
-    <w:bookmarkStart w:id="73" w:name="ref-howard05"/>
-    <w:p>
-      <w:pPr>
-        <w:pStyle w:val="Bibliography"/>
-      </w:pPr>
-      <w:r>
         <w:t xml:space="preserve">Howard JL (2005) The Quartzite Problem Revisited. The Journal of Geology 113:707–713.</w:t>
       </w:r>
       <w:r>
         <w:t xml:space="preserve"> </w:t>
       </w:r>
-      <w:hyperlink r:id="rId72">
+      <w:hyperlink r:id="rId71">
         <w:r>
           <w:rPr>
             <w:rStyle w:val="Hyperlink"/>
@@ -3236,24 +3164,34 @@
         </w:r>
       </w:hyperlink>
     </w:p>
+    <w:bookmarkEnd w:id="72"/>
+    <w:bookmarkStart w:id="73" w:name="ref-hunt77"/>
+    <w:p>
+      <w:pPr>
+        <w:pStyle w:val="Bibliography"/>
+      </w:pPr>
+      <w:r>
+        <w:t xml:space="preserve">Hunt GR (1977) Spectral signatures of particular minerals in the visible and near infrared. Geophysics 42:501–513</w:t>
+      </w:r>
+    </w:p>
     <w:bookmarkEnd w:id="73"/>
-    <w:bookmarkStart w:id="74" w:name="ref-hunt77"/>
+    <w:bookmarkStart w:id="74" w:name="ref-janson_hvarfner60"/>
     <w:p>
       <w:pPr>
         <w:pStyle w:val="Bibliography"/>
       </w:pPr>
       <w:r>
-        <w:t xml:space="preserve">Hunt GR (1977) Spectral signatures of particular minerals in the visible and near infrared. Geophysics 42:501–513</w:t>
+        <w:t xml:space="preserve">Janson S, Hvarfner H (1960) Från norrlandsälvar och fjällsjöar: Riksantikvarieämbetets kulturhistoriska undersökningar i samband med kraftverksbyggen och sjöregleringar. Riksantikvarieämbetet, Stockholm</w:t>
       </w:r>
     </w:p>
     <w:bookmarkEnd w:id="74"/>
-    <w:bookmarkStart w:id="75" w:name="ref-janson_hvarfner60"/>
+    <w:bookmarkStart w:id="75" w:name="ref-kloprogge17"/>
     <w:p>
       <w:pPr>
         <w:pStyle w:val="Bibliography"/>
       </w:pPr>
       <w:r>
-        <w:t xml:space="preserve">Janson S, Hvarfner H (1960) Från norrlandsälvar och fjällsjöar: Riksantikvarieämbetets kulturhistoriska undersökningar i samband med kraftverksbyggen och sjöregleringar. Riksantikvarieämbetet, Stockholm</w:t>
+        <w:t xml:space="preserve">Kloprogge JT (2017) Chapter 6 - raman spectroscopy of clay minerals. In: Gates WP, Kloprogge JT, Madejová J, Bergaya F (eds) Infrared and raman spectroscopies of clay minerals. Elsevier, pp 150–199</w:t>
       </w:r>
     </w:p>
     <w:bookmarkEnd w:id="75"/>
@@ -3629,7 +3567,7 @@
         <w:pStyle w:val="FirstParagraph"/>
       </w:pPr>
       <w:r>
-        <w:t xml:space="preserve">This report was generated on 2021-09-01 16:19:50 using the following computational environment and dependencies:</w:t>
+        <w:t xml:space="preserve">This report was generated on 2021-09-06 16:19:18 using the following computational environment and dependencies:</w:t>
       </w:r>
     </w:p>
     <w:p>
@@ -3730,7 +3668,7 @@
         <w:rPr>
           <w:rStyle w:val="VerbatimChar"/>
         </w:rPr>
-        <w:t xml:space="preserve">#&gt;  date     2021-09-01                  </w:t>
+        <w:t xml:space="preserve">#&gt;  date     2021-09-06                  </w:t>
       </w:r>
       <w:r>
         <w:br/>
@@ -3757,727 +3695,925 @@
         <w:rPr>
           <w:rStyle w:val="VerbatimChar"/>
         </w:rPr>
-        <w:t xml:space="preserve">#&gt;  package     * version date       lib source        </w:t>
-      </w:r>
-      <w:r>
-        <w:br/>
-      </w:r>
-      <w:r>
-        <w:rPr>
-          <w:rStyle w:val="VerbatimChar"/>
-        </w:rPr>
-        <w:t xml:space="preserve">#&gt;  assertthat    0.2.1   2019-03-21 [1] CRAN (R 4.0.2)</w:t>
-      </w:r>
-      <w:r>
-        <w:br/>
-      </w:r>
-      <w:r>
-        <w:rPr>
-          <w:rStyle w:val="VerbatimChar"/>
-        </w:rPr>
-        <w:t xml:space="preserve">#&gt;  backports     1.2.1   2020-12-09 [1] CRAN (R 4.0.3)</w:t>
-      </w:r>
-      <w:r>
-        <w:br/>
-      </w:r>
-      <w:r>
-        <w:rPr>
-          <w:rStyle w:val="VerbatimChar"/>
-        </w:rPr>
-        <w:t xml:space="preserve">#&gt;  bookdown      0.23    2021-08-13 [1] CRAN (R 4.0.5)</w:t>
-      </w:r>
-      <w:r>
-        <w:br/>
-      </w:r>
-      <w:r>
-        <w:rPr>
-          <w:rStyle w:val="VerbatimChar"/>
-        </w:rPr>
-        <w:t xml:space="preserve">#&gt;  broom         0.7.9   2021-07-27 [1] CRAN (R 4.0.5)</w:t>
-      </w:r>
-      <w:r>
-        <w:br/>
-      </w:r>
-      <w:r>
-        <w:rPr>
-          <w:rStyle w:val="VerbatimChar"/>
-        </w:rPr>
-        <w:t xml:space="preserve">#&gt;  cachem        1.0.4   2021-02-13 [1] CRAN (R 4.0.4)</w:t>
-      </w:r>
-      <w:r>
-        <w:br/>
-      </w:r>
-      <w:r>
-        <w:rPr>
-          <w:rStyle w:val="VerbatimChar"/>
-        </w:rPr>
-        <w:t xml:space="preserve">#&gt;  callr         3.7.0   2021-04-20 [1] CRAN (R 4.0.5)</w:t>
-      </w:r>
-      <w:r>
-        <w:br/>
-      </w:r>
-      <w:r>
-        <w:rPr>
-          <w:rStyle w:val="VerbatimChar"/>
-        </w:rPr>
-        <w:t xml:space="preserve">#&gt;  cellranger    1.1.0   2016-07-27 [1] CRAN (R 4.0.2)</w:t>
-      </w:r>
-      <w:r>
-        <w:br/>
-      </w:r>
-      <w:r>
-        <w:rPr>
-          <w:rStyle w:val="VerbatimChar"/>
-        </w:rPr>
-        <w:t xml:space="preserve">#&gt;  cli           3.0.1   2021-07-17 [1] CRAN (R 4.0.5)</w:t>
-      </w:r>
-      <w:r>
-        <w:br/>
-      </w:r>
-      <w:r>
-        <w:rPr>
-          <w:rStyle w:val="VerbatimChar"/>
-        </w:rPr>
-        <w:t xml:space="preserve">#&gt;  colorspace    2.0-2   2021-06-24 [1] CRAN (R 4.0.5)</w:t>
-      </w:r>
-      <w:r>
-        <w:br/>
-      </w:r>
-      <w:r>
-        <w:rPr>
-          <w:rStyle w:val="VerbatimChar"/>
-        </w:rPr>
-        <w:t xml:space="preserve">#&gt;  crayon        1.4.1   2021-02-08 [1] CRAN (R 4.0.4)</w:t>
-      </w:r>
-      <w:r>
-        <w:br/>
-      </w:r>
-      <w:r>
-        <w:rPr>
-          <w:rStyle w:val="VerbatimChar"/>
-        </w:rPr>
-        <w:t xml:space="preserve">#&gt;  DBI           1.1.1   2021-01-15 [1] CRAN (R 4.0.4)</w:t>
-      </w:r>
-      <w:r>
-        <w:br/>
-      </w:r>
-      <w:r>
-        <w:rPr>
-          <w:rStyle w:val="VerbatimChar"/>
-        </w:rPr>
-        <w:t xml:space="preserve">#&gt;  dbplyr        2.1.1   2021-04-06 [1] CRAN (R 4.0.5)</w:t>
-      </w:r>
-      <w:r>
-        <w:br/>
-      </w:r>
-      <w:r>
-        <w:rPr>
-          <w:rStyle w:val="VerbatimChar"/>
-        </w:rPr>
-        <w:t xml:space="preserve">#&gt;  desc          1.3.0   2021-03-05 [1] CRAN (R 4.0.4)</w:t>
-      </w:r>
-      <w:r>
-        <w:br/>
-      </w:r>
-      <w:r>
-        <w:rPr>
-          <w:rStyle w:val="VerbatimChar"/>
-        </w:rPr>
-        <w:t xml:space="preserve">#&gt;  devtools      2.4.2   2021-06-07 [1] CRAN (R 4.0.5)</w:t>
-      </w:r>
-      <w:r>
-        <w:br/>
-      </w:r>
-      <w:r>
-        <w:rPr>
-          <w:rStyle w:val="VerbatimChar"/>
-        </w:rPr>
-        <w:t xml:space="preserve">#&gt;  digest        0.6.27  2020-10-24 [1] CRAN (R 4.0.4)</w:t>
-      </w:r>
-      <w:r>
-        <w:br/>
-      </w:r>
-      <w:r>
-        <w:rPr>
-          <w:rStyle w:val="VerbatimChar"/>
-        </w:rPr>
-        <w:t xml:space="preserve">#&gt;  dplyr       * 1.0.7   2021-06-18 [1] CRAN (R 4.0.5)</w:t>
-      </w:r>
-      <w:r>
-        <w:br/>
-      </w:r>
-      <w:r>
-        <w:rPr>
-          <w:rStyle w:val="VerbatimChar"/>
-        </w:rPr>
-        <w:t xml:space="preserve">#&gt;  ellipsis      0.3.2   2021-04-29 [1] CRAN (R 4.0.5)</w:t>
-      </w:r>
-      <w:r>
-        <w:br/>
-      </w:r>
-      <w:r>
-        <w:rPr>
-          <w:rStyle w:val="VerbatimChar"/>
-        </w:rPr>
-        <w:t xml:space="preserve">#&gt;  evaluate      0.14    2019-05-28 [1] CRAN (R 4.0.2)</w:t>
-      </w:r>
-      <w:r>
-        <w:br/>
-      </w:r>
-      <w:r>
-        <w:rPr>
-          <w:rStyle w:val="VerbatimChar"/>
-        </w:rPr>
-        <w:t xml:space="preserve">#&gt;  fansi         0.5.0   2021-05-25 [1] CRAN (R 4.0.5)</w:t>
-      </w:r>
-      <w:r>
-        <w:br/>
-      </w:r>
-      <w:r>
-        <w:rPr>
-          <w:rStyle w:val="VerbatimChar"/>
-        </w:rPr>
-        <w:t xml:space="preserve">#&gt;  farver        2.1.0   2021-02-28 [1] CRAN (R 4.0.4)</w:t>
-      </w:r>
-      <w:r>
-        <w:br/>
-      </w:r>
-      <w:r>
-        <w:rPr>
-          <w:rStyle w:val="VerbatimChar"/>
-        </w:rPr>
-        <w:t xml:space="preserve">#&gt;  fastmap       1.1.0   2021-01-25 [1] CRAN (R 4.0.4)</w:t>
-      </w:r>
-      <w:r>
-        <w:br/>
-      </w:r>
-      <w:r>
-        <w:rPr>
-          <w:rStyle w:val="VerbatimChar"/>
-        </w:rPr>
-        <w:t xml:space="preserve">#&gt;  forcats     * 0.5.1   2021-01-27 [1] CRAN (R 4.0.4)</w:t>
-      </w:r>
-      <w:r>
-        <w:br/>
-      </w:r>
-      <w:r>
-        <w:rPr>
-          <w:rStyle w:val="VerbatimChar"/>
-        </w:rPr>
-        <w:t xml:space="preserve">#&gt;  fs            1.5.0   2020-07-31 [1] CRAN (R 4.0.2)</w:t>
-      </w:r>
-      <w:r>
-        <w:br/>
-      </w:r>
-      <w:r>
-        <w:rPr>
-          <w:rStyle w:val="VerbatimChar"/>
-        </w:rPr>
-        <w:t xml:space="preserve">#&gt;  generics      0.1.0   2020-10-31 [1] CRAN (R 4.0.4)</w:t>
-      </w:r>
-      <w:r>
-        <w:br/>
-      </w:r>
-      <w:r>
-        <w:rPr>
-          <w:rStyle w:val="VerbatimChar"/>
-        </w:rPr>
-        <w:t xml:space="preserve">#&gt;  ggplot2     * 3.3.5   2021-06-25 [1] CRAN (R 4.0.5)</w:t>
-      </w:r>
-      <w:r>
-        <w:br/>
-      </w:r>
-      <w:r>
-        <w:rPr>
-          <w:rStyle w:val="VerbatimChar"/>
-        </w:rPr>
-        <w:t xml:space="preserve">#&gt;  ggsci       * 2.9     2018-05-14 [1] CRAN (R 4.0.5)</w:t>
-      </w:r>
-      <w:r>
-        <w:br/>
-      </w:r>
-      <w:r>
-        <w:rPr>
-          <w:rStyle w:val="VerbatimChar"/>
-        </w:rPr>
-        <w:t xml:space="preserve">#&gt;  glue          1.4.2   2020-08-27 [1] CRAN (R 4.0.4)</w:t>
-      </w:r>
-      <w:r>
-        <w:br/>
-      </w:r>
-      <w:r>
-        <w:rPr>
-          <w:rStyle w:val="VerbatimChar"/>
-        </w:rPr>
-        <w:t xml:space="preserve">#&gt;  gridExtra   * 2.3     2017-09-09 [1] CRAN (R 4.0.5)</w:t>
-      </w:r>
-      <w:r>
-        <w:br/>
-      </w:r>
-      <w:r>
-        <w:rPr>
-          <w:rStyle w:val="VerbatimChar"/>
-        </w:rPr>
-        <w:t xml:space="preserve">#&gt;  gtable        0.3.0   2019-03-25 [1] CRAN (R 4.0.2)</w:t>
-      </w:r>
-      <w:r>
-        <w:br/>
-      </w:r>
-      <w:r>
-        <w:rPr>
-          <w:rStyle w:val="VerbatimChar"/>
-        </w:rPr>
-        <w:t xml:space="preserve">#&gt;  haven         2.4.3   2021-08-04 [1] CRAN (R 4.0.5)</w:t>
-      </w:r>
-      <w:r>
-        <w:br/>
-      </w:r>
-      <w:r>
-        <w:rPr>
-          <w:rStyle w:val="VerbatimChar"/>
-        </w:rPr>
-        <w:t xml:space="preserve">#&gt;  highr         0.9     2021-04-16 [1] CRAN (R 4.0.5)</w:t>
-      </w:r>
-      <w:r>
-        <w:br/>
-      </w:r>
-      <w:r>
-        <w:rPr>
-          <w:rStyle w:val="VerbatimChar"/>
-        </w:rPr>
-        <w:t xml:space="preserve">#&gt;  hms           1.1.0   2021-05-17 [1] CRAN (R 4.0.5)</w:t>
-      </w:r>
-      <w:r>
-        <w:br/>
-      </w:r>
-      <w:r>
-        <w:rPr>
-          <w:rStyle w:val="VerbatimChar"/>
-        </w:rPr>
-        <w:t xml:space="preserve">#&gt;  htmltools     0.5.1.1 2021-01-22 [1] CRAN (R 4.0.4)</w:t>
-      </w:r>
-      <w:r>
-        <w:br/>
-      </w:r>
-      <w:r>
-        <w:rPr>
-          <w:rStyle w:val="VerbatimChar"/>
-        </w:rPr>
-        <w:t xml:space="preserve">#&gt;  httr          1.4.2   2020-07-20 [1] CRAN (R 4.0.2)</w:t>
-      </w:r>
-      <w:r>
-        <w:br/>
-      </w:r>
-      <w:r>
-        <w:rPr>
-          <w:rStyle w:val="VerbatimChar"/>
-        </w:rPr>
-        <w:t xml:space="preserve">#&gt;  jpeg          0.1-9   2021-07-24 [1] CRAN (R 4.0.5)</w:t>
-      </w:r>
-      <w:r>
-        <w:br/>
-      </w:r>
-      <w:r>
-        <w:rPr>
-          <w:rStyle w:val="VerbatimChar"/>
-        </w:rPr>
-        <w:t xml:space="preserve">#&gt;  jsonlite      1.7.2   2020-12-09 [1] CRAN (R 4.0.4)</w:t>
-      </w:r>
-      <w:r>
-        <w:br/>
-      </w:r>
-      <w:r>
-        <w:rPr>
-          <w:rStyle w:val="VerbatimChar"/>
-        </w:rPr>
-        <w:t xml:space="preserve">#&gt;  knitr         1.33    2021-04-24 [1] CRAN (R 4.0.5)</w:t>
-      </w:r>
-      <w:r>
-        <w:br/>
-      </w:r>
-      <w:r>
-        <w:rPr>
-          <w:rStyle w:val="VerbatimChar"/>
-        </w:rPr>
-        <w:t xml:space="preserve">#&gt;  labeling      0.4.2   2020-10-20 [1] CRAN (R 4.0.3)</w:t>
-      </w:r>
-      <w:r>
-        <w:br/>
-      </w:r>
-      <w:r>
-        <w:rPr>
-          <w:rStyle w:val="VerbatimChar"/>
-        </w:rPr>
-        <w:t xml:space="preserve">#&gt;  lifecycle     1.0.0   2021-02-15 [1] CRAN (R 4.0.4)</w:t>
-      </w:r>
-      <w:r>
-        <w:br/>
-      </w:r>
-      <w:r>
-        <w:rPr>
-          <w:rStyle w:val="VerbatimChar"/>
-        </w:rPr>
-        <w:t xml:space="preserve">#&gt;  lubridate     1.7.10  2021-02-26 [1] CRAN (R 4.0.4)</w:t>
-      </w:r>
-      <w:r>
-        <w:br/>
-      </w:r>
-      <w:r>
-        <w:rPr>
-          <w:rStyle w:val="VerbatimChar"/>
-        </w:rPr>
-        <w:t xml:space="preserve">#&gt;  magrittr      2.0.1   2020-11-17 [1] CRAN (R 4.0.4)</w:t>
-      </w:r>
-      <w:r>
-        <w:br/>
-      </w:r>
-      <w:r>
-        <w:rPr>
-          <w:rStyle w:val="VerbatimChar"/>
-        </w:rPr>
-        <w:t xml:space="preserve">#&gt;  memoise       2.0.0   2021-01-26 [1] CRAN (R 4.0.4)</w:t>
-      </w:r>
-      <w:r>
-        <w:br/>
-      </w:r>
-      <w:r>
-        <w:rPr>
-          <w:rStyle w:val="VerbatimChar"/>
-        </w:rPr>
-        <w:t xml:space="preserve">#&gt;  modelr        0.1.8   2020-05-19 [1] CRAN (R 4.0.2)</w:t>
-      </w:r>
-      <w:r>
-        <w:br/>
-      </w:r>
-      <w:r>
-        <w:rPr>
-          <w:rStyle w:val="VerbatimChar"/>
-        </w:rPr>
-        <w:t xml:space="preserve">#&gt;  munsell       0.5.0   2018-06-12 [1] CRAN (R 4.0.2)</w:t>
-      </w:r>
-      <w:r>
-        <w:br/>
-      </w:r>
-      <w:r>
-        <w:rPr>
-          <w:rStyle w:val="VerbatimChar"/>
-        </w:rPr>
-        <w:t xml:space="preserve">#&gt;  pillar        1.6.2   2021-07-29 [1] CRAN (R 4.0.5)</w:t>
-      </w:r>
-      <w:r>
-        <w:br/>
-      </w:r>
-      <w:r>
-        <w:rPr>
-          <w:rStyle w:val="VerbatimChar"/>
-        </w:rPr>
-        <w:t xml:space="preserve">#&gt;  pkgbuild      1.2.0   2020-12-15 [1] CRAN (R 4.0.4)</w:t>
-      </w:r>
-      <w:r>
-        <w:br/>
-      </w:r>
-      <w:r>
-        <w:rPr>
-          <w:rStyle w:val="VerbatimChar"/>
-        </w:rPr>
-        <w:t xml:space="preserve">#&gt;  pkgconfig     2.0.3   2019-09-22 [1] CRAN (R 4.0.2)</w:t>
-      </w:r>
-      <w:r>
-        <w:br/>
-      </w:r>
-      <w:r>
-        <w:rPr>
-          <w:rStyle w:val="VerbatimChar"/>
-        </w:rPr>
-        <w:t xml:space="preserve">#&gt;  pkgload       1.2.1   2021-04-06 [1] CRAN (R 4.0.5)</w:t>
-      </w:r>
-      <w:r>
-        <w:br/>
-      </w:r>
-      <w:r>
-        <w:rPr>
-          <w:rStyle w:val="VerbatimChar"/>
-        </w:rPr>
-        <w:t xml:space="preserve">#&gt;  prettyunits   1.1.1   2020-01-24 [1] CRAN (R 4.0.2)</w:t>
-      </w:r>
-      <w:r>
-        <w:br/>
-      </w:r>
-      <w:r>
-        <w:rPr>
-          <w:rStyle w:val="VerbatimChar"/>
-        </w:rPr>
-        <w:t xml:space="preserve">#&gt;  processx      3.5.2   2021-04-30 [1] CRAN (R 4.0.5)</w:t>
-      </w:r>
-      <w:r>
-        <w:br/>
-      </w:r>
-      <w:r>
-        <w:rPr>
-          <w:rStyle w:val="VerbatimChar"/>
-        </w:rPr>
-        <w:t xml:space="preserve">#&gt;  ps            1.6.0   2021-02-28 [1] CRAN (R 4.0.4)</w:t>
-      </w:r>
-      <w:r>
-        <w:br/>
-      </w:r>
-      <w:r>
-        <w:rPr>
-          <w:rStyle w:val="VerbatimChar"/>
-        </w:rPr>
-        <w:t xml:space="preserve">#&gt;  purrr       * 0.3.4   2020-04-17 [1] CRAN (R 4.0.2)</w:t>
-      </w:r>
-      <w:r>
-        <w:br/>
-      </w:r>
-      <w:r>
-        <w:rPr>
-          <w:rStyle w:val="VerbatimChar"/>
-        </w:rPr>
-        <w:t xml:space="preserve">#&gt;  R6            2.5.1   2021-08-19 [1] CRAN (R 4.0.5)</w:t>
-      </w:r>
-      <w:r>
-        <w:br/>
-      </w:r>
-      <w:r>
-        <w:rPr>
-          <w:rStyle w:val="VerbatimChar"/>
-        </w:rPr>
-        <w:t xml:space="preserve">#&gt;  Rcpp          1.0.7   2021-07-07 [1] CRAN (R 4.0.5)</w:t>
-      </w:r>
-      <w:r>
-        <w:br/>
-      </w:r>
-      <w:r>
-        <w:rPr>
-          <w:rStyle w:val="VerbatimChar"/>
-        </w:rPr>
-        <w:t xml:space="preserve">#&gt;  readr       * 2.0.1   2021-08-10 [1] CRAN (R 4.0.5)</w:t>
-      </w:r>
-      <w:r>
-        <w:br/>
-      </w:r>
-      <w:r>
-        <w:rPr>
-          <w:rStyle w:val="VerbatimChar"/>
-        </w:rPr>
-        <w:t xml:space="preserve">#&gt;  readxl        1.3.1   2019-03-13 [1] CRAN (R 4.0.2)</w:t>
-      </w:r>
-      <w:r>
-        <w:br/>
-      </w:r>
-      <w:r>
-        <w:rPr>
-          <w:rStyle w:val="VerbatimChar"/>
-        </w:rPr>
-        <w:t xml:space="preserve">#&gt;  remotes       2.4.0   2021-06-02 [1] CRAN (R 4.0.5)</w:t>
-      </w:r>
-      <w:r>
-        <w:br/>
-      </w:r>
-      <w:r>
-        <w:rPr>
-          <w:rStyle w:val="VerbatimChar"/>
-        </w:rPr>
-        <w:t xml:space="preserve">#&gt;  reprex        2.0.1   2021-08-05 [1] CRAN (R 4.0.5)</w:t>
-      </w:r>
-      <w:r>
-        <w:br/>
-      </w:r>
-      <w:r>
-        <w:rPr>
-          <w:rStyle w:val="VerbatimChar"/>
-        </w:rPr>
-        <w:t xml:space="preserve">#&gt;  rlang         0.4.11  2021-04-30 [1] CRAN (R 4.0.5)</w:t>
-      </w:r>
-      <w:r>
-        <w:br/>
-      </w:r>
-      <w:r>
-        <w:rPr>
-          <w:rStyle w:val="VerbatimChar"/>
-        </w:rPr>
-        <w:t xml:space="preserve">#&gt;  rmarkdown     2.10    2021-08-06 [1] CRAN (R 4.0.5)</w:t>
-      </w:r>
-      <w:r>
-        <w:br/>
-      </w:r>
-      <w:r>
-        <w:rPr>
-          <w:rStyle w:val="VerbatimChar"/>
-        </w:rPr>
-        <w:t xml:space="preserve">#&gt;  rprojroot     2.0.2   2020-11-15 [1] CRAN (R 4.0.4)</w:t>
-      </w:r>
-      <w:r>
-        <w:br/>
-      </w:r>
-      <w:r>
-        <w:rPr>
-          <w:rStyle w:val="VerbatimChar"/>
-        </w:rPr>
-        <w:t xml:space="preserve">#&gt;  rstudioapi    0.13    2020-11-12 [1] CRAN (R 4.0.4)</w:t>
-      </w:r>
-      <w:r>
-        <w:br/>
-      </w:r>
-      <w:r>
-        <w:rPr>
-          <w:rStyle w:val="VerbatimChar"/>
-        </w:rPr>
-        <w:t xml:space="preserve">#&gt;  rvest         1.0.1   2021-07-26 [1] CRAN (R 4.0.5)</w:t>
-      </w:r>
-      <w:r>
-        <w:br/>
-      </w:r>
-      <w:r>
-        <w:rPr>
-          <w:rStyle w:val="VerbatimChar"/>
-        </w:rPr>
-        <w:t xml:space="preserve">#&gt;  scales        1.1.1   2020-05-11 [1] CRAN (R 4.0.4)</w:t>
-      </w:r>
-      <w:r>
-        <w:br/>
-      </w:r>
-      <w:r>
-        <w:rPr>
-          <w:rStyle w:val="VerbatimChar"/>
-        </w:rPr>
-        <w:t xml:space="preserve">#&gt;  sessioninfo   1.1.1   2018-11-05 [1] CRAN (R 4.0.2)</w:t>
-      </w:r>
-      <w:r>
-        <w:br/>
-      </w:r>
-      <w:r>
-        <w:rPr>
-          <w:rStyle w:val="VerbatimChar"/>
-        </w:rPr>
-        <w:t xml:space="preserve">#&gt;  stringi       1.7.4   2021-08-25 [1] CRAN (R 4.0.5)</w:t>
-      </w:r>
-      <w:r>
-        <w:br/>
-      </w:r>
-      <w:r>
-        <w:rPr>
-          <w:rStyle w:val="VerbatimChar"/>
-        </w:rPr>
-        <w:t xml:space="preserve">#&gt;  stringr     * 1.4.0   2019-02-10 [1] CRAN (R 4.0.2)</w:t>
-      </w:r>
-      <w:r>
-        <w:br/>
-      </w:r>
-      <w:r>
-        <w:rPr>
-          <w:rStyle w:val="VerbatimChar"/>
-        </w:rPr>
-        <w:t xml:space="preserve">#&gt;  testthat      3.0.2   2021-02-14 [1] CRAN (R 4.0.4)</w:t>
-      </w:r>
-      <w:r>
-        <w:br/>
-      </w:r>
-      <w:r>
-        <w:rPr>
-          <w:rStyle w:val="VerbatimChar"/>
-        </w:rPr>
-        <w:t xml:space="preserve">#&gt;  tibble      * 3.1.4   2021-08-25 [1] CRAN (R 4.0.5)</w:t>
-      </w:r>
-      <w:r>
-        <w:br/>
-      </w:r>
-      <w:r>
-        <w:rPr>
-          <w:rStyle w:val="VerbatimChar"/>
-        </w:rPr>
-        <w:t xml:space="preserve">#&gt;  tidyr       * 1.1.3   2021-03-03 [1] CRAN (R 4.0.4)</w:t>
-      </w:r>
-      <w:r>
-        <w:br/>
-      </w:r>
-      <w:r>
-        <w:rPr>
-          <w:rStyle w:val="VerbatimChar"/>
-        </w:rPr>
-        <w:t xml:space="preserve">#&gt;  tidyselect    1.1.1   2021-04-30 [1] CRAN (R 4.0.5)</w:t>
-      </w:r>
-      <w:r>
-        <w:br/>
-      </w:r>
-      <w:r>
-        <w:rPr>
-          <w:rStyle w:val="VerbatimChar"/>
-        </w:rPr>
-        <w:t xml:space="preserve">#&gt;  tidyverse   * 1.3.1   2021-04-15 [1] CRAN (R 4.0.5)</w:t>
-      </w:r>
-      <w:r>
-        <w:br/>
-      </w:r>
-      <w:r>
-        <w:rPr>
-          <w:rStyle w:val="VerbatimChar"/>
-        </w:rPr>
-        <w:t xml:space="preserve">#&gt;  tzdb          0.1.2   2021-07-20 [1] CRAN (R 4.0.5)</w:t>
-      </w:r>
-      <w:r>
-        <w:br/>
-      </w:r>
-      <w:r>
-        <w:rPr>
-          <w:rStyle w:val="VerbatimChar"/>
-        </w:rPr>
-        <w:t xml:space="preserve">#&gt;  usethis       2.0.1   2021-02-10 [1] CRAN (R 4.0.4)</w:t>
-      </w:r>
-      <w:r>
-        <w:br/>
-      </w:r>
-      <w:r>
-        <w:rPr>
-          <w:rStyle w:val="VerbatimChar"/>
-        </w:rPr>
-        <w:t xml:space="preserve">#&gt;  utf8          1.2.2   2021-07-24 [1] CRAN (R 4.0.5)</w:t>
-      </w:r>
-      <w:r>
-        <w:br/>
-      </w:r>
-      <w:r>
-        <w:rPr>
-          <w:rStyle w:val="VerbatimChar"/>
-        </w:rPr>
-        <w:t xml:space="preserve">#&gt;  vctrs         0.3.8   2021-04-29 [1] CRAN (R 4.0.5)</w:t>
-      </w:r>
-      <w:r>
-        <w:br/>
-      </w:r>
-      <w:r>
-        <w:rPr>
-          <w:rStyle w:val="VerbatimChar"/>
-        </w:rPr>
-        <w:t xml:space="preserve">#&gt;  withr         2.4.2   2021-04-18 [1] CRAN (R 4.0.5)</w:t>
-      </w:r>
-      <w:r>
-        <w:br/>
-      </w:r>
-      <w:r>
-        <w:rPr>
-          <w:rStyle w:val="VerbatimChar"/>
-        </w:rPr>
-        <w:t xml:space="preserve">#&gt;  xfun          0.25    2021-08-06 [1] CRAN (R 4.0.5)</w:t>
-      </w:r>
-      <w:r>
-        <w:br/>
-      </w:r>
-      <w:r>
-        <w:rPr>
-          <w:rStyle w:val="VerbatimChar"/>
-        </w:rPr>
-        <w:t xml:space="preserve">#&gt;  xml2          1.3.2   2020-04-23 [1] CRAN (R 4.0.2)</w:t>
-      </w:r>
-      <w:r>
-        <w:br/>
-      </w:r>
-      <w:r>
-        <w:rPr>
-          <w:rStyle w:val="VerbatimChar"/>
-        </w:rPr>
-        <w:t xml:space="preserve">#&gt;  yaml          2.2.1   2020-02-01 [1] CRAN (R 4.0.2)</w:t>
+        <w:t xml:space="preserve">#&gt;  package     * version date       lib source                       </w:t>
+      </w:r>
+      <w:r>
+        <w:br/>
+      </w:r>
+      <w:r>
+        <w:rPr>
+          <w:rStyle w:val="VerbatimChar"/>
+        </w:rPr>
+        <w:t xml:space="preserve">#&gt;  abind         1.4-5   2016-07-21 [1] CRAN (R 4.0.3)               </w:t>
+      </w:r>
+      <w:r>
+        <w:br/>
+      </w:r>
+      <w:r>
+        <w:rPr>
+          <w:rStyle w:val="VerbatimChar"/>
+        </w:rPr>
+        <w:t xml:space="preserve">#&gt;  assertthat    0.2.1   2019-03-21 [1] CRAN (R 4.0.2)               </w:t>
+      </w:r>
+      <w:r>
+        <w:br/>
+      </w:r>
+      <w:r>
+        <w:rPr>
+          <w:rStyle w:val="VerbatimChar"/>
+        </w:rPr>
+        <w:t xml:space="preserve">#&gt;  backports     1.2.1   2020-12-09 [1] CRAN (R 4.0.3)               </w:t>
+      </w:r>
+      <w:r>
+        <w:br/>
+      </w:r>
+      <w:r>
+        <w:rPr>
+          <w:rStyle w:val="VerbatimChar"/>
+        </w:rPr>
+        <w:t xml:space="preserve">#&gt;  bookdown      0.23    2021-08-13 [1] CRAN (R 4.0.5)               </w:t>
+      </w:r>
+      <w:r>
+        <w:br/>
+      </w:r>
+      <w:r>
+        <w:rPr>
+          <w:rStyle w:val="VerbatimChar"/>
+        </w:rPr>
+        <w:t xml:space="preserve">#&gt;  broom         0.7.9   2021-07-27 [1] CRAN (R 4.0.5)               </w:t>
+      </w:r>
+      <w:r>
+        <w:br/>
+      </w:r>
+      <w:r>
+        <w:rPr>
+          <w:rStyle w:val="VerbatimChar"/>
+        </w:rPr>
+        <w:t xml:space="preserve">#&gt;  cachem        1.0.4   2021-02-13 [1] CRAN (R 4.0.4)               </w:t>
+      </w:r>
+      <w:r>
+        <w:br/>
+      </w:r>
+      <w:r>
+        <w:rPr>
+          <w:rStyle w:val="VerbatimChar"/>
+        </w:rPr>
+        <w:t xml:space="preserve">#&gt;  callr         3.7.0   2021-04-20 [1] CRAN (R 4.0.5)               </w:t>
+      </w:r>
+      <w:r>
+        <w:br/>
+      </w:r>
+      <w:r>
+        <w:rPr>
+          <w:rStyle w:val="VerbatimChar"/>
+        </w:rPr>
+        <w:t xml:space="preserve">#&gt;  car           3.0-11  2021-06-27 [1] CRAN (R 4.0.5)               </w:t>
+      </w:r>
+      <w:r>
+        <w:br/>
+      </w:r>
+      <w:r>
+        <w:rPr>
+          <w:rStyle w:val="VerbatimChar"/>
+        </w:rPr>
+        <w:t xml:space="preserve">#&gt;  carData       3.0-4   2020-05-22 [1] CRAN (R 4.0.3)               </w:t>
+      </w:r>
+      <w:r>
+        <w:br/>
+      </w:r>
+      <w:r>
+        <w:rPr>
+          <w:rStyle w:val="VerbatimChar"/>
+        </w:rPr>
+        <w:t xml:space="preserve">#&gt;  cellranger    1.1.0   2016-07-27 [1] CRAN (R 4.0.2)               </w:t>
+      </w:r>
+      <w:r>
+        <w:br/>
+      </w:r>
+      <w:r>
+        <w:rPr>
+          <w:rStyle w:val="VerbatimChar"/>
+        </w:rPr>
+        <w:t xml:space="preserve">#&gt;  cli           3.0.1   2021-07-17 [1] CRAN (R 4.0.5)               </w:t>
+      </w:r>
+      <w:r>
+        <w:br/>
+      </w:r>
+      <w:r>
+        <w:rPr>
+          <w:rStyle w:val="VerbatimChar"/>
+        </w:rPr>
+        <w:t xml:space="preserve">#&gt;  codetools     0.2-18  2020-11-04 [1] CRAN (R 4.0.4)               </w:t>
+      </w:r>
+      <w:r>
+        <w:br/>
+      </w:r>
+      <w:r>
+        <w:rPr>
+          <w:rStyle w:val="VerbatimChar"/>
+        </w:rPr>
+        <w:t xml:space="preserve">#&gt;  colorspace    2.0-2   2021-06-24 [1] CRAN (R 4.0.5)               </w:t>
+      </w:r>
+      <w:r>
+        <w:br/>
+      </w:r>
+      <w:r>
+        <w:rPr>
+          <w:rStyle w:val="VerbatimChar"/>
+        </w:rPr>
+        <w:t xml:space="preserve">#&gt;  crayon        1.4.1   2021-02-08 [1] CRAN (R 4.0.4)               </w:t>
+      </w:r>
+      <w:r>
+        <w:br/>
+      </w:r>
+      <w:r>
+        <w:rPr>
+          <w:rStyle w:val="VerbatimChar"/>
+        </w:rPr>
+        <w:t xml:space="preserve">#&gt;  curl          4.3.2   2021-06-23 [1] CRAN (R 4.0.5)               </w:t>
+      </w:r>
+      <w:r>
+        <w:br/>
+      </w:r>
+      <w:r>
+        <w:rPr>
+          <w:rStyle w:val="VerbatimChar"/>
+        </w:rPr>
+        <w:t xml:space="preserve">#&gt;  data.table    1.14.0  2021-02-21 [1] CRAN (R 4.0.4)               </w:t>
+      </w:r>
+      <w:r>
+        <w:br/>
+      </w:r>
+      <w:r>
+        <w:rPr>
+          <w:rStyle w:val="VerbatimChar"/>
+        </w:rPr>
+        <w:t xml:space="preserve">#&gt;  DBI           1.1.1   2021-01-15 [1] CRAN (R 4.0.4)               </w:t>
+      </w:r>
+      <w:r>
+        <w:br/>
+      </w:r>
+      <w:r>
+        <w:rPr>
+          <w:rStyle w:val="VerbatimChar"/>
+        </w:rPr>
+        <w:t xml:space="preserve">#&gt;  dbplyr        2.1.1   2021-04-06 [1] CRAN (R 4.0.5)               </w:t>
+      </w:r>
+      <w:r>
+        <w:br/>
+      </w:r>
+      <w:r>
+        <w:rPr>
+          <w:rStyle w:val="VerbatimChar"/>
+        </w:rPr>
+        <w:t xml:space="preserve">#&gt;  desc          1.3.0   2021-03-05 [1] CRAN (R 4.0.4)               </w:t>
+      </w:r>
+      <w:r>
+        <w:br/>
+      </w:r>
+      <w:r>
+        <w:rPr>
+          <w:rStyle w:val="VerbatimChar"/>
+        </w:rPr>
+        <w:t xml:space="preserve">#&gt;  devtools      2.4.2   2021-06-07 [1] CRAN (R 4.0.5)               </w:t>
+      </w:r>
+      <w:r>
+        <w:br/>
+      </w:r>
+      <w:r>
+        <w:rPr>
+          <w:rStyle w:val="VerbatimChar"/>
+        </w:rPr>
+        <w:t xml:space="preserve">#&gt;  digest        0.6.27  2020-10-24 [1] CRAN (R 4.0.4)               </w:t>
+      </w:r>
+      <w:r>
+        <w:br/>
+      </w:r>
+      <w:r>
+        <w:rPr>
+          <w:rStyle w:val="VerbatimChar"/>
+        </w:rPr>
+        <w:t xml:space="preserve">#&gt;  dplyr       * 1.0.7   2021-06-18 [1] CRAN (R 4.0.5)               </w:t>
+      </w:r>
+      <w:r>
+        <w:br/>
+      </w:r>
+      <w:r>
+        <w:rPr>
+          <w:rStyle w:val="VerbatimChar"/>
+        </w:rPr>
+        <w:t xml:space="preserve">#&gt;  ellipsis      0.3.2   2021-04-29 [1] CRAN (R 4.0.5)               </w:t>
+      </w:r>
+      <w:r>
+        <w:br/>
+      </w:r>
+      <w:r>
+        <w:rPr>
+          <w:rStyle w:val="VerbatimChar"/>
+        </w:rPr>
+        <w:t xml:space="preserve">#&gt;  evaluate      0.14    2019-05-28 [1] CRAN (R 4.0.2)               </w:t>
+      </w:r>
+      <w:r>
+        <w:br/>
+      </w:r>
+      <w:r>
+        <w:rPr>
+          <w:rStyle w:val="VerbatimChar"/>
+        </w:rPr>
+        <w:t xml:space="preserve">#&gt;  factoextra  * 1.0.7   2020-04-01 [1] CRAN (R 4.0.4)               </w:t>
+      </w:r>
+      <w:r>
+        <w:br/>
+      </w:r>
+      <w:r>
+        <w:rPr>
+          <w:rStyle w:val="VerbatimChar"/>
+        </w:rPr>
+        <w:t xml:space="preserve">#&gt;  fansi         0.5.0   2021-05-25 [1] CRAN (R 4.0.5)               </w:t>
+      </w:r>
+      <w:r>
+        <w:br/>
+      </w:r>
+      <w:r>
+        <w:rPr>
+          <w:rStyle w:val="VerbatimChar"/>
+        </w:rPr>
+        <w:t xml:space="preserve">#&gt;  farver        2.1.0   2021-02-28 [1] CRAN (R 4.0.4)               </w:t>
+      </w:r>
+      <w:r>
+        <w:br/>
+      </w:r>
+      <w:r>
+        <w:rPr>
+          <w:rStyle w:val="VerbatimChar"/>
+        </w:rPr>
+        <w:t xml:space="preserve">#&gt;  fastmap       1.1.0   2021-01-25 [1] CRAN (R 4.0.4)               </w:t>
+      </w:r>
+      <w:r>
+        <w:br/>
+      </w:r>
+      <w:r>
+        <w:rPr>
+          <w:rStyle w:val="VerbatimChar"/>
+        </w:rPr>
+        <w:t xml:space="preserve">#&gt;  forcats     * 0.5.1   2021-01-27 [1] CRAN (R 4.0.4)               </w:t>
+      </w:r>
+      <w:r>
+        <w:br/>
+      </w:r>
+      <w:r>
+        <w:rPr>
+          <w:rStyle w:val="VerbatimChar"/>
+        </w:rPr>
+        <w:t xml:space="preserve">#&gt;  foreach       1.5.1   2020-10-15 [1] CRAN (R 4.0.4)               </w:t>
+      </w:r>
+      <w:r>
+        <w:br/>
+      </w:r>
+      <w:r>
+        <w:rPr>
+          <w:rStyle w:val="VerbatimChar"/>
+        </w:rPr>
+        <w:t xml:space="preserve">#&gt;  foreign       0.8-81  2020-12-22 [1] CRAN (R 4.0.4)               </w:t>
+      </w:r>
+      <w:r>
+        <w:br/>
+      </w:r>
+      <w:r>
+        <w:rPr>
+          <w:rStyle w:val="VerbatimChar"/>
+        </w:rPr>
+        <w:t xml:space="preserve">#&gt;  fs            1.5.0   2020-07-31 [1] CRAN (R 4.0.2)               </w:t>
+      </w:r>
+      <w:r>
+        <w:br/>
+      </w:r>
+      <w:r>
+        <w:rPr>
+          <w:rStyle w:val="VerbatimChar"/>
+        </w:rPr>
+        <w:t xml:space="preserve">#&gt;  generics      0.1.0   2020-10-31 [1] CRAN (R 4.0.4)               </w:t>
+      </w:r>
+      <w:r>
+        <w:br/>
+      </w:r>
+      <w:r>
+        <w:rPr>
+          <w:rStyle w:val="VerbatimChar"/>
+        </w:rPr>
+        <w:t xml:space="preserve">#&gt;  ggbiplot    * 0.55    2021-03-18 [1] Github (vqv/ggbiplot@7325e88)</w:t>
+      </w:r>
+      <w:r>
+        <w:br/>
+      </w:r>
+      <w:r>
+        <w:rPr>
+          <w:rStyle w:val="VerbatimChar"/>
+        </w:rPr>
+        <w:t xml:space="preserve">#&gt;  ggplot2     * 3.3.5   2021-06-25 [1] CRAN (R 4.0.5)               </w:t>
+      </w:r>
+      <w:r>
+        <w:br/>
+      </w:r>
+      <w:r>
+        <w:rPr>
+          <w:rStyle w:val="VerbatimChar"/>
+        </w:rPr>
+        <w:t xml:space="preserve">#&gt;  ggpubr        0.4.0   2020-06-27 [1] CRAN (R 4.0.4)               </w:t>
+      </w:r>
+      <w:r>
+        <w:br/>
+      </w:r>
+      <w:r>
+        <w:rPr>
+          <w:rStyle w:val="VerbatimChar"/>
+        </w:rPr>
+        <w:t xml:space="preserve">#&gt;  ggrepel       0.9.1   2021-01-15 [1] CRAN (R 4.0.4)               </w:t>
+      </w:r>
+      <w:r>
+        <w:br/>
+      </w:r>
+      <w:r>
+        <w:rPr>
+          <w:rStyle w:val="VerbatimChar"/>
+        </w:rPr>
+        <w:t xml:space="preserve">#&gt;  ggsci       * 2.9     2018-05-14 [1] CRAN (R 4.0.5)               </w:t>
+      </w:r>
+      <w:r>
+        <w:br/>
+      </w:r>
+      <w:r>
+        <w:rPr>
+          <w:rStyle w:val="VerbatimChar"/>
+        </w:rPr>
+        <w:t xml:space="preserve">#&gt;  ggsignif      0.6.2   2021-06-14 [1] CRAN (R 4.0.5)               </w:t>
+      </w:r>
+      <w:r>
+        <w:br/>
+      </w:r>
+      <w:r>
+        <w:rPr>
+          <w:rStyle w:val="VerbatimChar"/>
+        </w:rPr>
+        <w:t xml:space="preserve">#&gt;  glue          1.4.2   2020-08-27 [1] CRAN (R 4.0.4)               </w:t>
+      </w:r>
+      <w:r>
+        <w:br/>
+      </w:r>
+      <w:r>
+        <w:rPr>
+          <w:rStyle w:val="VerbatimChar"/>
+        </w:rPr>
+        <w:t xml:space="preserve">#&gt;  gridExtra   * 2.3     2017-09-09 [1] CRAN (R 4.0.5)               </w:t>
+      </w:r>
+      <w:r>
+        <w:br/>
+      </w:r>
+      <w:r>
+        <w:rPr>
+          <w:rStyle w:val="VerbatimChar"/>
+        </w:rPr>
+        <w:t xml:space="preserve">#&gt;  gtable        0.3.0   2019-03-25 [1] CRAN (R 4.0.2)               </w:t>
+      </w:r>
+      <w:r>
+        <w:br/>
+      </w:r>
+      <w:r>
+        <w:rPr>
+          <w:rStyle w:val="VerbatimChar"/>
+        </w:rPr>
+        <w:t xml:space="preserve">#&gt;  haven         2.4.3   2021-08-04 [1] CRAN (R 4.0.5)               </w:t>
+      </w:r>
+      <w:r>
+        <w:br/>
+      </w:r>
+      <w:r>
+        <w:rPr>
+          <w:rStyle w:val="VerbatimChar"/>
+        </w:rPr>
+        <w:t xml:space="preserve">#&gt;  highr         0.9     2021-04-16 [1] CRAN (R 4.0.5)               </w:t>
+      </w:r>
+      <w:r>
+        <w:br/>
+      </w:r>
+      <w:r>
+        <w:rPr>
+          <w:rStyle w:val="VerbatimChar"/>
+        </w:rPr>
+        <w:t xml:space="preserve">#&gt;  hms           1.1.0   2021-05-17 [1] CRAN (R 4.0.5)               </w:t>
+      </w:r>
+      <w:r>
+        <w:br/>
+      </w:r>
+      <w:r>
+        <w:rPr>
+          <w:rStyle w:val="VerbatimChar"/>
+        </w:rPr>
+        <w:t xml:space="preserve">#&gt;  htmltools     0.5.1.1 2021-01-22 [1] CRAN (R 4.0.4)               </w:t>
+      </w:r>
+      <w:r>
+        <w:br/>
+      </w:r>
+      <w:r>
+        <w:rPr>
+          <w:rStyle w:val="VerbatimChar"/>
+        </w:rPr>
+        <w:t xml:space="preserve">#&gt;  httr          1.4.2   2020-07-20 [1] CRAN (R 4.0.2)               </w:t>
+      </w:r>
+      <w:r>
+        <w:br/>
+      </w:r>
+      <w:r>
+        <w:rPr>
+          <w:rStyle w:val="VerbatimChar"/>
+        </w:rPr>
+        <w:t xml:space="preserve">#&gt;  iterators     1.0.13  2020-10-15 [1] CRAN (R 4.0.4)               </w:t>
+      </w:r>
+      <w:r>
+        <w:br/>
+      </w:r>
+      <w:r>
+        <w:rPr>
+          <w:rStyle w:val="VerbatimChar"/>
+        </w:rPr>
+        <w:t xml:space="preserve">#&gt;  jpeg          0.1-9   2021-07-24 [1] CRAN (R 4.0.5)               </w:t>
+      </w:r>
+      <w:r>
+        <w:br/>
+      </w:r>
+      <w:r>
+        <w:rPr>
+          <w:rStyle w:val="VerbatimChar"/>
+        </w:rPr>
+        <w:t xml:space="preserve">#&gt;  jsonlite      1.7.2   2020-12-09 [1] CRAN (R 4.0.4)               </w:t>
+      </w:r>
+      <w:r>
+        <w:br/>
+      </w:r>
+      <w:r>
+        <w:rPr>
+          <w:rStyle w:val="VerbatimChar"/>
+        </w:rPr>
+        <w:t xml:space="preserve">#&gt;  knitr         1.33    2021-04-24 [1] CRAN (R 4.0.5)               </w:t>
+      </w:r>
+      <w:r>
+        <w:br/>
+      </w:r>
+      <w:r>
+        <w:rPr>
+          <w:rStyle w:val="VerbatimChar"/>
+        </w:rPr>
+        <w:t xml:space="preserve">#&gt;  labeling      0.4.2   2020-10-20 [1] CRAN (R 4.0.3)               </w:t>
+      </w:r>
+      <w:r>
+        <w:br/>
+      </w:r>
+      <w:r>
+        <w:rPr>
+          <w:rStyle w:val="VerbatimChar"/>
+        </w:rPr>
+        <w:t xml:space="preserve">#&gt;  lifecycle     1.0.0   2021-02-15 [1] CRAN (R 4.0.4)               </w:t>
+      </w:r>
+      <w:r>
+        <w:br/>
+      </w:r>
+      <w:r>
+        <w:rPr>
+          <w:rStyle w:val="VerbatimChar"/>
+        </w:rPr>
+        <w:t xml:space="preserve">#&gt;  lubridate     1.7.10  2021-02-26 [1] CRAN (R 4.0.4)               </w:t>
+      </w:r>
+      <w:r>
+        <w:br/>
+      </w:r>
+      <w:r>
+        <w:rPr>
+          <w:rStyle w:val="VerbatimChar"/>
+        </w:rPr>
+        <w:t xml:space="preserve">#&gt;  magrittr      2.0.1   2020-11-17 [1] CRAN (R 4.0.4)               </w:t>
+      </w:r>
+      <w:r>
+        <w:br/>
+      </w:r>
+      <w:r>
+        <w:rPr>
+          <w:rStyle w:val="VerbatimChar"/>
+        </w:rPr>
+        <w:t xml:space="preserve">#&gt;  mathjaxr      1.4-0   2021-03-01 [1] CRAN (R 4.0.4)               </w:t>
+      </w:r>
+      <w:r>
+        <w:br/>
+      </w:r>
+      <w:r>
+        <w:rPr>
+          <w:rStyle w:val="VerbatimChar"/>
+        </w:rPr>
+        <w:t xml:space="preserve">#&gt;  memoise       2.0.0   2021-01-26 [1] CRAN (R 4.0.4)               </w:t>
+      </w:r>
+      <w:r>
+        <w:br/>
+      </w:r>
+      <w:r>
+        <w:rPr>
+          <w:rStyle w:val="VerbatimChar"/>
+        </w:rPr>
+        <w:t xml:space="preserve">#&gt;  modelr        0.1.8   2020-05-19 [1] CRAN (R 4.0.2)               </w:t>
+      </w:r>
+      <w:r>
+        <w:br/>
+      </w:r>
+      <w:r>
+        <w:rPr>
+          <w:rStyle w:val="VerbatimChar"/>
+        </w:rPr>
+        <w:t xml:space="preserve">#&gt;  munsell       0.5.0   2018-06-12 [1] CRAN (R 4.0.2)               </w:t>
+      </w:r>
+      <w:r>
+        <w:br/>
+      </w:r>
+      <w:r>
+        <w:rPr>
+          <w:rStyle w:val="VerbatimChar"/>
+        </w:rPr>
+        <w:t xml:space="preserve">#&gt;  openxlsx      4.2.4   2021-06-16 [1] CRAN (R 4.0.5)               </w:t>
+      </w:r>
+      <w:r>
+        <w:br/>
+      </w:r>
+      <w:r>
+        <w:rPr>
+          <w:rStyle w:val="VerbatimChar"/>
+        </w:rPr>
+        <w:t xml:space="preserve">#&gt;  patchwork   * 1.1.1   2020-12-17 [1] CRAN (R 4.0.5)               </w:t>
+      </w:r>
+      <w:r>
+        <w:br/>
+      </w:r>
+      <w:r>
+        <w:rPr>
+          <w:rStyle w:val="VerbatimChar"/>
+        </w:rPr>
+        <w:t xml:space="preserve">#&gt;  pillar        1.6.2   2021-07-29 [1] CRAN (R 4.0.5)               </w:t>
+      </w:r>
+      <w:r>
+        <w:br/>
+      </w:r>
+      <w:r>
+        <w:rPr>
+          <w:rStyle w:val="VerbatimChar"/>
+        </w:rPr>
+        <w:t xml:space="preserve">#&gt;  pkgbuild      1.2.0   2020-12-15 [1] CRAN (R 4.0.4)               </w:t>
+      </w:r>
+      <w:r>
+        <w:br/>
+      </w:r>
+      <w:r>
+        <w:rPr>
+          <w:rStyle w:val="VerbatimChar"/>
+        </w:rPr>
+        <w:t xml:space="preserve">#&gt;  pkgconfig     2.0.3   2019-09-22 [1] CRAN (R 4.0.2)               </w:t>
+      </w:r>
+      <w:r>
+        <w:br/>
+      </w:r>
+      <w:r>
+        <w:rPr>
+          <w:rStyle w:val="VerbatimChar"/>
+        </w:rPr>
+        <w:t xml:space="preserve">#&gt;  pkgload       1.2.1   2021-04-06 [1] CRAN (R 4.0.5)               </w:t>
+      </w:r>
+      <w:r>
+        <w:br/>
+      </w:r>
+      <w:r>
+        <w:rPr>
+          <w:rStyle w:val="VerbatimChar"/>
+        </w:rPr>
+        <w:t xml:space="preserve">#&gt;  plyr        * 1.8.6   2020-03-03 [1] CRAN (R 4.0.2)               </w:t>
+      </w:r>
+      <w:r>
+        <w:br/>
+      </w:r>
+      <w:r>
+        <w:rPr>
+          <w:rStyle w:val="VerbatimChar"/>
+        </w:rPr>
+        <w:t xml:space="preserve">#&gt;  prettyunits   1.1.1   2020-01-24 [1] CRAN (R 4.0.2)               </w:t>
+      </w:r>
+      <w:r>
+        <w:br/>
+      </w:r>
+      <w:r>
+        <w:rPr>
+          <w:rStyle w:val="VerbatimChar"/>
+        </w:rPr>
+        <w:t xml:space="preserve">#&gt;  processx      3.5.2   2021-04-30 [1] CRAN (R 4.0.5)               </w:t>
+      </w:r>
+      <w:r>
+        <w:br/>
+      </w:r>
+      <w:r>
+        <w:rPr>
+          <w:rStyle w:val="VerbatimChar"/>
+        </w:rPr>
+        <w:t xml:space="preserve">#&gt;  prospectr   * 0.2.1   2020-10-23 [1] CRAN (R 4.0.4)               </w:t>
+      </w:r>
+      <w:r>
+        <w:br/>
+      </w:r>
+      <w:r>
+        <w:rPr>
+          <w:rStyle w:val="VerbatimChar"/>
+        </w:rPr>
+        <w:t xml:space="preserve">#&gt;  ps            1.6.0   2021-02-28 [1] CRAN (R 4.0.4)               </w:t>
+      </w:r>
+      <w:r>
+        <w:br/>
+      </w:r>
+      <w:r>
+        <w:rPr>
+          <w:rStyle w:val="VerbatimChar"/>
+        </w:rPr>
+        <w:t xml:space="preserve">#&gt;  purrr       * 0.3.4   2020-04-17 [1] CRAN (R 4.0.2)               </w:t>
+      </w:r>
+      <w:r>
+        <w:br/>
+      </w:r>
+      <w:r>
+        <w:rPr>
+          <w:rStyle w:val="VerbatimChar"/>
+        </w:rPr>
+        <w:t xml:space="preserve">#&gt;  R6            2.5.1   2021-08-19 [1] CRAN (R 4.0.5)               </w:t>
+      </w:r>
+      <w:r>
+        <w:br/>
+      </w:r>
+      <w:r>
+        <w:rPr>
+          <w:rStyle w:val="VerbatimChar"/>
+        </w:rPr>
+        <w:t xml:space="preserve">#&gt;  Rcpp          1.0.7   2021-07-07 [1] CRAN (R 4.0.5)               </w:t>
+      </w:r>
+      <w:r>
+        <w:br/>
+      </w:r>
+      <w:r>
+        <w:rPr>
+          <w:rStyle w:val="VerbatimChar"/>
+        </w:rPr>
+        <w:t xml:space="preserve">#&gt;  readr       * 2.0.1   2021-08-10 [1] CRAN (R 4.0.5)               </w:t>
+      </w:r>
+      <w:r>
+        <w:br/>
+      </w:r>
+      <w:r>
+        <w:rPr>
+          <w:rStyle w:val="VerbatimChar"/>
+        </w:rPr>
+        <w:t xml:space="preserve">#&gt;  readxl        1.3.1   2019-03-13 [1] CRAN (R 4.0.2)               </w:t>
+      </w:r>
+      <w:r>
+        <w:br/>
+      </w:r>
+      <w:r>
+        <w:rPr>
+          <w:rStyle w:val="VerbatimChar"/>
+        </w:rPr>
+        <w:t xml:space="preserve">#&gt;  remotes       2.4.0   2021-06-02 [1] CRAN (R 4.0.5)               </w:t>
+      </w:r>
+      <w:r>
+        <w:br/>
+      </w:r>
+      <w:r>
+        <w:rPr>
+          <w:rStyle w:val="VerbatimChar"/>
+        </w:rPr>
+        <w:t xml:space="preserve">#&gt;  reprex        2.0.1   2021-08-05 [1] CRAN (R 4.0.5)               </w:t>
+      </w:r>
+      <w:r>
+        <w:br/>
+      </w:r>
+      <w:r>
+        <w:rPr>
+          <w:rStyle w:val="VerbatimChar"/>
+        </w:rPr>
+        <w:t xml:space="preserve">#&gt;  rio           0.5.27  2021-06-21 [1] CRAN (R 4.0.5)               </w:t>
+      </w:r>
+      <w:r>
+        <w:br/>
+      </w:r>
+      <w:r>
+        <w:rPr>
+          <w:rStyle w:val="VerbatimChar"/>
+        </w:rPr>
+        <w:t xml:space="preserve">#&gt;  rlang         0.4.11  2021-04-30 [1] CRAN (R 4.0.5)               </w:t>
+      </w:r>
+      <w:r>
+        <w:br/>
+      </w:r>
+      <w:r>
+        <w:rPr>
+          <w:rStyle w:val="VerbatimChar"/>
+        </w:rPr>
+        <w:t xml:space="preserve">#&gt;  rmarkdown     2.10    2021-08-06 [1] CRAN (R 4.0.5)               </w:t>
+      </w:r>
+      <w:r>
+        <w:br/>
+      </w:r>
+      <w:r>
+        <w:rPr>
+          <w:rStyle w:val="VerbatimChar"/>
+        </w:rPr>
+        <w:t xml:space="preserve">#&gt;  rprojroot     2.0.2   2020-11-15 [1] CRAN (R 4.0.4)               </w:t>
+      </w:r>
+      <w:r>
+        <w:br/>
+      </w:r>
+      <w:r>
+        <w:rPr>
+          <w:rStyle w:val="VerbatimChar"/>
+        </w:rPr>
+        <w:t xml:space="preserve">#&gt;  rstatix       0.7.0   2021-02-13 [1] CRAN (R 4.0.4)               </w:t>
+      </w:r>
+      <w:r>
+        <w:br/>
+      </w:r>
+      <w:r>
+        <w:rPr>
+          <w:rStyle w:val="VerbatimChar"/>
+        </w:rPr>
+        <w:t xml:space="preserve">#&gt;  rstudioapi    0.13    2020-11-12 [1] CRAN (R 4.0.4)               </w:t>
+      </w:r>
+      <w:r>
+        <w:br/>
+      </w:r>
+      <w:r>
+        <w:rPr>
+          <w:rStyle w:val="VerbatimChar"/>
+        </w:rPr>
+        <w:t xml:space="preserve">#&gt;  rvest         1.0.1   2021-07-26 [1] CRAN (R 4.0.5)               </w:t>
+      </w:r>
+      <w:r>
+        <w:br/>
+      </w:r>
+      <w:r>
+        <w:rPr>
+          <w:rStyle w:val="VerbatimChar"/>
+        </w:rPr>
+        <w:t xml:space="preserve">#&gt;  scales      * 1.1.1   2020-05-11 [1] CRAN (R 4.0.4)               </w:t>
+      </w:r>
+      <w:r>
+        <w:br/>
+      </w:r>
+      <w:r>
+        <w:rPr>
+          <w:rStyle w:val="VerbatimChar"/>
+        </w:rPr>
+        <w:t xml:space="preserve">#&gt;  sessioninfo   1.1.1   2018-11-05 [1] CRAN (R 4.0.2)               </w:t>
+      </w:r>
+      <w:r>
+        <w:br/>
+      </w:r>
+      <w:r>
+        <w:rPr>
+          <w:rStyle w:val="VerbatimChar"/>
+        </w:rPr>
+        <w:t xml:space="preserve">#&gt;  stringi       1.7.4   2021-08-25 [1] CRAN (R 4.0.5)               </w:t>
+      </w:r>
+      <w:r>
+        <w:br/>
+      </w:r>
+      <w:r>
+        <w:rPr>
+          <w:rStyle w:val="VerbatimChar"/>
+        </w:rPr>
+        <w:t xml:space="preserve">#&gt;  stringr     * 1.4.0   2019-02-10 [1] CRAN (R 4.0.2)               </w:t>
+      </w:r>
+      <w:r>
+        <w:br/>
+      </w:r>
+      <w:r>
+        <w:rPr>
+          <w:rStyle w:val="VerbatimChar"/>
+        </w:rPr>
+        <w:t xml:space="preserve">#&gt;  testthat      3.0.2   2021-02-14 [1] CRAN (R 4.0.4)               </w:t>
+      </w:r>
+      <w:r>
+        <w:br/>
+      </w:r>
+      <w:r>
+        <w:rPr>
+          <w:rStyle w:val="VerbatimChar"/>
+        </w:rPr>
+        <w:t xml:space="preserve">#&gt;  tibble      * 3.1.4   2021-08-25 [1] CRAN (R 4.0.5)               </w:t>
+      </w:r>
+      <w:r>
+        <w:br/>
+      </w:r>
+      <w:r>
+        <w:rPr>
+          <w:rStyle w:val="VerbatimChar"/>
+        </w:rPr>
+        <w:t xml:space="preserve">#&gt;  tidyr       * 1.1.3   2021-03-03 [1] CRAN (R 4.0.4)               </w:t>
+      </w:r>
+      <w:r>
+        <w:br/>
+      </w:r>
+      <w:r>
+        <w:rPr>
+          <w:rStyle w:val="VerbatimChar"/>
+        </w:rPr>
+        <w:t xml:space="preserve">#&gt;  tidyselect    1.1.1   2021-04-30 [1] CRAN (R 4.0.5)               </w:t>
+      </w:r>
+      <w:r>
+        <w:br/>
+      </w:r>
+      <w:r>
+        <w:rPr>
+          <w:rStyle w:val="VerbatimChar"/>
+        </w:rPr>
+        <w:t xml:space="preserve">#&gt;  tidyverse   * 1.3.1   2021-04-15 [1] CRAN (R 4.0.5)               </w:t>
+      </w:r>
+      <w:r>
+        <w:br/>
+      </w:r>
+      <w:r>
+        <w:rPr>
+          <w:rStyle w:val="VerbatimChar"/>
+        </w:rPr>
+        <w:t xml:space="preserve">#&gt;  tzdb          0.1.2   2021-07-20 [1] CRAN (R 4.0.5)               </w:t>
+      </w:r>
+      <w:r>
+        <w:br/>
+      </w:r>
+      <w:r>
+        <w:rPr>
+          <w:rStyle w:val="VerbatimChar"/>
+        </w:rPr>
+        <w:t xml:space="preserve">#&gt;  usethis       2.0.1   2021-02-10 [1] CRAN (R 4.0.4)               </w:t>
+      </w:r>
+      <w:r>
+        <w:br/>
+      </w:r>
+      <w:r>
+        <w:rPr>
+          <w:rStyle w:val="VerbatimChar"/>
+        </w:rPr>
+        <w:t xml:space="preserve">#&gt;  utf8          1.2.2   2021-07-24 [1] CRAN (R 4.0.5)               </w:t>
+      </w:r>
+      <w:r>
+        <w:br/>
+      </w:r>
+      <w:r>
+        <w:rPr>
+          <w:rStyle w:val="VerbatimChar"/>
+        </w:rPr>
+        <w:t xml:space="preserve">#&gt;  vctrs         0.3.8   2021-04-29 [1] CRAN (R 4.0.5)               </w:t>
+      </w:r>
+      <w:r>
+        <w:br/>
+      </w:r>
+      <w:r>
+        <w:rPr>
+          <w:rStyle w:val="VerbatimChar"/>
+        </w:rPr>
+        <w:t xml:space="preserve">#&gt;  withr         2.4.2   2021-04-18 [1] CRAN (R 4.0.5)               </w:t>
+      </w:r>
+      <w:r>
+        <w:br/>
+      </w:r>
+      <w:r>
+        <w:rPr>
+          <w:rStyle w:val="VerbatimChar"/>
+        </w:rPr>
+        <w:t xml:space="preserve">#&gt;  xfun          0.25    2021-08-06 [1] CRAN (R 4.0.5)               </w:t>
+      </w:r>
+      <w:r>
+        <w:br/>
+      </w:r>
+      <w:r>
+        <w:rPr>
+          <w:rStyle w:val="VerbatimChar"/>
+        </w:rPr>
+        <w:t xml:space="preserve">#&gt;  xml2          1.3.2   2020-04-23 [1] CRAN (R 4.0.2)               </w:t>
+      </w:r>
+      <w:r>
+        <w:br/>
+      </w:r>
+      <w:r>
+        <w:rPr>
+          <w:rStyle w:val="VerbatimChar"/>
+        </w:rPr>
+        <w:t xml:space="preserve">#&gt;  yaml          2.2.1   2020-02-01 [1] CRAN (R 4.0.2)               </w:t>
+      </w:r>
+      <w:r>
+        <w:br/>
+      </w:r>
+      <w:r>
+        <w:rPr>
+          <w:rStyle w:val="VerbatimChar"/>
+        </w:rPr>
+        <w:t xml:space="preserve">#&gt;  zip           2.2.0   2021-05-31 [1] CRAN (R 4.0.5)               </w:t>
       </w:r>
       <w:r>
         <w:br/>
@@ -4532,7 +4668,7 @@
         <w:rPr>
           <w:rStyle w:val="VerbatimChar"/>
         </w:rPr>
-        <w:t xml:space="preserve">#&gt; Head:     [634f839] 2021-08-31: Updated raman text and pca figures</w:t>
+        <w:t xml:space="preserve">#&gt; Head:     [eba70cf] 2021-09-01: Updated figures and explanation for raman results</w:t>
       </w:r>
     </w:p>
     <w:sectPr>

</xml_diff>

<commit_message>
added code to replicate prediktera PCA figures and loadings with ggplot/ggbiplot
</commit_message>
<xml_diff>
--- a/analysis/paper/paper.docx
+++ b/analysis/paper/paper.docx
@@ -107,7 +107,7 @@
         <w:pStyle w:val="Date"/>
       </w:pPr>
       <w:r>
-        <w:t xml:space="preserve">06</w:t>
+        <w:t xml:space="preserve">09</w:t>
       </w:r>
       <w:r>
         <w:t xml:space="preserve"> </w:t>
@@ -575,7 +575,7 @@
               <a:graphicData uri="http://schemas.openxmlformats.org/drawingml/2006/picture">
                 <pic:pic>
                   <pic:nvPicPr>
-                    <pic:cNvPr descr="C:/Users/masj0062/Documents/DOKTORANDSPROJEKT/VERSION%20CONTROL/MethodPaper/analysis/figures/Distribution.jpeg" id="0" name="Picture"/>
+                    <pic:cNvPr descr="../figures/Distribution.jpeg" id="0" name="Picture"/>
                     <pic:cNvPicPr>
                       <a:picLocks noChangeArrowheads="1" noChangeAspect="1"/>
                     </pic:cNvPicPr>
@@ -1165,7 +1165,7 @@
         <w:t xml:space="preserve">). Average spectra of these groups demonstrate a higher absorbance for the dark group, with both of the light groups featuring higher absorbance in the violet region (fig. </w:t>
       </w:r>
       <w:r>
-        <w:t xml:space="preserve">4.2</w:t>
+        <w:t xml:space="preserve">??</w:t>
       </w:r>
       <w:r>
         <w:t xml:space="preserve">). Despite this trend there are exceptions, and while some of these may be material that exist within the muddled greyscale, there are measurements on dark surfaces (N1-N2) that end up closer to the light group (fig.X). There are also instances where the measurements on different sides of an artefact end up in different groups in the PCA. Artefact 403 and 502 both have a sample taken on one side in the</w:t>
@@ -1253,348 +1253,25 @@
     </w:p>
     <w:p>
       <w:pPr>
-        <w:pStyle w:val="CaptionedFigure"/>
+        <w:pStyle w:val="BodyText"/>
       </w:pPr>
       <w:r>
         <w:drawing>
           <wp:inline>
-            <wp:extent cx="5943600" cy="2164356"/>
+            <wp:extent cx="5943600" cy="2377440"/>
             <wp:effectExtent b="0" l="0" r="0" t="0"/>
-            <wp:docPr descr="Figure 4.1: PCA score plot of 1st and 2nd components for the 400 nm – 750 nm region of the spectrum. Quartzite with a darker surface group to the right in the model, while white objects group in the bottom left quadrant." title="" id="1" name="Picture"/>
+            <wp:docPr descr="Figure 4.1: PCA score plot of 1st and 2nd components for the 400 nm – 750 nm region of the spectrum. Quartz-based material with a darker surface group to the right in the model, while those with white surface group in the bottom left quadrant. A trend of translucent material and opaque material with a beige tint grouping in the top left can also be seen." title="" id="1" name="Picture"/>
             <a:graphic>
               <a:graphicData uri="http://schemas.openxmlformats.org/drawingml/2006/picture">
                 <pic:pic>
                   <pic:nvPicPr>
-                    <pic:cNvPr descr="C:/Users/masj0062/Documents/DOKTORANDSPROJEKT/VERSION%20CONTROL/MethodPaper/analysis/figures/fig_4_1_visnir_averaged_pca_p1_p2.jpg" id="0" name="Picture"/>
+                    <pic:cNvPr descr="../figures/vis-nir-pca-1.png" id="0" name="Picture"/>
                     <pic:cNvPicPr>
                       <a:picLocks noChangeArrowheads="1" noChangeAspect="1"/>
                     </pic:cNvPicPr>
                   </pic:nvPicPr>
                   <pic:blipFill>
                     <a:blip r:embed="rId33"/>
-                    <a:stretch>
-                      <a:fillRect/>
-                    </a:stretch>
-                  </pic:blipFill>
-                  <pic:spPr bwMode="auto">
-                    <a:xfrm>
-                      <a:off x="0" y="0"/>
-                      <a:ext cx="5943600" cy="2164356"/>
-                    </a:xfrm>
-                    <a:prstGeom prst="rect">
-                      <a:avLst/>
-                    </a:prstGeom>
-                    <a:noFill/>
-                    <a:ln w="9525">
-                      <a:noFill/>
-                      <a:headEnd/>
-                      <a:tailEnd/>
-                    </a:ln>
-                  </pic:spPr>
-                </pic:pic>
-              </a:graphicData>
-            </a:graphic>
-          </wp:inline>
-        </w:drawing>
-      </w:r>
-    </w:p>
-    <w:p>
-      <w:pPr>
-        <w:pStyle w:val="ImageCaption"/>
-      </w:pPr>
-      <w:r>
-        <w:t xml:space="preserve">Figure 4.1: PCA score plot of 1st and 2nd components for the 400 nm – 750 nm region of the spectrum. Quartzite with a darker surface group to the right in the model, while white objects group in the bottom left quadrant.</w:t>
-      </w:r>
-    </w:p>
-    <w:p>
-      <w:pPr>
-        <w:pStyle w:val="BodyText"/>
-      </w:pPr>
-      <w:r>
-        <w:t xml:space="preserve"> </w:t>
-      </w:r>
-    </w:p>
-    <w:p>
-      <w:pPr>
-        <w:pStyle w:val="CaptionedFigure"/>
-      </w:pPr>
-      <w:r>
-        <w:drawing>
-          <wp:inline>
-            <wp:extent cx="5943600" cy="1991159"/>
-            <wp:effectExtent b="0" l="0" r="0" t="0"/>
-            <wp:docPr descr="Figure 4.2: Average spectra for dark (N1), translucent (MV) and white (N1) groups in the 400 - 750 nm region. Dark material has a higher overall absorbance, whereas white and translucent material feature lower absorbance. Brecciated quartz, which is typically described as a translucent material, falls somewhere inbetween the above groups." title="" id="1" name="Picture"/>
-            <a:graphic>
-              <a:graphicData uri="http://schemas.openxmlformats.org/drawingml/2006/picture">
-                <pic:pic>
-                  <pic:nvPicPr>
-                    <pic:cNvPr descr="C:/Users/masj0062/Documents/DOKTORANDSPROJEKT/VERSION%20CONTROL/MethodPaper/analysis/figures/fig_4_2_breccie_averaged_visnir_spectra.jpg" id="0" name="Picture"/>
-                    <pic:cNvPicPr>
-                      <a:picLocks noChangeArrowheads="1" noChangeAspect="1"/>
-                    </pic:cNvPicPr>
-                  </pic:nvPicPr>
-                  <pic:blipFill>
-                    <a:blip r:embed="rId34"/>
-                    <a:stretch>
-                      <a:fillRect/>
-                    </a:stretch>
-                  </pic:blipFill>
-                  <pic:spPr bwMode="auto">
-                    <a:xfrm>
-                      <a:off x="0" y="0"/>
-                      <a:ext cx="5943600" cy="1991159"/>
-                    </a:xfrm>
-                    <a:prstGeom prst="rect">
-                      <a:avLst/>
-                    </a:prstGeom>
-                    <a:noFill/>
-                    <a:ln w="9525">
-                      <a:noFill/>
-                      <a:headEnd/>
-                      <a:tailEnd/>
-                    </a:ln>
-                  </pic:spPr>
-                </pic:pic>
-              </a:graphicData>
-            </a:graphic>
-          </wp:inline>
-        </w:drawing>
-      </w:r>
-    </w:p>
-    <w:p>
-      <w:pPr>
-        <w:pStyle w:val="ImageCaption"/>
-      </w:pPr>
-      <w:r>
-        <w:t xml:space="preserve">Figure 4.2: Average spectra for dark (N1), translucent (MV) and white (N1) groups in the 400 - 750 nm region. Dark material has a higher overall absorbance, whereas white and translucent material feature lower absorbance. Brecciated quartz, which is typically described as a translucent material, falls somewhere inbetween the above groups.</w:t>
-      </w:r>
-    </w:p>
-    <w:p>
-      <w:pPr>
-        <w:pStyle w:val="BodyText"/>
-      </w:pPr>
-      <w:r>
-        <w:t xml:space="preserve"> </w:t>
-      </w:r>
-    </w:p>
-    <w:p>
-      <w:pPr>
-        <w:pStyle w:val="Heading2"/>
-      </w:pPr>
-      <w:bookmarkStart w:id="35" w:name="nir---near-infrared-range"/>
-      <w:r>
-        <w:t xml:space="preserve">4.2	NIR - near infrared range</w:t>
-      </w:r>
-      <w:bookmarkEnd w:id="35"/>
-    </w:p>
-    <w:p>
-      <w:pPr>
-        <w:pStyle w:val="FirstParagraph"/>
-      </w:pPr>
-      <w:r>
-        <w:t xml:space="preserve">No distinct peaks occurred in the 600 – 1 000 nm region, and thus the analysis focused on the 1 000 – 2 500 nm region to lessen the impact of noise. The PCA demonstrates a similar pattern to the one observed in the visual region (fig. </w:t>
-      </w:r>
-      <w:r>
-        <w:t xml:space="preserve">4.3</w:t>
-      </w:r>
-      <w:r>
-        <w:t xml:space="preserve">). Again the first two components have an eigenvalue above 1 with cumulative explained variance of ~99.9 %. While the darker materials remain closely grouped in the right side of the score plot, the</w:t>
-      </w:r>
-      <w:r>
-        <w:t xml:space="preserve"> </w:t>
-      </w:r>
-      <w:r>
-        <w:rPr>
-          <w:i/>
-        </w:rPr>
-        <w:t xml:space="preserve">light</w:t>
-      </w:r>
-      <w:r>
-        <w:t xml:space="preserve"> </w:t>
-      </w:r>
-      <w:r>
-        <w:t xml:space="preserve">cluster seems to split into two separate groups. The upper left group houses the main bulk of the</w:t>
-      </w:r>
-      <w:r>
-        <w:t xml:space="preserve"> </w:t>
-      </w:r>
-      <w:r>
-        <w:rPr>
-          <w:i/>
-        </w:rPr>
-        <w:t xml:space="preserve">brecciated quartz</w:t>
-      </w:r>
-      <w:r>
-        <w:t xml:space="preserve">, as well as the almost translucent and opaque material with a beige tint. The bottom left group instead features the majority of the white</w:t>
-      </w:r>
-      <w:r>
-        <w:t xml:space="preserve"> </w:t>
-      </w:r>
-      <w:r>
-        <w:rPr>
-          <w:i/>
-        </w:rPr>
-        <w:t xml:space="preserve">quartz-coloured</w:t>
-      </w:r>
-      <w:r>
-        <w:t xml:space="preserve"> </w:t>
-      </w:r>
-      <w:r>
-        <w:t xml:space="preserve">material. In the case of NIRS most features relate to the presence of molecular water in the material</w:t>
-      </w:r>
-      <w:r>
-        <w:t xml:space="preserve"> </w:t>
-      </w:r>
-      <w:r>
-        <w:t xml:space="preserve">(Hunt 1977; Sciuto et al. 2019)</w:t>
-      </w:r>
-      <w:r>
-        <w:t xml:space="preserve">, these mainly occur at around 1 400 nm and 1 900 nm. In some of the measurements peaks also occur at 2 200 nm and 2 350 nm, where the former can be related to combination vibrations of Al-OH and the latter possibly CO</w:t>
-      </w:r>
-      <w:r>
-        <w:rPr>
-          <w:vertAlign w:val="superscript"/>
-        </w:rPr>
-        <w:t xml:space="preserve">3</w:t>
-      </w:r>
-      <w:r>
-        <w:t xml:space="preserve"> </w:t>
-      </w:r>
-      <w:r>
-        <w:t xml:space="preserve">(Clark et al. 1990)</w:t>
-      </w:r>
-      <w:r>
-        <w:t xml:space="preserve">.</w:t>
-      </w:r>
-      <w:r>
-        <w:t xml:space="preserve"> </w:t>
-      </w:r>
-      <w:r>
-        <w:t xml:space="preserve">The average spectra for the three groups show that the</w:t>
-      </w:r>
-      <w:r>
-        <w:t xml:space="preserve"> </w:t>
-      </w:r>
-      <w:r>
-        <w:rPr>
-          <w:i/>
-        </w:rPr>
-        <w:t xml:space="preserve">dark</w:t>
-      </w:r>
-      <w:r>
-        <w:t xml:space="preserve"> </w:t>
-      </w:r>
-      <w:r>
-        <w:t xml:space="preserve">group has the highest absorbance with less distinct peaks, although they are noticeable. The absorbance in the</w:t>
-      </w:r>
-      <w:r>
-        <w:t xml:space="preserve"> </w:t>
-      </w:r>
-      <w:r>
-        <w:rPr>
-          <w:i/>
-        </w:rPr>
-        <w:t xml:space="preserve">brecciated</w:t>
-      </w:r>
-      <w:r>
-        <w:t xml:space="preserve">/</w:t>
-      </w:r>
-      <w:r>
-        <w:rPr>
-          <w:i/>
-        </w:rPr>
-        <w:t xml:space="preserve">translucent</w:t>
-      </w:r>
-      <w:r>
-        <w:t xml:space="preserve"> </w:t>
-      </w:r>
-      <w:r>
-        <w:t xml:space="preserve">group is slightly higher in the lower band regions than compared to the</w:t>
-      </w:r>
-      <w:r>
-        <w:t xml:space="preserve"> </w:t>
-      </w:r>
-      <w:r>
-        <w:rPr>
-          <w:i/>
-        </w:rPr>
-        <w:t xml:space="preserve">white</w:t>
-      </w:r>
-      <w:r>
-        <w:t xml:space="preserve"> </w:t>
-      </w:r>
-      <w:r>
-        <w:t xml:space="preserve">group, but with decreased absorbance in the higher regions. While a fifth peak at 2 450 nm can be difficult to discern in most cases, the average spectra for both the</w:t>
-      </w:r>
-      <w:r>
-        <w:t xml:space="preserve"> </w:t>
-      </w:r>
-      <w:r>
-        <w:rPr>
-          <w:i/>
-        </w:rPr>
-        <w:t xml:space="preserve">brecciated</w:t>
-      </w:r>
-      <w:r>
-        <w:t xml:space="preserve">/</w:t>
-      </w:r>
-      <w:r>
-        <w:rPr>
-          <w:i/>
-        </w:rPr>
-        <w:t xml:space="preserve">translucent</w:t>
-      </w:r>
-      <w:r>
-        <w:t xml:space="preserve"> </w:t>
-      </w:r>
-      <w:r>
-        <w:t xml:space="preserve">group and</w:t>
-      </w:r>
-      <w:r>
-        <w:t xml:space="preserve"> </w:t>
-      </w:r>
-      <w:r>
-        <w:rPr>
-          <w:i/>
-        </w:rPr>
-        <w:t xml:space="preserve">white</w:t>
-      </w:r>
-      <w:r>
-        <w:t xml:space="preserve"> </w:t>
-      </w:r>
-      <w:r>
-        <w:t xml:space="preserve">group feature the above mentioned four peaks.</w:t>
-      </w:r>
-    </w:p>
-    <w:p>
-      <w:pPr>
-        <w:pStyle w:val="BodyText"/>
-      </w:pPr>
-      <w:r>
-        <w:t xml:space="preserve"> </w:t>
-      </w:r>
-    </w:p>
-    <w:p>
-      <w:pPr>
-        <w:pStyle w:val="CaptionedFigure"/>
-      </w:pPr>
-      <w:r>
-        <w:drawing>
-          <wp:inline>
-            <wp:extent cx="5943600" cy="2377440"/>
-            <wp:effectExtent b="0" l="0" r="0" t="0"/>
-            <wp:docPr descr="Figure 4.3: PCA score plot of 1st and 2nd components for the 1 000 nm – 2 500 nm region of the spectrum. Quartz-based material with a darker surface group to the right in the model, while those with white surface group in the bottom left quadrant. A trend of translucent material and opaque material with a beige tint grouping in the top left can also be seen." title="" id="1" name="Picture"/>
-            <a:graphic>
-              <a:graphicData uri="http://schemas.openxmlformats.org/drawingml/2006/picture">
-                <pic:pic>
-                  <pic:nvPicPr>
-                    <pic:cNvPr descr="../figures/nir-pca-1.png" id="0" name="Picture"/>
-                    <pic:cNvPicPr>
-                      <a:picLocks noChangeArrowheads="1" noChangeAspect="1"/>
-                    </pic:cNvPicPr>
-                  </pic:nvPicPr>
-                  <pic:blipFill>
-                    <a:blip r:embed="rId36"/>
                     <a:stretch>
                       <a:fillRect/>
                     </a:stretch>
@@ -1620,13 +1297,271 @@
           </wp:inline>
         </w:drawing>
       </w:r>
+      <w:r>
+        <w:t xml:space="preserve"> </w:t>
+      </w:r>
+      <w:r>
+        <w:t xml:space="preserve"> </w:t>
+      </w:r>
+    </w:p>
+    <w:p>
+      <w:pPr>
+        <w:pStyle w:val="BodyText"/>
+      </w:pPr>
+      <w:r>
+        <w:t xml:space="preserve"> </w:t>
+      </w:r>
+    </w:p>
+    <w:p>
+      <w:pPr>
+        <w:pStyle w:val="Heading2"/>
+      </w:pPr>
+      <w:bookmarkStart w:id="34" w:name="nir---near-infrared-range"/>
+      <w:r>
+        <w:t xml:space="preserve">4.2	NIR - near infrared range</w:t>
+      </w:r>
+      <w:bookmarkEnd w:id="34"/>
+    </w:p>
+    <w:p>
+      <w:pPr>
+        <w:pStyle w:val="FirstParagraph"/>
+      </w:pPr>
+      <w:r>
+        <w:t xml:space="preserve">No distinct peaks occurred in the 600 – 1 000 nm region, and thus the analysis focused on the 1 000 – 2 500 nm region to lessen the impact of noise. The PCA demonstrates a similar pattern to the one observed in the visual region (fig. </w:t>
+      </w:r>
+      <w:r>
+        <w:t xml:space="preserve">4.2</w:t>
+      </w:r>
+      <w:r>
+        <w:t xml:space="preserve">). Again the first two components have an eigenvalue above 1 with cumulative explained variance of ~99.9 %. While the darker materials remain closely grouped in the right side of the score plot, the</w:t>
+      </w:r>
+      <w:r>
+        <w:t xml:space="preserve"> </w:t>
+      </w:r>
+      <w:r>
+        <w:rPr>
+          <w:i/>
+        </w:rPr>
+        <w:t xml:space="preserve">light</w:t>
+      </w:r>
+      <w:r>
+        <w:t xml:space="preserve"> </w:t>
+      </w:r>
+      <w:r>
+        <w:t xml:space="preserve">cluster seems to split into two separate groups. The upper left group houses the main bulk of the</w:t>
+      </w:r>
+      <w:r>
+        <w:t xml:space="preserve"> </w:t>
+      </w:r>
+      <w:r>
+        <w:rPr>
+          <w:i/>
+        </w:rPr>
+        <w:t xml:space="preserve">brecciated quartz</w:t>
+      </w:r>
+      <w:r>
+        <w:t xml:space="preserve">, as well as the almost translucent and opaque material with a beige tint. The bottom left group instead features the majority of the white</w:t>
+      </w:r>
+      <w:r>
+        <w:t xml:space="preserve"> </w:t>
+      </w:r>
+      <w:r>
+        <w:rPr>
+          <w:i/>
+        </w:rPr>
+        <w:t xml:space="preserve">quartz-coloured</w:t>
+      </w:r>
+      <w:r>
+        <w:t xml:space="preserve"> </w:t>
+      </w:r>
+      <w:r>
+        <w:t xml:space="preserve">material. In the case of NIRS most features relate to the presence of molecular water in the material</w:t>
+      </w:r>
+      <w:r>
+        <w:t xml:space="preserve"> </w:t>
+      </w:r>
+      <w:r>
+        <w:t xml:space="preserve">(Hunt 1977; Sciuto et al. 2019)</w:t>
+      </w:r>
+      <w:r>
+        <w:t xml:space="preserve">, these mainly occur at around 1 400 nm and 1 900 nm. In some of the measurements peaks also occur at 2 200 nm and 2 350 nm, where the former can be related to combination vibrations of Al-OH and the latter possibly CO</w:t>
+      </w:r>
+      <w:r>
+        <w:rPr>
+          <w:vertAlign w:val="superscript"/>
+        </w:rPr>
+        <w:t xml:space="preserve">3</w:t>
+      </w:r>
+      <w:r>
+        <w:t xml:space="preserve"> </w:t>
+      </w:r>
+      <w:r>
+        <w:t xml:space="preserve">(Clark et al. 1990)</w:t>
+      </w:r>
+      <w:r>
+        <w:t xml:space="preserve">.</w:t>
+      </w:r>
+      <w:r>
+        <w:t xml:space="preserve"> </w:t>
+      </w:r>
+      <w:r>
+        <w:t xml:space="preserve">The average spectra for the three groups show that the</w:t>
+      </w:r>
+      <w:r>
+        <w:t xml:space="preserve"> </w:t>
+      </w:r>
+      <w:r>
+        <w:rPr>
+          <w:i/>
+        </w:rPr>
+        <w:t xml:space="preserve">dark</w:t>
+      </w:r>
+      <w:r>
+        <w:t xml:space="preserve"> </w:t>
+      </w:r>
+      <w:r>
+        <w:t xml:space="preserve">group has the highest absorbance with less distinct peaks, although they are noticeable. The absorbance in the</w:t>
+      </w:r>
+      <w:r>
+        <w:t xml:space="preserve"> </w:t>
+      </w:r>
+      <w:r>
+        <w:rPr>
+          <w:i/>
+        </w:rPr>
+        <w:t xml:space="preserve">brecciated</w:t>
+      </w:r>
+      <w:r>
+        <w:t xml:space="preserve">/</w:t>
+      </w:r>
+      <w:r>
+        <w:rPr>
+          <w:i/>
+        </w:rPr>
+        <w:t xml:space="preserve">translucent</w:t>
+      </w:r>
+      <w:r>
+        <w:t xml:space="preserve"> </w:t>
+      </w:r>
+      <w:r>
+        <w:t xml:space="preserve">group is slightly higher in the lower band regions than compared to the</w:t>
+      </w:r>
+      <w:r>
+        <w:t xml:space="preserve"> </w:t>
+      </w:r>
+      <w:r>
+        <w:rPr>
+          <w:i/>
+        </w:rPr>
+        <w:t xml:space="preserve">white</w:t>
+      </w:r>
+      <w:r>
+        <w:t xml:space="preserve"> </w:t>
+      </w:r>
+      <w:r>
+        <w:t xml:space="preserve">group, but with decreased absorbance in the higher regions. While a fifth peak at 2 450 nm can be difficult to discern in most cases, the average spectra for both the</w:t>
+      </w:r>
+      <w:r>
+        <w:t xml:space="preserve"> </w:t>
+      </w:r>
+      <w:r>
+        <w:rPr>
+          <w:i/>
+        </w:rPr>
+        <w:t xml:space="preserve">brecciated</w:t>
+      </w:r>
+      <w:r>
+        <w:t xml:space="preserve">/</w:t>
+      </w:r>
+      <w:r>
+        <w:rPr>
+          <w:i/>
+        </w:rPr>
+        <w:t xml:space="preserve">translucent</w:t>
+      </w:r>
+      <w:r>
+        <w:t xml:space="preserve"> </w:t>
+      </w:r>
+      <w:r>
+        <w:t xml:space="preserve">group and</w:t>
+      </w:r>
+      <w:r>
+        <w:t xml:space="preserve"> </w:t>
+      </w:r>
+      <w:r>
+        <w:rPr>
+          <w:i/>
+        </w:rPr>
+        <w:t xml:space="preserve">white</w:t>
+      </w:r>
+      <w:r>
+        <w:t xml:space="preserve"> </w:t>
+      </w:r>
+      <w:r>
+        <w:t xml:space="preserve">group feature the above mentioned four peaks.</w:t>
+      </w:r>
+    </w:p>
+    <w:p>
+      <w:pPr>
+        <w:pStyle w:val="BodyText"/>
+      </w:pPr>
+      <w:r>
+        <w:t xml:space="preserve"> </w:t>
+      </w:r>
+    </w:p>
+    <w:p>
+      <w:pPr>
+        <w:pStyle w:val="CaptionedFigure"/>
+      </w:pPr>
+      <w:r>
+        <w:drawing>
+          <wp:inline>
+            <wp:extent cx="5943600" cy="2377440"/>
+            <wp:effectExtent b="0" l="0" r="0" t="0"/>
+            <wp:docPr descr="Figure 4.2: PCA score plot of 1st and 2nd components for the 1 000 nm – 2 500 nm region of the spectrum. Quartz-based material with a darker surface group to the right in the model, while those with white surface group in the bottom left quadrant. A trend of translucent material and opaque material with a beige tint grouping in the top left can also be seen." title="" id="1" name="Picture"/>
+            <a:graphic>
+              <a:graphicData uri="http://schemas.openxmlformats.org/drawingml/2006/picture">
+                <pic:pic>
+                  <pic:nvPicPr>
+                    <pic:cNvPr descr="../figures/nir-pca-1.png" id="0" name="Picture"/>
+                    <pic:cNvPicPr>
+                      <a:picLocks noChangeArrowheads="1" noChangeAspect="1"/>
+                    </pic:cNvPicPr>
+                  </pic:nvPicPr>
+                  <pic:blipFill>
+                    <a:blip r:embed="rId35"/>
+                    <a:stretch>
+                      <a:fillRect/>
+                    </a:stretch>
+                  </pic:blipFill>
+                  <pic:spPr bwMode="auto">
+                    <a:xfrm>
+                      <a:off x="0" y="0"/>
+                      <a:ext cx="5943600" cy="2377440"/>
+                    </a:xfrm>
+                    <a:prstGeom prst="rect">
+                      <a:avLst/>
+                    </a:prstGeom>
+                    <a:noFill/>
+                    <a:ln w="9525">
+                      <a:noFill/>
+                      <a:headEnd/>
+                      <a:tailEnd/>
+                    </a:ln>
+                  </pic:spPr>
+                </pic:pic>
+              </a:graphicData>
+            </a:graphic>
+          </wp:inline>
+        </w:drawing>
+      </w:r>
     </w:p>
     <w:p>
       <w:pPr>
         <w:pStyle w:val="ImageCaption"/>
       </w:pPr>
       <w:r>
-        <w:t xml:space="preserve">Figure 4.3: PCA score plot of 1st and 2nd components for the 1 000 nm – 2 500 nm region of the spectrum. Quartz-based material with a darker surface group to the right in the model, while those with white surface group in the bottom left quadrant. A trend of translucent material and opaque material with a beige tint grouping in the top left can also be seen.</w:t>
+        <w:t xml:space="preserve">Figure 4.2: PCA score plot of 1st and 2nd components for the 1 000 nm – 2 500 nm region of the spectrum. Quartz-based material with a darker surface group to the right in the model, while those with white surface group in the bottom left quadrant. A trend of translucent material and opaque material with a beige tint grouping in the top left can also be seen.</w:t>
       </w:r>
     </w:p>
     <w:p>
@@ -1641,18 +1576,24 @@
       <w:pPr>
         <w:pStyle w:val="Heading2"/>
       </w:pPr>
-      <w:bookmarkStart w:id="37" w:name="raman-1"/>
+      <w:bookmarkStart w:id="36" w:name="raman-1"/>
       <w:r>
         <w:t xml:space="preserve">4.3	Raman</w:t>
       </w:r>
-      <w:bookmarkEnd w:id="37"/>
+      <w:bookmarkEnd w:id="36"/>
     </w:p>
     <w:p>
       <w:pPr>
         <w:pStyle w:val="FirstParagraph"/>
       </w:pPr>
       <w:r>
-        <w:t xml:space="preserve">There are two distinctive features present in the Raman data. The first can be identified as the</w:t>
+        <w:t xml:space="preserve">There are two distinctive features present in the Raman data (fig. </w:t>
+      </w:r>
+      <w:r>
+        <w:t xml:space="preserve">4.3</w:t>
+      </w:r>
+      <w:r>
+        <w:t xml:space="preserve">). The first can be identified as the</w:t>
       </w:r>
       <w:r>
         <w:t xml:space="preserve"> </w:t>
@@ -1758,7 +1699,7 @@
         <w:t xml:space="preserve">The resulting PCA model (fig. </w:t>
       </w:r>
       <w:r>
-        <w:t xml:space="preserve">??</w:t>
+        <w:t xml:space="preserve">4.4</w:t>
       </w:r>
       <w:r>
         <w:t xml:space="preserve">) shows a clear trend along the first component (81.5 %) related to the above two features. The measurements with mainly quartz peaks gravitate towards the positive side of the 1st component, and those where the graphite peaks are dominant towards the opposite side. It is also clear that the darker material feature more pronounced graphite peaks, whereas the lighter and more translucent objects mainly feature quartz peaks. As in the case of the NIR data, however, there are exceptions that break this trend, as well as a</w:t>
@@ -1798,6 +1739,64 @@
       </w:r>
       <w:r>
         <w:t xml:space="preserve">.</w:t>
+      </w:r>
+    </w:p>
+    <w:p>
+      <w:pPr>
+        <w:pStyle w:val="BodyText"/>
+      </w:pPr>
+      <w:r>
+        <w:t xml:space="preserve"> </w:t>
+      </w:r>
+    </w:p>
+    <w:p>
+      <w:pPr>
+        <w:pStyle w:val="BodyText"/>
+      </w:pPr>
+      <w:r>
+        <w:drawing>
+          <wp:inline>
+            <wp:extent cx="5943600" cy="2971800"/>
+            <wp:effectExtent b="0" l="0" r="0" t="0"/>
+            <wp:docPr descr="Figure 4.3: Mean spectrum of the raman data grouped by their hue. The quartz peak at 460 cm-1 is present in all four groups, but the graphite peaks at 1 287 cm-1 (D band) and 1 598 cm-1 (G band) mainly appear in the light and dark groups" title="" id="1" name="Picture"/>
+            <a:graphic>
+              <a:graphicData uri="http://schemas.openxmlformats.org/drawingml/2006/picture">
+                <pic:pic>
+                  <pic:nvPicPr>
+                    <pic:cNvPr descr="../figures/raman-spectra-1.png" id="0" name="Picture"/>
+                    <pic:cNvPicPr>
+                      <a:picLocks noChangeArrowheads="1" noChangeAspect="1"/>
+                    </pic:cNvPicPr>
+                  </pic:nvPicPr>
+                  <pic:blipFill>
+                    <a:blip r:embed="rId37"/>
+                    <a:stretch>
+                      <a:fillRect/>
+                    </a:stretch>
+                  </pic:blipFill>
+                  <pic:spPr bwMode="auto">
+                    <a:xfrm>
+                      <a:off x="0" y="0"/>
+                      <a:ext cx="5943600" cy="2971800"/>
+                    </a:xfrm>
+                    <a:prstGeom prst="rect">
+                      <a:avLst/>
+                    </a:prstGeom>
+                    <a:noFill/>
+                    <a:ln w="9525">
+                      <a:noFill/>
+                      <a:headEnd/>
+                      <a:tailEnd/>
+                    </a:ln>
+                  </pic:spPr>
+                </pic:pic>
+              </a:graphicData>
+            </a:graphic>
+          </wp:inline>
+        </w:drawing>
+      </w:r>
+      <w:r>
+        <w:t xml:space="preserve"> </w:t>
       </w:r>
     </w:p>
     <w:p>
@@ -1822,7 +1821,7 @@
               <a:graphicData uri="http://schemas.openxmlformats.org/drawingml/2006/picture">
                 <pic:pic>
                   <pic:nvPicPr>
-                    <pic:cNvPr descr="../figures/raman-average-1.png" id="0" name="Picture"/>
+                    <pic:cNvPr descr="../figures/raman-pca-1.png" id="0" name="Picture"/>
                     <pic:cNvPicPr>
                       <a:picLocks noChangeArrowheads="1" noChangeAspect="1"/>
                     </pic:cNvPicPr>
@@ -1903,25 +1902,623 @@
     </w:p>
     <w:p>
       <w:pPr>
+        <w:pStyle w:val="Heading2"/>
+      </w:pPr>
+      <w:bookmarkStart w:id="39" w:name="xrf"/>
+      <w:r>
+        <w:t xml:space="preserve">4.4	XRF</w:t>
+      </w:r>
+      <w:bookmarkEnd w:id="39"/>
+    </w:p>
+    <w:p>
+      <w:pPr>
+        <w:pStyle w:val="FirstParagraph"/>
+      </w:pPr>
+      <w:r>
+        <w:t xml:space="preserve">The XRF spectrometer is not capable of detecting all of the common elements, and the software therefore calculates a balance (Bal), which represents the remaining unquantifiable elements in a sample. The elements represented in this unquantifiable group are all those with an atomic number lower than</w:t>
+      </w:r>
+      <w:r>
+        <w:t xml:space="preserve"> </w:t>
+      </w:r>
+      <w:r>
+        <w:rPr>
+          <w:vertAlign w:val="superscript"/>
+        </w:rPr>
+        <w:t xml:space="preserve">12</w:t>
+      </w:r>
+      <w:r>
+        <w:t xml:space="preserve">Mg (REF). Univariate analysis shows that SiO</w:t>
+      </w:r>
+      <w:r>
+        <w:rPr>
+          <w:vertAlign w:val="superscript"/>
+        </w:rPr>
+        <w:t xml:space="preserve">2</w:t>
+      </w:r>
+      <w:r>
+        <w:t xml:space="preserve"> </w:t>
+      </w:r>
+      <w:r>
+        <w:t xml:space="preserve">makes up the main bulk of the composition of the material, and two major groups can be distinguished based on this content (fig. </w:t>
+      </w:r>
+      <w:r>
+        <w:t xml:space="preserve">4.5</w:t>
+      </w:r>
+      <w:r>
+        <w:t xml:space="preserve">). The majority of the readings resulted in a SiO</w:t>
+      </w:r>
+      <w:r>
+        <w:rPr>
+          <w:vertAlign w:val="superscript"/>
+        </w:rPr>
+        <w:t xml:space="preserve">2</w:t>
+      </w:r>
+      <w:r>
+        <w:t xml:space="preserve"> </w:t>
+      </w:r>
+      <w:r>
+        <w:t xml:space="preserve">content of less than 50%, and about ¼ of the readings (~ 27%) featured a SiO</w:t>
+      </w:r>
+      <w:r>
+        <w:rPr>
+          <w:vertAlign w:val="superscript"/>
+        </w:rPr>
+        <w:t xml:space="preserve">2</w:t>
+      </w:r>
+      <w:r>
+        <w:t xml:space="preserve"> </w:t>
+      </w:r>
+      <w:r>
+        <w:t xml:space="preserve">content closer to 90 %. The</w:t>
+      </w:r>
+      <w:r>
+        <w:t xml:space="preserve"> </w:t>
+      </w:r>
+      <w:r>
+        <w:t xml:space="preserve">“</w:t>
+      </w:r>
+      <w:r>
+        <w:t xml:space="preserve">low</w:t>
+      </w:r>
+      <w:r>
+        <w:t xml:space="preserve">”</w:t>
+      </w:r>
+      <w:r>
+        <w:t xml:space="preserve"> </w:t>
+      </w:r>
+      <w:r>
+        <w:t xml:space="preserve">SiO</w:t>
+      </w:r>
+      <w:r>
+        <w:rPr>
+          <w:vertAlign w:val="superscript"/>
+        </w:rPr>
+        <w:t xml:space="preserve">2</w:t>
+      </w:r>
+      <w:r>
+        <w:t xml:space="preserve"> </w:t>
+      </w:r>
+      <w:r>
+        <w:t xml:space="preserve">group also feature a Bal between 40 – 70 %.</w:t>
+      </w:r>
+    </w:p>
+    <w:p>
+      <w:pPr>
+        <w:pStyle w:val="BodyText"/>
+      </w:pPr>
+      <w:r>
+        <w:t xml:space="preserve">The three first components of the PCA have an eigenvalue above 1 and the cumulative explained variance is ~ 86.5%. The loadings of the three components can be seen in figure</w:t>
+      </w:r>
+      <w:r>
+        <w:t xml:space="preserve"> </w:t>
+      </w:r>
+      <w:r>
+        <w:t xml:space="preserve">4.6</w:t>
+      </w:r>
+      <w:r>
+        <w:t xml:space="preserve">. In the score plot of P1 and P2, two large clusters emerges (fig. </w:t>
+      </w:r>
+      <w:r>
+        <w:t xml:space="preserve">??</w:t>
+      </w:r>
+      <w:r>
+        <w:t xml:space="preserve">). The loadings for</w:t>
+      </w:r>
+      <w:r>
+        <w:t xml:space="preserve"> </w:t>
+      </w:r>
+      <w:r>
+        <w:rPr>
+          <w:vertAlign w:val="superscript"/>
+        </w:rPr>
+        <w:t xml:space="preserve">13</w:t>
+      </w:r>
+      <w:r>
+        <w:t xml:space="preserve">Al,</w:t>
+      </w:r>
+      <w:r>
+        <w:t xml:space="preserve"> </w:t>
+      </w:r>
+      <w:r>
+        <w:rPr>
+          <w:vertAlign w:val="superscript"/>
+        </w:rPr>
+        <w:t xml:space="preserve">18</w:t>
+      </w:r>
+      <w:r>
+        <w:t xml:space="preserve">Sr,</w:t>
+      </w:r>
+      <w:r>
+        <w:t xml:space="preserve"> </w:t>
+      </w:r>
+      <w:r>
+        <w:rPr>
+          <w:vertAlign w:val="superscript"/>
+        </w:rPr>
+        <w:t xml:space="preserve">19</w:t>
+      </w:r>
+      <w:r>
+        <w:t xml:space="preserve">K,</w:t>
+      </w:r>
+      <w:r>
+        <w:t xml:space="preserve"> </w:t>
+      </w:r>
+      <w:r>
+        <w:rPr>
+          <w:vertAlign w:val="superscript"/>
+        </w:rPr>
+        <w:t xml:space="preserve">20</w:t>
+      </w:r>
+      <w:r>
+        <w:t xml:space="preserve">Ca,</w:t>
+      </w:r>
+      <w:r>
+        <w:t xml:space="preserve"> </w:t>
+      </w:r>
+      <w:r>
+        <w:rPr>
+          <w:vertAlign w:val="superscript"/>
+        </w:rPr>
+        <w:t xml:space="preserve">40</w:t>
+      </w:r>
+      <w:r>
+        <w:t xml:space="preserve">Zr,</w:t>
+      </w:r>
+      <w:r>
+        <w:t xml:space="preserve"> </w:t>
+      </w:r>
+      <w:r>
+        <w:rPr>
+          <w:vertAlign w:val="superscript"/>
+        </w:rPr>
+        <w:t xml:space="preserve">81</w:t>
+      </w:r>
+      <w:r>
+        <w:t xml:space="preserve">Ti group together in the top right quadrant whilst</w:t>
+      </w:r>
+      <w:r>
+        <w:t xml:space="preserve"> </w:t>
+      </w:r>
+      <w:r>
+        <w:rPr>
+          <w:vertAlign w:val="superscript"/>
+        </w:rPr>
+        <w:t xml:space="preserve">12</w:t>
+      </w:r>
+      <w:r>
+        <w:t xml:space="preserve">Mg,</w:t>
+      </w:r>
+      <w:r>
+        <w:t xml:space="preserve"> </w:t>
+      </w:r>
+      <w:r>
+        <w:rPr>
+          <w:vertAlign w:val="superscript"/>
+        </w:rPr>
+        <w:t xml:space="preserve">14</w:t>
+      </w:r>
+      <w:r>
+        <w:t xml:space="preserve">Si,</w:t>
+      </w:r>
+      <w:r>
+        <w:t xml:space="preserve"> </w:t>
+      </w:r>
+      <w:r>
+        <w:rPr>
+          <w:vertAlign w:val="superscript"/>
+        </w:rPr>
+        <w:t xml:space="preserve">15</w:t>
+      </w:r>
+      <w:r>
+        <w:t xml:space="preserve">P,</w:t>
+      </w:r>
+      <w:r>
+        <w:t xml:space="preserve"> </w:t>
+      </w:r>
+      <w:r>
+        <w:rPr>
+          <w:vertAlign w:val="superscript"/>
+        </w:rPr>
+        <w:t xml:space="preserve">16</w:t>
+      </w:r>
+      <w:r>
+        <w:t xml:space="preserve">S,</w:t>
+      </w:r>
+      <w:r>
+        <w:t xml:space="preserve"> </w:t>
+      </w:r>
+      <w:r>
+        <w:rPr>
+          <w:vertAlign w:val="superscript"/>
+        </w:rPr>
+        <w:t xml:space="preserve">23</w:t>
+      </w:r>
+      <w:r>
+        <w:t xml:space="preserve">V, and</w:t>
+      </w:r>
+      <w:r>
+        <w:t xml:space="preserve"> </w:t>
+      </w:r>
+      <w:r>
+        <w:rPr>
+          <w:vertAlign w:val="superscript"/>
+        </w:rPr>
+        <w:t xml:space="preserve">56</w:t>
+      </w:r>
+      <w:r>
+        <w:t xml:space="preserve">Ba group in the bottom right. As seen in figure</w:t>
+      </w:r>
+      <w:r>
+        <w:t xml:space="preserve"> </w:t>
+      </w:r>
+      <w:r>
+        <w:t xml:space="preserve">??</w:t>
+      </w:r>
+      <w:r>
+        <w:t xml:space="preserve">,</w:t>
+      </w:r>
+      <w:r>
+        <w:t xml:space="preserve"> </w:t>
+      </w:r>
+      <w:r>
+        <w:rPr>
+          <w:vertAlign w:val="superscript"/>
+        </w:rPr>
+        <w:t xml:space="preserve">26</w:t>
+      </w:r>
+      <w:r>
+        <w:t xml:space="preserve">Fe is the only element positioned on the left side of the model. Interestingly, the left cluster contains the samples with lower</w:t>
+      </w:r>
+      <w:r>
+        <w:t xml:space="preserve"> </w:t>
+      </w:r>
+      <w:r>
+        <w:rPr>
+          <w:vertAlign w:val="superscript"/>
+        </w:rPr>
+        <w:t xml:space="preserve">14</w:t>
+      </w:r>
+      <w:r>
+        <w:t xml:space="preserve">Si values and the right cluster the higher values. These clusters still remain if you were to exclude</w:t>
+      </w:r>
+      <w:r>
+        <w:t xml:space="preserve"> </w:t>
+      </w:r>
+      <w:r>
+        <w:rPr>
+          <w:vertAlign w:val="superscript"/>
+        </w:rPr>
+        <w:t xml:space="preserve">14</w:t>
+      </w:r>
+      <w:r>
+        <w:t xml:space="preserve">Si from the model, however, suggesting there are other elements of relevance to the clustering. The</w:t>
+      </w:r>
+      <w:r>
+        <w:t xml:space="preserve"> </w:t>
+      </w:r>
+      <w:r>
+        <w:t xml:space="preserve">“</w:t>
+      </w:r>
+      <w:r>
+        <w:t xml:space="preserve">low</w:t>
+      </w:r>
+      <w:r>
+        <w:t xml:space="preserve"> </w:t>
+      </w:r>
+      <w:r>
+        <w:rPr>
+          <w:vertAlign w:val="superscript"/>
+        </w:rPr>
+        <w:t xml:space="preserve">14</w:t>
+      </w:r>
+      <w:r>
+        <w:t xml:space="preserve">Si</w:t>
+      </w:r>
+      <w:r>
+        <w:t xml:space="preserve">”</w:t>
+      </w:r>
+      <w:r>
+        <w:t xml:space="preserve"> </w:t>
+      </w:r>
+      <w:r>
+        <w:t xml:space="preserve">cluster shows a trend along P2 of quartzite with a darker hue grouping towards the top. This may indicate a possible relation to the</w:t>
+      </w:r>
+      <w:r>
+        <w:t xml:space="preserve"> </w:t>
+      </w:r>
+      <w:r>
+        <w:rPr>
+          <w:vertAlign w:val="superscript"/>
+        </w:rPr>
+        <w:t xml:space="preserve">26</w:t>
+      </w:r>
+      <w:r>
+        <w:t xml:space="preserve">Fe content of the material, as a darker hue may be the result of inclusions of hematite, or possibly biotite.</w:t>
+      </w:r>
+      <w:r>
+        <w:t xml:space="preserve"> </w:t>
+      </w:r>
+      <w:r>
+        <w:rPr>
+          <w:vertAlign w:val="superscript"/>
+        </w:rPr>
+        <w:t xml:space="preserve">13</w:t>
+      </w:r>
+      <w:r>
+        <w:t xml:space="preserve">Al follows a similar trend with higher values recorded at the top of the two clusters.</w:t>
+      </w:r>
+      <w:r>
+        <w:t xml:space="preserve"> </w:t>
+      </w:r>
+      <w:r>
+        <w:t xml:space="preserve">The</w:t>
+      </w:r>
+      <w:r>
+        <w:t xml:space="preserve"> </w:t>
+      </w:r>
+      <w:r>
+        <w:rPr>
+          <w:i/>
+        </w:rPr>
+        <w:t xml:space="preserve">brecciated quartz</w:t>
+      </w:r>
+      <w:r>
+        <w:t xml:space="preserve"> </w:t>
+      </w:r>
+      <w:r>
+        <w:t xml:space="preserve">samples largely group together at the bottom of the</w:t>
+      </w:r>
+      <w:r>
+        <w:t xml:space="preserve"> </w:t>
+      </w:r>
+      <w:r>
+        <w:t xml:space="preserve">“</w:t>
+      </w:r>
+      <w:r>
+        <w:t xml:space="preserve">low</w:t>
+      </w:r>
+      <w:r>
+        <w:t xml:space="preserve"> </w:t>
+      </w:r>
+      <w:r>
+        <w:rPr>
+          <w:vertAlign w:val="superscript"/>
+        </w:rPr>
+        <w:t xml:space="preserve">14</w:t>
+      </w:r>
+      <w:r>
+        <w:t xml:space="preserve">Si</w:t>
+      </w:r>
+      <w:r>
+        <w:t xml:space="preserve">”</w:t>
+      </w:r>
+      <w:r>
+        <w:t xml:space="preserve"> </w:t>
+      </w:r>
+      <w:r>
+        <w:t xml:space="preserve">cluster, with a couple ending up towards the bottom of the</w:t>
+      </w:r>
+      <w:r>
+        <w:t xml:space="preserve"> </w:t>
+      </w:r>
+      <w:r>
+        <w:t xml:space="preserve">“</w:t>
+      </w:r>
+      <w:r>
+        <w:t xml:space="preserve">high</w:t>
+      </w:r>
+      <w:r>
+        <w:t xml:space="preserve"> </w:t>
+      </w:r>
+      <w:r>
+        <w:rPr>
+          <w:vertAlign w:val="superscript"/>
+        </w:rPr>
+        <w:t xml:space="preserve">14</w:t>
+      </w:r>
+      <w:r>
+        <w:t xml:space="preserve">Si</w:t>
+      </w:r>
+      <w:r>
+        <w:t xml:space="preserve">”</w:t>
+      </w:r>
+      <w:r>
+        <w:t xml:space="preserve"> </w:t>
+      </w:r>
+      <w:r>
+        <w:t xml:space="preserve">cluster. The white (N9) material is somewhat evenly distributed within the leftmost cluster.</w:t>
+      </w:r>
+      <w:r>
+        <w:t xml:space="preserve"> </w:t>
+      </w:r>
+      <w:r>
+        <w:t xml:space="preserve">The group of measurements that are somewhat separated from the</w:t>
+      </w:r>
+      <w:r>
+        <w:t xml:space="preserve"> </w:t>
+      </w:r>
+      <w:r>
+        <w:t xml:space="preserve">“</w:t>
+      </w:r>
+      <w:r>
+        <w:t xml:space="preserve">low</w:t>
+      </w:r>
+      <w:r>
+        <w:t xml:space="preserve"> </w:t>
+      </w:r>
+      <w:r>
+        <w:rPr>
+          <w:vertAlign w:val="superscript"/>
+        </w:rPr>
+        <w:t xml:space="preserve">14</w:t>
+      </w:r>
+      <w:r>
+        <w:t xml:space="preserve">Si</w:t>
+      </w:r>
+      <w:r>
+        <w:t xml:space="preserve">”</w:t>
+      </w:r>
+      <w:r>
+        <w:t xml:space="preserve"> </w:t>
+      </w:r>
+      <w:r>
+        <w:t xml:space="preserve">cluster at the top are all but one from the rock painting site of</w:t>
+      </w:r>
+      <w:r>
+        <w:t xml:space="preserve"> </w:t>
+      </w:r>
+      <w:r>
+        <w:rPr>
+          <w:i/>
+        </w:rPr>
+        <w:t xml:space="preserve">Finnforsberget</w:t>
+      </w:r>
+      <w:r>
+        <w:t xml:space="preserve">, which is located next to the Skellefte river. The</w:t>
+      </w:r>
+      <w:r>
+        <w:t xml:space="preserve"> </w:t>
+      </w:r>
+      <w:r>
+        <w:rPr>
+          <w:i/>
+        </w:rPr>
+        <w:t xml:space="preserve">Finnforsberget</w:t>
+      </w:r>
+      <w:r>
+        <w:t xml:space="preserve"> </w:t>
+      </w:r>
+      <w:r>
+        <w:t xml:space="preserve">artefacts were sampled twice with object 491 having one measurement closer to the</w:t>
+      </w:r>
+      <w:r>
+        <w:t xml:space="preserve"> </w:t>
+      </w:r>
+      <w:r>
+        <w:t xml:space="preserve">“</w:t>
+      </w:r>
+      <w:r>
+        <w:t xml:space="preserve">low</w:t>
+      </w:r>
+      <w:r>
+        <w:t xml:space="preserve"> </w:t>
+      </w:r>
+      <w:r>
+        <w:rPr>
+          <w:vertAlign w:val="superscript"/>
+        </w:rPr>
+        <w:t xml:space="preserve">14</w:t>
+      </w:r>
+      <w:r>
+        <w:t xml:space="preserve">Si</w:t>
+      </w:r>
+      <w:r>
+        <w:t xml:space="preserve">”</w:t>
+      </w:r>
+      <w:r>
+        <w:t xml:space="preserve"> </w:t>
+      </w:r>
+      <w:r>
+        <w:t xml:space="preserve">group and the other the</w:t>
+      </w:r>
+      <w:r>
+        <w:t xml:space="preserve"> </w:t>
+      </w:r>
+      <w:r>
+        <w:t xml:space="preserve">“</w:t>
+      </w:r>
+      <w:r>
+        <w:t xml:space="preserve">high</w:t>
+      </w:r>
+      <w:r>
+        <w:t xml:space="preserve"> </w:t>
+      </w:r>
+      <w:r>
+        <w:rPr>
+          <w:vertAlign w:val="superscript"/>
+        </w:rPr>
+        <w:t xml:space="preserve">14</w:t>
+      </w:r>
+      <w:r>
+        <w:t xml:space="preserve">Si</w:t>
+      </w:r>
+      <w:r>
+        <w:t xml:space="preserve">”</w:t>
+      </w:r>
+      <w:r>
+        <w:t xml:space="preserve"> </w:t>
+      </w:r>
+      <w:r>
+        <w:t xml:space="preserve">group with</w:t>
+      </w:r>
+      <w:r>
+        <w:t xml:space="preserve"> </w:t>
+      </w:r>
+      <w:r>
+        <w:rPr>
+          <w:vertAlign w:val="superscript"/>
+        </w:rPr>
+        <w:t xml:space="preserve">13</w:t>
+      </w:r>
+      <w:r>
+        <w:t xml:space="preserve">Al estimated at 25 %. This artefact was sampled twice on each side, resulting in similar results both times.</w:t>
+      </w:r>
+      <w:r>
+        <w:t xml:space="preserve"> </w:t>
+      </w:r>
+      <w:r>
+        <w:t xml:space="preserve">One almost translucent sample also ends up among the darker material. Upon closer inspection this sample is extremely small, 3 by 1 mm, and also feature inclusions of dark particles. Both of these factors may have contributed to its placement in the model.</w:t>
+      </w:r>
+    </w:p>
+    <w:p>
+      <w:pPr>
+        <w:pStyle w:val="BodyText"/>
+      </w:pPr>
+      <w:r>
+        <w:t xml:space="preserve"> </w:t>
+      </w:r>
+    </w:p>
+    <w:p>
+      <w:pPr>
         <w:pStyle w:val="CaptionedFigure"/>
       </w:pPr>
       <w:r>
         <w:drawing>
           <wp:inline>
-            <wp:extent cx="5943600" cy="4439415"/>
+            <wp:extent cx="5943600" cy="5943600"/>
             <wp:effectExtent b="0" l="0" r="0" t="0"/>
-            <wp:docPr descr="Figure 4.5: PCA score plots for the raman analysis. Along the 1st component (P1) materials group based on two main features, the quartz-peak at 460 cm-1 and the D/G bands around 1300 cm-1 and 1600 cm-1. Darker materials feature more pronounced D/G band peaks while the white and more translucent materials feature only the quartz peak A) Plot of 1st and 2nd components; noisier spectra drift outwards along P2 B) Plot of 1st and 3rd components; noisier spectra are separated out from other samples, but spectra with peaks around 700-800 cm-1 are drawn towards the bottom right." title="" id="1" name="Picture"/>
+            <wp:docPr descr="Figure 4.5: Violin plot of element content in quartzite samples measured using pXRF. n represents no. of measurements above Limit of Detection (LOD) for that element out of a total of 478 measurements. Note the bimodal distribution of Si measurements, these groups are reflected in the score plot of the PCA" title="" id="1" name="Picture"/>
             <a:graphic>
               <a:graphicData uri="http://schemas.openxmlformats.org/drawingml/2006/picture">
                 <pic:pic>
                   <pic:nvPicPr>
-                    <pic:cNvPr descr="C:/Users/masj0062/Documents/DOKTORANDSPROJEKT/VERSION%20CONTROL/MethodPaper/analysis/figures/fig_4_6_raman_average_pca_p1_p2_p3.jpg" id="0" name="Picture"/>
+                    <pic:cNvPr descr="../figures/xrf-violin-plot-1.png" id="0" name="Picture"/>
                     <pic:cNvPicPr>
                       <a:picLocks noChangeArrowheads="1" noChangeAspect="1"/>
                     </pic:cNvPicPr>
                   </pic:nvPicPr>
                   <pic:blipFill>
-                    <a:blip r:embed="rId39"/>
+                    <a:blip r:embed="rId40"/>
                     <a:stretch>
                       <a:fillRect/>
                     </a:stretch>
@@ -1929,7 +2526,7 @@
                   <pic:spPr bwMode="auto">
                     <a:xfrm>
                       <a:off x="0" y="0"/>
-                      <a:ext cx="5943600" cy="4439415"/>
+                      <a:ext cx="5943600" cy="5943600"/>
                     </a:xfrm>
                     <a:prstGeom prst="rect">
                       <a:avLst/>
@@ -1953,605 +2550,22 @@
         <w:pStyle w:val="ImageCaption"/>
       </w:pPr>
       <w:r>
-        <w:t xml:space="preserve">Figure 4.5: PCA score plots for the raman analysis. Along the 1st component (P1) materials group based on two main features, the quartz-peak at 460 cm-1 and the D/G bands around 1300 cm-1 and 1600 cm-1. Darker materials feature more pronounced D/G band peaks while the white and more translucent materials feature only the quartz peak A) Plot of 1st and 2nd components; noisier spectra drift outwards along P2 B) Plot of 1st and 3rd components; noisier spectra are separated out from other samples, but spectra with peaks around 700-800 cm-1 are drawn towards the bottom right.</w:t>
-      </w:r>
-    </w:p>
-    <w:p>
-      <w:pPr>
-        <w:pStyle w:val="BodyText"/>
-      </w:pPr>
-      <w:r>
-        <w:t xml:space="preserve"> </w:t>
-      </w:r>
-    </w:p>
-    <w:p>
-      <w:pPr>
-        <w:pStyle w:val="Heading2"/>
-      </w:pPr>
-      <w:bookmarkStart w:id="40" w:name="xrf"/>
-      <w:r>
-        <w:t xml:space="preserve">4.4	XRF</w:t>
-      </w:r>
-      <w:bookmarkEnd w:id="40"/>
-    </w:p>
-    <w:p>
-      <w:pPr>
-        <w:pStyle w:val="FirstParagraph"/>
-      </w:pPr>
-      <w:r>
-        <w:t xml:space="preserve">The XRF spectrometer is not capable of detecting all of the common elements, and the software therefore calculates a balance (Bal), which represents the remaining unquantifiable elements in a sample. The elements represented in this unquantifiable group are all those with an atomic number lower than</w:t>
-      </w:r>
-      <w:r>
-        <w:t xml:space="preserve"> </w:t>
-      </w:r>
-      <w:r>
-        <w:rPr>
-          <w:vertAlign w:val="superscript"/>
-        </w:rPr>
-        <w:t xml:space="preserve">12</w:t>
-      </w:r>
-      <w:r>
-        <w:t xml:space="preserve">Mg (REF). Univariate analysis shows that SiO</w:t>
-      </w:r>
-      <w:r>
-        <w:rPr>
-          <w:vertAlign w:val="superscript"/>
-        </w:rPr>
-        <w:t xml:space="preserve">2</w:t>
-      </w:r>
-      <w:r>
-        <w:t xml:space="preserve"> </w:t>
-      </w:r>
-      <w:r>
-        <w:t xml:space="preserve">makes up the main bulk of the composition of the material, and two major groups can be distinguished based on this content (fig. </w:t>
-      </w:r>
-      <w:r>
-        <w:t xml:space="preserve">4.6</w:t>
-      </w:r>
-      <w:r>
-        <w:t xml:space="preserve">). The majority of the readings resulted in a SiO</w:t>
-      </w:r>
-      <w:r>
-        <w:rPr>
-          <w:vertAlign w:val="superscript"/>
-        </w:rPr>
-        <w:t xml:space="preserve">2</w:t>
-      </w:r>
-      <w:r>
-        <w:t xml:space="preserve"> </w:t>
-      </w:r>
-      <w:r>
-        <w:t xml:space="preserve">content of less than 50%, and about ¼ of the readings (~ 27%) featured a SiO</w:t>
-      </w:r>
-      <w:r>
-        <w:rPr>
-          <w:vertAlign w:val="superscript"/>
-        </w:rPr>
-        <w:t xml:space="preserve">2</w:t>
-      </w:r>
-      <w:r>
-        <w:t xml:space="preserve"> </w:t>
-      </w:r>
-      <w:r>
-        <w:t xml:space="preserve">content closer to 90 %. The</w:t>
-      </w:r>
-      <w:r>
-        <w:t xml:space="preserve"> </w:t>
-      </w:r>
-      <w:r>
-        <w:t xml:space="preserve">“</w:t>
-      </w:r>
-      <w:r>
-        <w:t xml:space="preserve">low</w:t>
-      </w:r>
-      <w:r>
-        <w:t xml:space="preserve">”</w:t>
-      </w:r>
-      <w:r>
-        <w:t xml:space="preserve"> </w:t>
-      </w:r>
-      <w:r>
-        <w:t xml:space="preserve">SiO</w:t>
-      </w:r>
-      <w:r>
-        <w:rPr>
-          <w:vertAlign w:val="superscript"/>
-        </w:rPr>
-        <w:t xml:space="preserve">2</w:t>
-      </w:r>
-      <w:r>
-        <w:t xml:space="preserve"> </w:t>
-      </w:r>
-      <w:r>
-        <w:t xml:space="preserve">group also feature a Bal between 40 – 70 %.</w:t>
-      </w:r>
-    </w:p>
-    <w:p>
-      <w:pPr>
-        <w:pStyle w:val="BodyText"/>
-      </w:pPr>
-      <w:r>
-        <w:t xml:space="preserve">The three first components of the PCA have an eigenvalue above 1 and the cumulative explained variance is ~ 86.5%. The loadings of the three components can be seen in figure</w:t>
-      </w:r>
-      <w:r>
-        <w:t xml:space="preserve"> </w:t>
-      </w:r>
-      <w:r>
-        <w:t xml:space="preserve">4.7</w:t>
-      </w:r>
-      <w:r>
-        <w:t xml:space="preserve">. In the score plot of P1 and P2, two large clusters emerges (fig. </w:t>
-      </w:r>
-      <w:r>
-        <w:t xml:space="preserve">4.8</w:t>
-      </w:r>
-      <w:r>
-        <w:t xml:space="preserve">). The loadings for</w:t>
-      </w:r>
-      <w:r>
-        <w:t xml:space="preserve"> </w:t>
-      </w:r>
-      <w:r>
-        <w:rPr>
-          <w:vertAlign w:val="superscript"/>
-        </w:rPr>
-        <w:t xml:space="preserve">13</w:t>
-      </w:r>
-      <w:r>
-        <w:t xml:space="preserve">Al,</w:t>
-      </w:r>
-      <w:r>
-        <w:t xml:space="preserve"> </w:t>
-      </w:r>
-      <w:r>
-        <w:rPr>
-          <w:vertAlign w:val="superscript"/>
-        </w:rPr>
-        <w:t xml:space="preserve">18</w:t>
-      </w:r>
-      <w:r>
-        <w:t xml:space="preserve">Sr,</w:t>
-      </w:r>
-      <w:r>
-        <w:t xml:space="preserve"> </w:t>
-      </w:r>
-      <w:r>
-        <w:rPr>
-          <w:vertAlign w:val="superscript"/>
-        </w:rPr>
-        <w:t xml:space="preserve">19</w:t>
-      </w:r>
-      <w:r>
-        <w:t xml:space="preserve">K,</w:t>
-      </w:r>
-      <w:r>
-        <w:t xml:space="preserve"> </w:t>
-      </w:r>
-      <w:r>
-        <w:rPr>
-          <w:vertAlign w:val="superscript"/>
-        </w:rPr>
-        <w:t xml:space="preserve">20</w:t>
-      </w:r>
-      <w:r>
-        <w:t xml:space="preserve">Ca,</w:t>
-      </w:r>
-      <w:r>
-        <w:t xml:space="preserve"> </w:t>
-      </w:r>
-      <w:r>
-        <w:rPr>
-          <w:vertAlign w:val="superscript"/>
-        </w:rPr>
-        <w:t xml:space="preserve">40</w:t>
-      </w:r>
-      <w:r>
-        <w:t xml:space="preserve">Zr,</w:t>
-      </w:r>
-      <w:r>
-        <w:t xml:space="preserve"> </w:t>
-      </w:r>
-      <w:r>
-        <w:rPr>
-          <w:vertAlign w:val="superscript"/>
-        </w:rPr>
-        <w:t xml:space="preserve">81</w:t>
-      </w:r>
-      <w:r>
-        <w:t xml:space="preserve">Ti group together in the top right quadrant whilst</w:t>
-      </w:r>
-      <w:r>
-        <w:t xml:space="preserve"> </w:t>
-      </w:r>
-      <w:r>
-        <w:rPr>
-          <w:vertAlign w:val="superscript"/>
-        </w:rPr>
-        <w:t xml:space="preserve">12</w:t>
-      </w:r>
-      <w:r>
-        <w:t xml:space="preserve">Mg,</w:t>
-      </w:r>
-      <w:r>
-        <w:t xml:space="preserve"> </w:t>
-      </w:r>
-      <w:r>
-        <w:rPr>
-          <w:vertAlign w:val="superscript"/>
-        </w:rPr>
-        <w:t xml:space="preserve">14</w:t>
-      </w:r>
-      <w:r>
-        <w:t xml:space="preserve">Si,</w:t>
-      </w:r>
-      <w:r>
-        <w:t xml:space="preserve"> </w:t>
-      </w:r>
-      <w:r>
-        <w:rPr>
-          <w:vertAlign w:val="superscript"/>
-        </w:rPr>
-        <w:t xml:space="preserve">15</w:t>
-      </w:r>
-      <w:r>
-        <w:t xml:space="preserve">P,</w:t>
-      </w:r>
-      <w:r>
-        <w:t xml:space="preserve"> </w:t>
-      </w:r>
-      <w:r>
-        <w:rPr>
-          <w:vertAlign w:val="superscript"/>
-        </w:rPr>
-        <w:t xml:space="preserve">16</w:t>
-      </w:r>
-      <w:r>
-        <w:t xml:space="preserve">S,</w:t>
-      </w:r>
-      <w:r>
-        <w:t xml:space="preserve"> </w:t>
-      </w:r>
-      <w:r>
-        <w:rPr>
-          <w:vertAlign w:val="superscript"/>
-        </w:rPr>
-        <w:t xml:space="preserve">23</w:t>
-      </w:r>
-      <w:r>
-        <w:t xml:space="preserve">V, and</w:t>
-      </w:r>
-      <w:r>
-        <w:t xml:space="preserve"> </w:t>
-      </w:r>
-      <w:r>
-        <w:rPr>
-          <w:vertAlign w:val="superscript"/>
-        </w:rPr>
-        <w:t xml:space="preserve">56</w:t>
-      </w:r>
-      <w:r>
-        <w:t xml:space="preserve">Ba group in the bottom right. As seen in figure</w:t>
-      </w:r>
-      <w:r>
-        <w:t xml:space="preserve"> </w:t>
-      </w:r>
-      <w:r>
-        <w:t xml:space="preserve">4.8</w:t>
-      </w:r>
-      <w:r>
-        <w:t xml:space="preserve">,</w:t>
-      </w:r>
-      <w:r>
-        <w:t xml:space="preserve"> </w:t>
-      </w:r>
-      <w:r>
-        <w:rPr>
-          <w:vertAlign w:val="superscript"/>
-        </w:rPr>
-        <w:t xml:space="preserve">26</w:t>
-      </w:r>
-      <w:r>
-        <w:t xml:space="preserve">Fe is the only element positioned on the left side of the model. Interestingly, the left cluster contains the samples with lower</w:t>
-      </w:r>
-      <w:r>
-        <w:t xml:space="preserve"> </w:t>
-      </w:r>
-      <w:r>
-        <w:rPr>
-          <w:vertAlign w:val="superscript"/>
-        </w:rPr>
-        <w:t xml:space="preserve">14</w:t>
-      </w:r>
-      <w:r>
-        <w:t xml:space="preserve">Si values and the right cluster the higher values. These clusters still remain if you were to exclude</w:t>
-      </w:r>
-      <w:r>
-        <w:t xml:space="preserve"> </w:t>
-      </w:r>
-      <w:r>
-        <w:rPr>
-          <w:vertAlign w:val="superscript"/>
-        </w:rPr>
-        <w:t xml:space="preserve">14</w:t>
-      </w:r>
-      <w:r>
-        <w:t xml:space="preserve">Si from the model, however, suggesting there are other elements of relevance to the clustering. The</w:t>
-      </w:r>
-      <w:r>
-        <w:t xml:space="preserve"> </w:t>
-      </w:r>
-      <w:r>
-        <w:t xml:space="preserve">“</w:t>
-      </w:r>
-      <w:r>
-        <w:t xml:space="preserve">low</w:t>
-      </w:r>
-      <w:r>
-        <w:t xml:space="preserve"> </w:t>
-      </w:r>
-      <w:r>
-        <w:rPr>
-          <w:vertAlign w:val="superscript"/>
-        </w:rPr>
-        <w:t xml:space="preserve">14</w:t>
-      </w:r>
-      <w:r>
-        <w:t xml:space="preserve">Si</w:t>
-      </w:r>
-      <w:r>
-        <w:t xml:space="preserve">”</w:t>
-      </w:r>
-      <w:r>
-        <w:t xml:space="preserve"> </w:t>
-      </w:r>
-      <w:r>
-        <w:t xml:space="preserve">cluster shows a trend along P2 of quartzite with a darker hue grouping towards the top. This may indicate a possible relation to the</w:t>
-      </w:r>
-      <w:r>
-        <w:t xml:space="preserve"> </w:t>
-      </w:r>
-      <w:r>
-        <w:rPr>
-          <w:vertAlign w:val="superscript"/>
-        </w:rPr>
-        <w:t xml:space="preserve">26</w:t>
-      </w:r>
-      <w:r>
-        <w:t xml:space="preserve">Fe content of the material, as a darker hue may be the result of inclusions of hematite, or possibly biotite.</w:t>
-      </w:r>
-      <w:r>
-        <w:t xml:space="preserve"> </w:t>
-      </w:r>
-      <w:r>
-        <w:rPr>
-          <w:vertAlign w:val="superscript"/>
-        </w:rPr>
-        <w:t xml:space="preserve">13</w:t>
-      </w:r>
-      <w:r>
-        <w:t xml:space="preserve">Al follows a similar trend with higher values recorded at the top of the two clusters.</w:t>
-      </w:r>
-      <w:r>
-        <w:t xml:space="preserve"> </w:t>
-      </w:r>
-      <w:r>
-        <w:t xml:space="preserve">The</w:t>
-      </w:r>
-      <w:r>
-        <w:t xml:space="preserve"> </w:t>
-      </w:r>
-      <w:r>
-        <w:rPr>
-          <w:i/>
-        </w:rPr>
-        <w:t xml:space="preserve">brecciated quartz</w:t>
-      </w:r>
-      <w:r>
-        <w:t xml:space="preserve"> </w:t>
-      </w:r>
-      <w:r>
-        <w:t xml:space="preserve">samples largely group together at the bottom of the</w:t>
-      </w:r>
-      <w:r>
-        <w:t xml:space="preserve"> </w:t>
-      </w:r>
-      <w:r>
-        <w:t xml:space="preserve">“</w:t>
-      </w:r>
-      <w:r>
-        <w:t xml:space="preserve">low</w:t>
-      </w:r>
-      <w:r>
-        <w:t xml:space="preserve"> </w:t>
-      </w:r>
-      <w:r>
-        <w:rPr>
-          <w:vertAlign w:val="superscript"/>
-        </w:rPr>
-        <w:t xml:space="preserve">14</w:t>
-      </w:r>
-      <w:r>
-        <w:t xml:space="preserve">Si</w:t>
-      </w:r>
-      <w:r>
-        <w:t xml:space="preserve">”</w:t>
-      </w:r>
-      <w:r>
-        <w:t xml:space="preserve"> </w:t>
-      </w:r>
-      <w:r>
-        <w:t xml:space="preserve">cluster, with a couple ending up towards the bottom of the</w:t>
-      </w:r>
-      <w:r>
-        <w:t xml:space="preserve"> </w:t>
-      </w:r>
-      <w:r>
-        <w:t xml:space="preserve">“</w:t>
-      </w:r>
-      <w:r>
-        <w:t xml:space="preserve">high</w:t>
-      </w:r>
-      <w:r>
-        <w:t xml:space="preserve"> </w:t>
-      </w:r>
-      <w:r>
-        <w:rPr>
-          <w:vertAlign w:val="superscript"/>
-        </w:rPr>
-        <w:t xml:space="preserve">14</w:t>
-      </w:r>
-      <w:r>
-        <w:t xml:space="preserve">Si</w:t>
-      </w:r>
-      <w:r>
-        <w:t xml:space="preserve">”</w:t>
-      </w:r>
-      <w:r>
-        <w:t xml:space="preserve"> </w:t>
-      </w:r>
-      <w:r>
-        <w:t xml:space="preserve">cluster. The white (N9) material is somewhat evenly distributed within the leftmost cluster.</w:t>
-      </w:r>
-      <w:r>
-        <w:t xml:space="preserve"> </w:t>
-      </w:r>
-      <w:r>
-        <w:t xml:space="preserve">The group of measurements that are somewhat separated from the</w:t>
-      </w:r>
-      <w:r>
-        <w:t xml:space="preserve"> </w:t>
-      </w:r>
-      <w:r>
-        <w:t xml:space="preserve">“</w:t>
-      </w:r>
-      <w:r>
-        <w:t xml:space="preserve">low</w:t>
-      </w:r>
-      <w:r>
-        <w:t xml:space="preserve"> </w:t>
-      </w:r>
-      <w:r>
-        <w:rPr>
-          <w:vertAlign w:val="superscript"/>
-        </w:rPr>
-        <w:t xml:space="preserve">14</w:t>
-      </w:r>
-      <w:r>
-        <w:t xml:space="preserve">Si</w:t>
-      </w:r>
-      <w:r>
-        <w:t xml:space="preserve">”</w:t>
-      </w:r>
-      <w:r>
-        <w:t xml:space="preserve"> </w:t>
-      </w:r>
-      <w:r>
-        <w:t xml:space="preserve">cluster at the top are all but one from the rock painting site of</w:t>
-      </w:r>
-      <w:r>
-        <w:t xml:space="preserve"> </w:t>
-      </w:r>
-      <w:r>
-        <w:rPr>
-          <w:i/>
-        </w:rPr>
-        <w:t xml:space="preserve">Finnforsberget</w:t>
-      </w:r>
-      <w:r>
-        <w:t xml:space="preserve">, which is located next to the Skellefte river. The</w:t>
-      </w:r>
-      <w:r>
-        <w:t xml:space="preserve"> </w:t>
-      </w:r>
-      <w:r>
-        <w:rPr>
-          <w:i/>
-        </w:rPr>
-        <w:t xml:space="preserve">Finnforsberget</w:t>
-      </w:r>
-      <w:r>
-        <w:t xml:space="preserve"> </w:t>
-      </w:r>
-      <w:r>
-        <w:t xml:space="preserve">artefacts were sampled twice with object 491 having one measurement closer to the</w:t>
-      </w:r>
-      <w:r>
-        <w:t xml:space="preserve"> </w:t>
-      </w:r>
-      <w:r>
-        <w:t xml:space="preserve">“</w:t>
-      </w:r>
-      <w:r>
-        <w:t xml:space="preserve">low</w:t>
-      </w:r>
-      <w:r>
-        <w:t xml:space="preserve"> </w:t>
-      </w:r>
-      <w:r>
-        <w:rPr>
-          <w:vertAlign w:val="superscript"/>
-        </w:rPr>
-        <w:t xml:space="preserve">14</w:t>
-      </w:r>
-      <w:r>
-        <w:t xml:space="preserve">Si</w:t>
-      </w:r>
-      <w:r>
-        <w:t xml:space="preserve">”</w:t>
-      </w:r>
-      <w:r>
-        <w:t xml:space="preserve"> </w:t>
-      </w:r>
-      <w:r>
-        <w:t xml:space="preserve">group and the other the</w:t>
-      </w:r>
-      <w:r>
-        <w:t xml:space="preserve"> </w:t>
-      </w:r>
-      <w:r>
-        <w:t xml:space="preserve">“</w:t>
-      </w:r>
-      <w:r>
-        <w:t xml:space="preserve">high</w:t>
-      </w:r>
-      <w:r>
-        <w:t xml:space="preserve"> </w:t>
-      </w:r>
-      <w:r>
-        <w:rPr>
-          <w:vertAlign w:val="superscript"/>
-        </w:rPr>
-        <w:t xml:space="preserve">14</w:t>
-      </w:r>
-      <w:r>
-        <w:t xml:space="preserve">Si</w:t>
-      </w:r>
-      <w:r>
-        <w:t xml:space="preserve">”</w:t>
-      </w:r>
-      <w:r>
-        <w:t xml:space="preserve"> </w:t>
-      </w:r>
-      <w:r>
-        <w:t xml:space="preserve">group with</w:t>
-      </w:r>
-      <w:r>
-        <w:t xml:space="preserve"> </w:t>
-      </w:r>
-      <w:r>
-        <w:rPr>
-          <w:vertAlign w:val="superscript"/>
-        </w:rPr>
-        <w:t xml:space="preserve">13</w:t>
-      </w:r>
-      <w:r>
-        <w:t xml:space="preserve">Al estimated at 25 %. This artefact was sampled twice on each side, resulting in similar results both times.</w:t>
-      </w:r>
-      <w:r>
-        <w:t xml:space="preserve"> </w:t>
-      </w:r>
-      <w:r>
-        <w:t xml:space="preserve">One almost translucent sample also ends up among the darker material. Upon closer inspection this sample is extremely small, 3 by 1 mm, and also feature inclusions of dark particles. Both of these factors may have contributed to its placement in the model.</w:t>
+        <w:t xml:space="preserve">Figure 4.5: Violin plot of element content in quartzite samples measured using pXRF.</w:t>
+      </w:r>
+      <w:r>
+        <w:t xml:space="preserve"> </w:t>
+      </w:r>
+      <w:r>
+        <w:rPr>
+          <w:b/>
+        </w:rPr>
+        <w:t xml:space="preserve">n</w:t>
+      </w:r>
+      <w:r>
+        <w:t xml:space="preserve"> </w:t>
+      </w:r>
+      <w:r>
+        <w:t xml:space="preserve">represents no. of measurements above Limit of Detection (LOD) for that element out of a total of 478 measurements. Note the bimodal distribution of Si measurements, these groups are reflected in the score plot of the PCA</w:t>
       </w:r>
     </w:p>
     <w:p>
@@ -2571,12 +2585,12 @@
           <wp:inline>
             <wp:extent cx="5943600" cy="5943600"/>
             <wp:effectExtent b="0" l="0" r="0" t="0"/>
-            <wp:docPr descr="Figure 4.6: Violin plot of element content in quartzite samples measured using pXRF. n represents no. of measurements above Limit of Detection (LOD) for that element out of a total of 478 measurements. Note the bimodal distribution of Si measurements, these groups are reflected in the score plot of the PCA" title="" id="1" name="Picture"/>
+            <wp:docPr descr="Figure 4.6: The three first loading vectors (P1-P3) with scores for each loading (element)" title="" id="1" name="Picture"/>
             <a:graphic>
               <a:graphicData uri="http://schemas.openxmlformats.org/drawingml/2006/picture">
                 <pic:pic>
                   <pic:nvPicPr>
-                    <pic:cNvPr descr="../figures/xrf-violin-plot-1.png" id="0" name="Picture"/>
+                    <pic:cNvPr descr="../figures/xrf-loadings-1.png" id="0" name="Picture"/>
                     <pic:cNvPicPr>
                       <a:picLocks noChangeArrowheads="1" noChangeAspect="1"/>
                     </pic:cNvPicPr>
@@ -2614,22 +2628,7 @@
         <w:pStyle w:val="ImageCaption"/>
       </w:pPr>
       <w:r>
-        <w:t xml:space="preserve">Figure 4.6: Violin plot of element content in quartzite samples measured using pXRF.</w:t>
-      </w:r>
-      <w:r>
-        <w:t xml:space="preserve"> </w:t>
-      </w:r>
-      <w:r>
-        <w:rPr>
-          <w:b/>
-        </w:rPr>
-        <w:t xml:space="preserve">n</w:t>
-      </w:r>
-      <w:r>
-        <w:t xml:space="preserve"> </w:t>
-      </w:r>
-      <w:r>
-        <w:t xml:space="preserve">represents no. of measurements above Limit of Detection (LOD) for that element out of a total of 478 measurements. Note the bimodal distribution of Si measurements, these groups are reflected in the score plot of the PCA</w:t>
+        <w:t xml:space="preserve">Figure 4.6: The three first loading vectors (P1-P3) with scores for each loading (element)</w:t>
       </w:r>
     </w:p>
     <w:p>
@@ -2647,14 +2646,14 @@
       <w:r>
         <w:drawing>
           <wp:inline>
-            <wp:extent cx="5943600" cy="5943600"/>
+            <wp:extent cx="5943600" cy="3962399"/>
             <wp:effectExtent b="0" l="0" r="0" t="0"/>
-            <wp:docPr descr="Figure 4.7: The three first loading vectors (P1-P3) with scores for each loading (element)" title="" id="1" name="Picture"/>
+            <wp:docPr descr="Figure 4.7: XRF score plot of 1st and 2nd components. The smaller group to the left in the plot includes samples with higher Si content, while the larger group includes samples with Si content &lt; 50%." title="" id="1" name="Picture"/>
             <a:graphic>
               <a:graphicData uri="http://schemas.openxmlformats.org/drawingml/2006/picture">
                 <pic:pic>
                   <pic:nvPicPr>
-                    <pic:cNvPr descr="../figures/xrf-loadings-1.png" id="0" name="Picture"/>
+                    <pic:cNvPr descr="../figures/xrf-pca1-1.png" id="0" name="Picture"/>
                     <pic:cNvPicPr>
                       <a:picLocks noChangeArrowheads="1" noChangeAspect="1"/>
                     </pic:cNvPicPr>
@@ -2668,7 +2667,7 @@
                   <pic:spPr bwMode="auto">
                     <a:xfrm>
                       <a:off x="0" y="0"/>
-                      <a:ext cx="5943600" cy="5943600"/>
+                      <a:ext cx="5943600" cy="3962399"/>
                     </a:xfrm>
                     <a:prstGeom prst="rect">
                       <a:avLst/>
@@ -2692,7 +2691,19 @@
         <w:pStyle w:val="ImageCaption"/>
       </w:pPr>
       <w:r>
-        <w:t xml:space="preserve">Figure 4.7: The three first loading vectors (P1-P3) with scores for each loading (element)</w:t>
+        <w:t xml:space="preserve">Figure 4.7: XRF score plot of 1</w:t>
+      </w:r>
+      <w:r>
+        <w:rPr>
+          <w:vertAlign w:val="superscript"/>
+        </w:rPr>
+        <w:t xml:space="preserve">st</w:t>
+      </w:r>
+      <w:r>
+        <w:t xml:space="preserve"> </w:t>
+      </w:r>
+      <w:r>
+        <w:t xml:space="preserve">and 2nd components. The smaller group to the left in the plot includes samples with higher Si content, while the larger group includes samples with Si content &lt; 50%.</w:t>
       </w:r>
     </w:p>
     <w:p>
@@ -2710,14 +2721,14 @@
       <w:r>
         <w:drawing>
           <wp:inline>
-            <wp:extent cx="5943600" cy="2272768"/>
+            <wp:extent cx="5943600" cy="3962399"/>
             <wp:effectExtent b="0" l="0" r="0" t="0"/>
-            <wp:docPr descr="Figure 4.8: Score plot for P1 and P2, the two major groups are distinguished by lower SiO content to the left and higher to the right" title="" id="1" name="Picture"/>
+            <wp:docPr descr="Figure 4.8: XRF score plot of 1st and 3rd components. The same groupings of low/high Si content remains along PC1, but PC3 seems to separate darker and light samples further in the low Si group." title="" id="1" name="Picture"/>
             <a:graphic>
               <a:graphicData uri="http://schemas.openxmlformats.org/drawingml/2006/picture">
                 <pic:pic>
                   <pic:nvPicPr>
-                    <pic:cNvPr descr="C:/Users/masj0062/Documents/DOKTORANDSPROJEKT/VERSION%20CONTROL/MethodPaper/analysis/figures/fig_4_7_xrf_pca_p1_p1.jpg" id="0" name="Picture"/>
+                    <pic:cNvPr descr="../figures/xrf-pca2-1.png" id="0" name="Picture"/>
                     <pic:cNvPicPr>
                       <a:picLocks noChangeArrowheads="1" noChangeAspect="1"/>
                     </pic:cNvPicPr>
@@ -2731,7 +2742,7 @@
                   <pic:spPr bwMode="auto">
                     <a:xfrm>
                       <a:off x="0" y="0"/>
-                      <a:ext cx="5943600" cy="2272768"/>
+                      <a:ext cx="5943600" cy="3962399"/>
                     </a:xfrm>
                     <a:prstGeom prst="rect">
                       <a:avLst/>
@@ -2755,7 +2766,19 @@
         <w:pStyle w:val="ImageCaption"/>
       </w:pPr>
       <w:r>
-        <w:t xml:space="preserve">Figure 4.8: Score plot for P1 and P2, the two major groups are distinguished by lower SiO content to the left and higher to the right</w:t>
+        <w:t xml:space="preserve">Figure 4.8: XRF score plot of 1</w:t>
+      </w:r>
+      <w:r>
+        <w:rPr>
+          <w:vertAlign w:val="superscript"/>
+        </w:rPr>
+        <w:t xml:space="preserve">st</w:t>
+      </w:r>
+      <w:r>
+        <w:t xml:space="preserve"> </w:t>
+      </w:r>
+      <w:r>
+        <w:t xml:space="preserve">and 3rd components. The same groupings of low/high Si content remains along PC1, but PC3 seems to separate darker and light samples further in the low Si group.</w:t>
       </w:r>
     </w:p>
     <w:p>
@@ -3567,7 +3590,7 @@
         <w:pStyle w:val="FirstParagraph"/>
       </w:pPr>
       <w:r>
-        <w:t xml:space="preserve">This report was generated on 2021-09-06 16:19:18 using the following computational environment and dependencies:</w:t>
+        <w:t xml:space="preserve">This report was generated on 2021-09-09 16:18:53 using the following computational environment and dependencies:</w:t>
       </w:r>
     </w:p>
     <w:p>
@@ -3668,7 +3691,7 @@
         <w:rPr>
           <w:rStyle w:val="VerbatimChar"/>
         </w:rPr>
-        <w:t xml:space="preserve">#&gt;  date     2021-09-06                  </w:t>
+        <w:t xml:space="preserve">#&gt;  date     2021-09-09                  </w:t>
       </w:r>
       <w:r>
         <w:br/>
@@ -3695,925 +3718,1096 @@
         <w:rPr>
           <w:rStyle w:val="VerbatimChar"/>
         </w:rPr>
-        <w:t xml:space="preserve">#&gt;  package     * version date       lib source                       </w:t>
-      </w:r>
-      <w:r>
-        <w:br/>
-      </w:r>
-      <w:r>
-        <w:rPr>
-          <w:rStyle w:val="VerbatimChar"/>
-        </w:rPr>
-        <w:t xml:space="preserve">#&gt;  abind         1.4-5   2016-07-21 [1] CRAN (R 4.0.3)               </w:t>
-      </w:r>
-      <w:r>
-        <w:br/>
-      </w:r>
-      <w:r>
-        <w:rPr>
-          <w:rStyle w:val="VerbatimChar"/>
-        </w:rPr>
-        <w:t xml:space="preserve">#&gt;  assertthat    0.2.1   2019-03-21 [1] CRAN (R 4.0.2)               </w:t>
-      </w:r>
-      <w:r>
-        <w:br/>
-      </w:r>
-      <w:r>
-        <w:rPr>
-          <w:rStyle w:val="VerbatimChar"/>
-        </w:rPr>
-        <w:t xml:space="preserve">#&gt;  backports     1.2.1   2020-12-09 [1] CRAN (R 4.0.3)               </w:t>
-      </w:r>
-      <w:r>
-        <w:br/>
-      </w:r>
-      <w:r>
-        <w:rPr>
-          <w:rStyle w:val="VerbatimChar"/>
-        </w:rPr>
-        <w:t xml:space="preserve">#&gt;  bookdown      0.23    2021-08-13 [1] CRAN (R 4.0.5)               </w:t>
-      </w:r>
-      <w:r>
-        <w:br/>
-      </w:r>
-      <w:r>
-        <w:rPr>
-          <w:rStyle w:val="VerbatimChar"/>
-        </w:rPr>
-        <w:t xml:space="preserve">#&gt;  broom         0.7.9   2021-07-27 [1] CRAN (R 4.0.5)               </w:t>
-      </w:r>
-      <w:r>
-        <w:br/>
-      </w:r>
-      <w:r>
-        <w:rPr>
-          <w:rStyle w:val="VerbatimChar"/>
-        </w:rPr>
-        <w:t xml:space="preserve">#&gt;  cachem        1.0.4   2021-02-13 [1] CRAN (R 4.0.4)               </w:t>
-      </w:r>
-      <w:r>
-        <w:br/>
-      </w:r>
-      <w:r>
-        <w:rPr>
-          <w:rStyle w:val="VerbatimChar"/>
-        </w:rPr>
-        <w:t xml:space="preserve">#&gt;  callr         3.7.0   2021-04-20 [1] CRAN (R 4.0.5)               </w:t>
-      </w:r>
-      <w:r>
-        <w:br/>
-      </w:r>
-      <w:r>
-        <w:rPr>
-          <w:rStyle w:val="VerbatimChar"/>
-        </w:rPr>
-        <w:t xml:space="preserve">#&gt;  car           3.0-11  2021-06-27 [1] CRAN (R 4.0.5)               </w:t>
-      </w:r>
-      <w:r>
-        <w:br/>
-      </w:r>
-      <w:r>
-        <w:rPr>
-          <w:rStyle w:val="VerbatimChar"/>
-        </w:rPr>
-        <w:t xml:space="preserve">#&gt;  carData       3.0-4   2020-05-22 [1] CRAN (R 4.0.3)               </w:t>
-      </w:r>
-      <w:r>
-        <w:br/>
-      </w:r>
-      <w:r>
-        <w:rPr>
-          <w:rStyle w:val="VerbatimChar"/>
-        </w:rPr>
-        <w:t xml:space="preserve">#&gt;  cellranger    1.1.0   2016-07-27 [1] CRAN (R 4.0.2)               </w:t>
-      </w:r>
-      <w:r>
-        <w:br/>
-      </w:r>
-      <w:r>
-        <w:rPr>
-          <w:rStyle w:val="VerbatimChar"/>
-        </w:rPr>
-        <w:t xml:space="preserve">#&gt;  cli           3.0.1   2021-07-17 [1] CRAN (R 4.0.5)               </w:t>
-      </w:r>
-      <w:r>
-        <w:br/>
-      </w:r>
-      <w:r>
-        <w:rPr>
-          <w:rStyle w:val="VerbatimChar"/>
-        </w:rPr>
-        <w:t xml:space="preserve">#&gt;  codetools     0.2-18  2020-11-04 [1] CRAN (R 4.0.4)               </w:t>
-      </w:r>
-      <w:r>
-        <w:br/>
-      </w:r>
-      <w:r>
-        <w:rPr>
-          <w:rStyle w:val="VerbatimChar"/>
-        </w:rPr>
-        <w:t xml:space="preserve">#&gt;  colorspace    2.0-2   2021-06-24 [1] CRAN (R 4.0.5)               </w:t>
-      </w:r>
-      <w:r>
-        <w:br/>
-      </w:r>
-      <w:r>
-        <w:rPr>
-          <w:rStyle w:val="VerbatimChar"/>
-        </w:rPr>
-        <w:t xml:space="preserve">#&gt;  crayon        1.4.1   2021-02-08 [1] CRAN (R 4.0.4)               </w:t>
-      </w:r>
-      <w:r>
-        <w:br/>
-      </w:r>
-      <w:r>
-        <w:rPr>
-          <w:rStyle w:val="VerbatimChar"/>
-        </w:rPr>
-        <w:t xml:space="preserve">#&gt;  curl          4.3.2   2021-06-23 [1] CRAN (R 4.0.5)               </w:t>
-      </w:r>
-      <w:r>
-        <w:br/>
-      </w:r>
-      <w:r>
-        <w:rPr>
-          <w:rStyle w:val="VerbatimChar"/>
-        </w:rPr>
-        <w:t xml:space="preserve">#&gt;  data.table    1.14.0  2021-02-21 [1] CRAN (R 4.0.4)               </w:t>
-      </w:r>
-      <w:r>
-        <w:br/>
-      </w:r>
-      <w:r>
-        <w:rPr>
-          <w:rStyle w:val="VerbatimChar"/>
-        </w:rPr>
-        <w:t xml:space="preserve">#&gt;  DBI           1.1.1   2021-01-15 [1] CRAN (R 4.0.4)               </w:t>
-      </w:r>
-      <w:r>
-        <w:br/>
-      </w:r>
-      <w:r>
-        <w:rPr>
-          <w:rStyle w:val="VerbatimChar"/>
-        </w:rPr>
-        <w:t xml:space="preserve">#&gt;  dbplyr        2.1.1   2021-04-06 [1] CRAN (R 4.0.5)               </w:t>
-      </w:r>
-      <w:r>
-        <w:br/>
-      </w:r>
-      <w:r>
-        <w:rPr>
-          <w:rStyle w:val="VerbatimChar"/>
-        </w:rPr>
-        <w:t xml:space="preserve">#&gt;  desc          1.3.0   2021-03-05 [1] CRAN (R 4.0.4)               </w:t>
-      </w:r>
-      <w:r>
-        <w:br/>
-      </w:r>
-      <w:r>
-        <w:rPr>
-          <w:rStyle w:val="VerbatimChar"/>
-        </w:rPr>
-        <w:t xml:space="preserve">#&gt;  devtools      2.4.2   2021-06-07 [1] CRAN (R 4.0.5)               </w:t>
-      </w:r>
-      <w:r>
-        <w:br/>
-      </w:r>
-      <w:r>
-        <w:rPr>
-          <w:rStyle w:val="VerbatimChar"/>
-        </w:rPr>
-        <w:t xml:space="preserve">#&gt;  digest        0.6.27  2020-10-24 [1] CRAN (R 4.0.4)               </w:t>
-      </w:r>
-      <w:r>
-        <w:br/>
-      </w:r>
-      <w:r>
-        <w:rPr>
-          <w:rStyle w:val="VerbatimChar"/>
-        </w:rPr>
-        <w:t xml:space="preserve">#&gt;  dplyr       * 1.0.7   2021-06-18 [1] CRAN (R 4.0.5)               </w:t>
-      </w:r>
-      <w:r>
-        <w:br/>
-      </w:r>
-      <w:r>
-        <w:rPr>
-          <w:rStyle w:val="VerbatimChar"/>
-        </w:rPr>
-        <w:t xml:space="preserve">#&gt;  ellipsis      0.3.2   2021-04-29 [1] CRAN (R 4.0.5)               </w:t>
-      </w:r>
-      <w:r>
-        <w:br/>
-      </w:r>
-      <w:r>
-        <w:rPr>
-          <w:rStyle w:val="VerbatimChar"/>
-        </w:rPr>
-        <w:t xml:space="preserve">#&gt;  evaluate      0.14    2019-05-28 [1] CRAN (R 4.0.2)               </w:t>
-      </w:r>
-      <w:r>
-        <w:br/>
-      </w:r>
-      <w:r>
-        <w:rPr>
-          <w:rStyle w:val="VerbatimChar"/>
-        </w:rPr>
-        <w:t xml:space="preserve">#&gt;  factoextra  * 1.0.7   2020-04-01 [1] CRAN (R 4.0.4)               </w:t>
-      </w:r>
-      <w:r>
-        <w:br/>
-      </w:r>
-      <w:r>
-        <w:rPr>
-          <w:rStyle w:val="VerbatimChar"/>
-        </w:rPr>
-        <w:t xml:space="preserve">#&gt;  fansi         0.5.0   2021-05-25 [1] CRAN (R 4.0.5)               </w:t>
-      </w:r>
-      <w:r>
-        <w:br/>
-      </w:r>
-      <w:r>
-        <w:rPr>
-          <w:rStyle w:val="VerbatimChar"/>
-        </w:rPr>
-        <w:t xml:space="preserve">#&gt;  farver        2.1.0   2021-02-28 [1] CRAN (R 4.0.4)               </w:t>
-      </w:r>
-      <w:r>
-        <w:br/>
-      </w:r>
-      <w:r>
-        <w:rPr>
-          <w:rStyle w:val="VerbatimChar"/>
-        </w:rPr>
-        <w:t xml:space="preserve">#&gt;  fastmap       1.1.0   2021-01-25 [1] CRAN (R 4.0.4)               </w:t>
-      </w:r>
-      <w:r>
-        <w:br/>
-      </w:r>
-      <w:r>
-        <w:rPr>
-          <w:rStyle w:val="VerbatimChar"/>
-        </w:rPr>
-        <w:t xml:space="preserve">#&gt;  forcats     * 0.5.1   2021-01-27 [1] CRAN (R 4.0.4)               </w:t>
-      </w:r>
-      <w:r>
-        <w:br/>
-      </w:r>
-      <w:r>
-        <w:rPr>
-          <w:rStyle w:val="VerbatimChar"/>
-        </w:rPr>
-        <w:t xml:space="preserve">#&gt;  foreach       1.5.1   2020-10-15 [1] CRAN (R 4.0.4)               </w:t>
-      </w:r>
-      <w:r>
-        <w:br/>
-      </w:r>
-      <w:r>
-        <w:rPr>
-          <w:rStyle w:val="VerbatimChar"/>
-        </w:rPr>
-        <w:t xml:space="preserve">#&gt;  foreign       0.8-81  2020-12-22 [1] CRAN (R 4.0.4)               </w:t>
-      </w:r>
-      <w:r>
-        <w:br/>
-      </w:r>
-      <w:r>
-        <w:rPr>
-          <w:rStyle w:val="VerbatimChar"/>
-        </w:rPr>
-        <w:t xml:space="preserve">#&gt;  fs            1.5.0   2020-07-31 [1] CRAN (R 4.0.2)               </w:t>
-      </w:r>
-      <w:r>
-        <w:br/>
-      </w:r>
-      <w:r>
-        <w:rPr>
-          <w:rStyle w:val="VerbatimChar"/>
-        </w:rPr>
-        <w:t xml:space="preserve">#&gt;  generics      0.1.0   2020-10-31 [1] CRAN (R 4.0.4)               </w:t>
-      </w:r>
-      <w:r>
-        <w:br/>
-      </w:r>
-      <w:r>
-        <w:rPr>
-          <w:rStyle w:val="VerbatimChar"/>
-        </w:rPr>
-        <w:t xml:space="preserve">#&gt;  ggbiplot    * 0.55    2021-03-18 [1] Github (vqv/ggbiplot@7325e88)</w:t>
-      </w:r>
-      <w:r>
-        <w:br/>
-      </w:r>
-      <w:r>
-        <w:rPr>
-          <w:rStyle w:val="VerbatimChar"/>
-        </w:rPr>
-        <w:t xml:space="preserve">#&gt;  ggplot2     * 3.3.5   2021-06-25 [1] CRAN (R 4.0.5)               </w:t>
-      </w:r>
-      <w:r>
-        <w:br/>
-      </w:r>
-      <w:r>
-        <w:rPr>
-          <w:rStyle w:val="VerbatimChar"/>
-        </w:rPr>
-        <w:t xml:space="preserve">#&gt;  ggpubr        0.4.0   2020-06-27 [1] CRAN (R 4.0.4)               </w:t>
-      </w:r>
-      <w:r>
-        <w:br/>
-      </w:r>
-      <w:r>
-        <w:rPr>
-          <w:rStyle w:val="VerbatimChar"/>
-        </w:rPr>
-        <w:t xml:space="preserve">#&gt;  ggrepel       0.9.1   2021-01-15 [1] CRAN (R 4.0.4)               </w:t>
-      </w:r>
-      <w:r>
-        <w:br/>
-      </w:r>
-      <w:r>
-        <w:rPr>
-          <w:rStyle w:val="VerbatimChar"/>
-        </w:rPr>
-        <w:t xml:space="preserve">#&gt;  ggsci       * 2.9     2018-05-14 [1] CRAN (R 4.0.5)               </w:t>
-      </w:r>
-      <w:r>
-        <w:br/>
-      </w:r>
-      <w:r>
-        <w:rPr>
-          <w:rStyle w:val="VerbatimChar"/>
-        </w:rPr>
-        <w:t xml:space="preserve">#&gt;  ggsignif      0.6.2   2021-06-14 [1] CRAN (R 4.0.5)               </w:t>
-      </w:r>
-      <w:r>
-        <w:br/>
-      </w:r>
-      <w:r>
-        <w:rPr>
-          <w:rStyle w:val="VerbatimChar"/>
-        </w:rPr>
-        <w:t xml:space="preserve">#&gt;  glue          1.4.2   2020-08-27 [1] CRAN (R 4.0.4)               </w:t>
-      </w:r>
-      <w:r>
-        <w:br/>
-      </w:r>
-      <w:r>
-        <w:rPr>
-          <w:rStyle w:val="VerbatimChar"/>
-        </w:rPr>
-        <w:t xml:space="preserve">#&gt;  gridExtra   * 2.3     2017-09-09 [1] CRAN (R 4.0.5)               </w:t>
-      </w:r>
-      <w:r>
-        <w:br/>
-      </w:r>
-      <w:r>
-        <w:rPr>
-          <w:rStyle w:val="VerbatimChar"/>
-        </w:rPr>
-        <w:t xml:space="preserve">#&gt;  gtable        0.3.0   2019-03-25 [1] CRAN (R 4.0.2)               </w:t>
-      </w:r>
-      <w:r>
-        <w:br/>
-      </w:r>
-      <w:r>
-        <w:rPr>
-          <w:rStyle w:val="VerbatimChar"/>
-        </w:rPr>
-        <w:t xml:space="preserve">#&gt;  haven         2.4.3   2021-08-04 [1] CRAN (R 4.0.5)               </w:t>
-      </w:r>
-      <w:r>
-        <w:br/>
-      </w:r>
-      <w:r>
-        <w:rPr>
-          <w:rStyle w:val="VerbatimChar"/>
-        </w:rPr>
-        <w:t xml:space="preserve">#&gt;  highr         0.9     2021-04-16 [1] CRAN (R 4.0.5)               </w:t>
-      </w:r>
-      <w:r>
-        <w:br/>
-      </w:r>
-      <w:r>
-        <w:rPr>
-          <w:rStyle w:val="VerbatimChar"/>
-        </w:rPr>
-        <w:t xml:space="preserve">#&gt;  hms           1.1.0   2021-05-17 [1] CRAN (R 4.0.5)               </w:t>
-      </w:r>
-      <w:r>
-        <w:br/>
-      </w:r>
-      <w:r>
-        <w:rPr>
-          <w:rStyle w:val="VerbatimChar"/>
-        </w:rPr>
-        <w:t xml:space="preserve">#&gt;  htmltools     0.5.1.1 2021-01-22 [1] CRAN (R 4.0.4)               </w:t>
-      </w:r>
-      <w:r>
-        <w:br/>
-      </w:r>
-      <w:r>
-        <w:rPr>
-          <w:rStyle w:val="VerbatimChar"/>
-        </w:rPr>
-        <w:t xml:space="preserve">#&gt;  httr          1.4.2   2020-07-20 [1] CRAN (R 4.0.2)               </w:t>
-      </w:r>
-      <w:r>
-        <w:br/>
-      </w:r>
-      <w:r>
-        <w:rPr>
-          <w:rStyle w:val="VerbatimChar"/>
-        </w:rPr>
-        <w:t xml:space="preserve">#&gt;  iterators     1.0.13  2020-10-15 [1] CRAN (R 4.0.4)               </w:t>
-      </w:r>
-      <w:r>
-        <w:br/>
-      </w:r>
-      <w:r>
-        <w:rPr>
-          <w:rStyle w:val="VerbatimChar"/>
-        </w:rPr>
-        <w:t xml:space="preserve">#&gt;  jpeg          0.1-9   2021-07-24 [1] CRAN (R 4.0.5)               </w:t>
-      </w:r>
-      <w:r>
-        <w:br/>
-      </w:r>
-      <w:r>
-        <w:rPr>
-          <w:rStyle w:val="VerbatimChar"/>
-        </w:rPr>
-        <w:t xml:space="preserve">#&gt;  jsonlite      1.7.2   2020-12-09 [1] CRAN (R 4.0.4)               </w:t>
-      </w:r>
-      <w:r>
-        <w:br/>
-      </w:r>
-      <w:r>
-        <w:rPr>
-          <w:rStyle w:val="VerbatimChar"/>
-        </w:rPr>
-        <w:t xml:space="preserve">#&gt;  knitr         1.33    2021-04-24 [1] CRAN (R 4.0.5)               </w:t>
-      </w:r>
-      <w:r>
-        <w:br/>
-      </w:r>
-      <w:r>
-        <w:rPr>
-          <w:rStyle w:val="VerbatimChar"/>
-        </w:rPr>
-        <w:t xml:space="preserve">#&gt;  labeling      0.4.2   2020-10-20 [1] CRAN (R 4.0.3)               </w:t>
-      </w:r>
-      <w:r>
-        <w:br/>
-      </w:r>
-      <w:r>
-        <w:rPr>
-          <w:rStyle w:val="VerbatimChar"/>
-        </w:rPr>
-        <w:t xml:space="preserve">#&gt;  lifecycle     1.0.0   2021-02-15 [1] CRAN (R 4.0.4)               </w:t>
-      </w:r>
-      <w:r>
-        <w:br/>
-      </w:r>
-      <w:r>
-        <w:rPr>
-          <w:rStyle w:val="VerbatimChar"/>
-        </w:rPr>
-        <w:t xml:space="preserve">#&gt;  lubridate     1.7.10  2021-02-26 [1] CRAN (R 4.0.4)               </w:t>
-      </w:r>
-      <w:r>
-        <w:br/>
-      </w:r>
-      <w:r>
-        <w:rPr>
-          <w:rStyle w:val="VerbatimChar"/>
-        </w:rPr>
-        <w:t xml:space="preserve">#&gt;  magrittr      2.0.1   2020-11-17 [1] CRAN (R 4.0.4)               </w:t>
-      </w:r>
-      <w:r>
-        <w:br/>
-      </w:r>
-      <w:r>
-        <w:rPr>
-          <w:rStyle w:val="VerbatimChar"/>
-        </w:rPr>
-        <w:t xml:space="preserve">#&gt;  mathjaxr      1.4-0   2021-03-01 [1] CRAN (R 4.0.4)               </w:t>
-      </w:r>
-      <w:r>
-        <w:br/>
-      </w:r>
-      <w:r>
-        <w:rPr>
-          <w:rStyle w:val="VerbatimChar"/>
-        </w:rPr>
-        <w:t xml:space="preserve">#&gt;  memoise       2.0.0   2021-01-26 [1] CRAN (R 4.0.4)               </w:t>
-      </w:r>
-      <w:r>
-        <w:br/>
-      </w:r>
-      <w:r>
-        <w:rPr>
-          <w:rStyle w:val="VerbatimChar"/>
-        </w:rPr>
-        <w:t xml:space="preserve">#&gt;  modelr        0.1.8   2020-05-19 [1] CRAN (R 4.0.2)               </w:t>
-      </w:r>
-      <w:r>
-        <w:br/>
-      </w:r>
-      <w:r>
-        <w:rPr>
-          <w:rStyle w:val="VerbatimChar"/>
-        </w:rPr>
-        <w:t xml:space="preserve">#&gt;  munsell       0.5.0   2018-06-12 [1] CRAN (R 4.0.2)               </w:t>
-      </w:r>
-      <w:r>
-        <w:br/>
-      </w:r>
-      <w:r>
-        <w:rPr>
-          <w:rStyle w:val="VerbatimChar"/>
-        </w:rPr>
-        <w:t xml:space="preserve">#&gt;  openxlsx      4.2.4   2021-06-16 [1] CRAN (R 4.0.5)               </w:t>
-      </w:r>
-      <w:r>
-        <w:br/>
-      </w:r>
-      <w:r>
-        <w:rPr>
-          <w:rStyle w:val="VerbatimChar"/>
-        </w:rPr>
-        <w:t xml:space="preserve">#&gt;  patchwork   * 1.1.1   2020-12-17 [1] CRAN (R 4.0.5)               </w:t>
-      </w:r>
-      <w:r>
-        <w:br/>
-      </w:r>
-      <w:r>
-        <w:rPr>
-          <w:rStyle w:val="VerbatimChar"/>
-        </w:rPr>
-        <w:t xml:space="preserve">#&gt;  pillar        1.6.2   2021-07-29 [1] CRAN (R 4.0.5)               </w:t>
-      </w:r>
-      <w:r>
-        <w:br/>
-      </w:r>
-      <w:r>
-        <w:rPr>
-          <w:rStyle w:val="VerbatimChar"/>
-        </w:rPr>
-        <w:t xml:space="preserve">#&gt;  pkgbuild      1.2.0   2020-12-15 [1] CRAN (R 4.0.4)               </w:t>
-      </w:r>
-      <w:r>
-        <w:br/>
-      </w:r>
-      <w:r>
-        <w:rPr>
-          <w:rStyle w:val="VerbatimChar"/>
-        </w:rPr>
-        <w:t xml:space="preserve">#&gt;  pkgconfig     2.0.3   2019-09-22 [1] CRAN (R 4.0.2)               </w:t>
-      </w:r>
-      <w:r>
-        <w:br/>
-      </w:r>
-      <w:r>
-        <w:rPr>
-          <w:rStyle w:val="VerbatimChar"/>
-        </w:rPr>
-        <w:t xml:space="preserve">#&gt;  pkgload       1.2.1   2021-04-06 [1] CRAN (R 4.0.5)               </w:t>
-      </w:r>
-      <w:r>
-        <w:br/>
-      </w:r>
-      <w:r>
-        <w:rPr>
-          <w:rStyle w:val="VerbatimChar"/>
-        </w:rPr>
-        <w:t xml:space="preserve">#&gt;  plyr        * 1.8.6   2020-03-03 [1] CRAN (R 4.0.2)               </w:t>
-      </w:r>
-      <w:r>
-        <w:br/>
-      </w:r>
-      <w:r>
-        <w:rPr>
-          <w:rStyle w:val="VerbatimChar"/>
-        </w:rPr>
-        <w:t xml:space="preserve">#&gt;  prettyunits   1.1.1   2020-01-24 [1] CRAN (R 4.0.2)               </w:t>
-      </w:r>
-      <w:r>
-        <w:br/>
-      </w:r>
-      <w:r>
-        <w:rPr>
-          <w:rStyle w:val="VerbatimChar"/>
-        </w:rPr>
-        <w:t xml:space="preserve">#&gt;  processx      3.5.2   2021-04-30 [1] CRAN (R 4.0.5)               </w:t>
-      </w:r>
-      <w:r>
-        <w:br/>
-      </w:r>
-      <w:r>
-        <w:rPr>
-          <w:rStyle w:val="VerbatimChar"/>
-        </w:rPr>
-        <w:t xml:space="preserve">#&gt;  prospectr   * 0.2.1   2020-10-23 [1] CRAN (R 4.0.4)               </w:t>
-      </w:r>
-      <w:r>
-        <w:br/>
-      </w:r>
-      <w:r>
-        <w:rPr>
-          <w:rStyle w:val="VerbatimChar"/>
-        </w:rPr>
-        <w:t xml:space="preserve">#&gt;  ps            1.6.0   2021-02-28 [1] CRAN (R 4.0.4)               </w:t>
-      </w:r>
-      <w:r>
-        <w:br/>
-      </w:r>
-      <w:r>
-        <w:rPr>
-          <w:rStyle w:val="VerbatimChar"/>
-        </w:rPr>
-        <w:t xml:space="preserve">#&gt;  purrr       * 0.3.4   2020-04-17 [1] CRAN (R 4.0.2)               </w:t>
-      </w:r>
-      <w:r>
-        <w:br/>
-      </w:r>
-      <w:r>
-        <w:rPr>
-          <w:rStyle w:val="VerbatimChar"/>
-        </w:rPr>
-        <w:t xml:space="preserve">#&gt;  R6            2.5.1   2021-08-19 [1] CRAN (R 4.0.5)               </w:t>
-      </w:r>
-      <w:r>
-        <w:br/>
-      </w:r>
-      <w:r>
-        <w:rPr>
-          <w:rStyle w:val="VerbatimChar"/>
-        </w:rPr>
-        <w:t xml:space="preserve">#&gt;  Rcpp          1.0.7   2021-07-07 [1] CRAN (R 4.0.5)               </w:t>
-      </w:r>
-      <w:r>
-        <w:br/>
-      </w:r>
-      <w:r>
-        <w:rPr>
-          <w:rStyle w:val="VerbatimChar"/>
-        </w:rPr>
-        <w:t xml:space="preserve">#&gt;  readr       * 2.0.1   2021-08-10 [1] CRAN (R 4.0.5)               </w:t>
-      </w:r>
-      <w:r>
-        <w:br/>
-      </w:r>
-      <w:r>
-        <w:rPr>
-          <w:rStyle w:val="VerbatimChar"/>
-        </w:rPr>
-        <w:t xml:space="preserve">#&gt;  readxl        1.3.1   2019-03-13 [1] CRAN (R 4.0.2)               </w:t>
-      </w:r>
-      <w:r>
-        <w:br/>
-      </w:r>
-      <w:r>
-        <w:rPr>
-          <w:rStyle w:val="VerbatimChar"/>
-        </w:rPr>
-        <w:t xml:space="preserve">#&gt;  remotes       2.4.0   2021-06-02 [1] CRAN (R 4.0.5)               </w:t>
-      </w:r>
-      <w:r>
-        <w:br/>
-      </w:r>
-      <w:r>
-        <w:rPr>
-          <w:rStyle w:val="VerbatimChar"/>
-        </w:rPr>
-        <w:t xml:space="preserve">#&gt;  reprex        2.0.1   2021-08-05 [1] CRAN (R 4.0.5)               </w:t>
-      </w:r>
-      <w:r>
-        <w:br/>
-      </w:r>
-      <w:r>
-        <w:rPr>
-          <w:rStyle w:val="VerbatimChar"/>
-        </w:rPr>
-        <w:t xml:space="preserve">#&gt;  rio           0.5.27  2021-06-21 [1] CRAN (R 4.0.5)               </w:t>
-      </w:r>
-      <w:r>
-        <w:br/>
-      </w:r>
-      <w:r>
-        <w:rPr>
-          <w:rStyle w:val="VerbatimChar"/>
-        </w:rPr>
-        <w:t xml:space="preserve">#&gt;  rlang         0.4.11  2021-04-30 [1] CRAN (R 4.0.5)               </w:t>
-      </w:r>
-      <w:r>
-        <w:br/>
-      </w:r>
-      <w:r>
-        <w:rPr>
-          <w:rStyle w:val="VerbatimChar"/>
-        </w:rPr>
-        <w:t xml:space="preserve">#&gt;  rmarkdown     2.10    2021-08-06 [1] CRAN (R 4.0.5)               </w:t>
-      </w:r>
-      <w:r>
-        <w:br/>
-      </w:r>
-      <w:r>
-        <w:rPr>
-          <w:rStyle w:val="VerbatimChar"/>
-        </w:rPr>
-        <w:t xml:space="preserve">#&gt;  rprojroot     2.0.2   2020-11-15 [1] CRAN (R 4.0.4)               </w:t>
-      </w:r>
-      <w:r>
-        <w:br/>
-      </w:r>
-      <w:r>
-        <w:rPr>
-          <w:rStyle w:val="VerbatimChar"/>
-        </w:rPr>
-        <w:t xml:space="preserve">#&gt;  rstatix       0.7.0   2021-02-13 [1] CRAN (R 4.0.4)               </w:t>
-      </w:r>
-      <w:r>
-        <w:br/>
-      </w:r>
-      <w:r>
-        <w:rPr>
-          <w:rStyle w:val="VerbatimChar"/>
-        </w:rPr>
-        <w:t xml:space="preserve">#&gt;  rstudioapi    0.13    2020-11-12 [1] CRAN (R 4.0.4)               </w:t>
-      </w:r>
-      <w:r>
-        <w:br/>
-      </w:r>
-      <w:r>
-        <w:rPr>
-          <w:rStyle w:val="VerbatimChar"/>
-        </w:rPr>
-        <w:t xml:space="preserve">#&gt;  rvest         1.0.1   2021-07-26 [1] CRAN (R 4.0.5)               </w:t>
-      </w:r>
-      <w:r>
-        <w:br/>
-      </w:r>
-      <w:r>
-        <w:rPr>
-          <w:rStyle w:val="VerbatimChar"/>
-        </w:rPr>
-        <w:t xml:space="preserve">#&gt;  scales      * 1.1.1   2020-05-11 [1] CRAN (R 4.0.4)               </w:t>
-      </w:r>
-      <w:r>
-        <w:br/>
-      </w:r>
-      <w:r>
-        <w:rPr>
-          <w:rStyle w:val="VerbatimChar"/>
-        </w:rPr>
-        <w:t xml:space="preserve">#&gt;  sessioninfo   1.1.1   2018-11-05 [1] CRAN (R 4.0.2)               </w:t>
-      </w:r>
-      <w:r>
-        <w:br/>
-      </w:r>
-      <w:r>
-        <w:rPr>
-          <w:rStyle w:val="VerbatimChar"/>
-        </w:rPr>
-        <w:t xml:space="preserve">#&gt;  stringi       1.7.4   2021-08-25 [1] CRAN (R 4.0.5)               </w:t>
-      </w:r>
-      <w:r>
-        <w:br/>
-      </w:r>
-      <w:r>
-        <w:rPr>
-          <w:rStyle w:val="VerbatimChar"/>
-        </w:rPr>
-        <w:t xml:space="preserve">#&gt;  stringr     * 1.4.0   2019-02-10 [1] CRAN (R 4.0.2)               </w:t>
-      </w:r>
-      <w:r>
-        <w:br/>
-      </w:r>
-      <w:r>
-        <w:rPr>
-          <w:rStyle w:val="VerbatimChar"/>
-        </w:rPr>
-        <w:t xml:space="preserve">#&gt;  testthat      3.0.2   2021-02-14 [1] CRAN (R 4.0.4)               </w:t>
-      </w:r>
-      <w:r>
-        <w:br/>
-      </w:r>
-      <w:r>
-        <w:rPr>
-          <w:rStyle w:val="VerbatimChar"/>
-        </w:rPr>
-        <w:t xml:space="preserve">#&gt;  tibble      * 3.1.4   2021-08-25 [1] CRAN (R 4.0.5)               </w:t>
-      </w:r>
-      <w:r>
-        <w:br/>
-      </w:r>
-      <w:r>
-        <w:rPr>
-          <w:rStyle w:val="VerbatimChar"/>
-        </w:rPr>
-        <w:t xml:space="preserve">#&gt;  tidyr       * 1.1.3   2021-03-03 [1] CRAN (R 4.0.4)               </w:t>
-      </w:r>
-      <w:r>
-        <w:br/>
-      </w:r>
-      <w:r>
-        <w:rPr>
-          <w:rStyle w:val="VerbatimChar"/>
-        </w:rPr>
-        <w:t xml:space="preserve">#&gt;  tidyselect    1.1.1   2021-04-30 [1] CRAN (R 4.0.5)               </w:t>
-      </w:r>
-      <w:r>
-        <w:br/>
-      </w:r>
-      <w:r>
-        <w:rPr>
-          <w:rStyle w:val="VerbatimChar"/>
-        </w:rPr>
-        <w:t xml:space="preserve">#&gt;  tidyverse   * 1.3.1   2021-04-15 [1] CRAN (R 4.0.5)               </w:t>
-      </w:r>
-      <w:r>
-        <w:br/>
-      </w:r>
-      <w:r>
-        <w:rPr>
-          <w:rStyle w:val="VerbatimChar"/>
-        </w:rPr>
-        <w:t xml:space="preserve">#&gt;  tzdb          0.1.2   2021-07-20 [1] CRAN (R 4.0.5)               </w:t>
-      </w:r>
-      <w:r>
-        <w:br/>
-      </w:r>
-      <w:r>
-        <w:rPr>
-          <w:rStyle w:val="VerbatimChar"/>
-        </w:rPr>
-        <w:t xml:space="preserve">#&gt;  usethis       2.0.1   2021-02-10 [1] CRAN (R 4.0.4)               </w:t>
-      </w:r>
-      <w:r>
-        <w:br/>
-      </w:r>
-      <w:r>
-        <w:rPr>
-          <w:rStyle w:val="VerbatimChar"/>
-        </w:rPr>
-        <w:t xml:space="preserve">#&gt;  utf8          1.2.2   2021-07-24 [1] CRAN (R 4.0.5)               </w:t>
-      </w:r>
-      <w:r>
-        <w:br/>
-      </w:r>
-      <w:r>
-        <w:rPr>
-          <w:rStyle w:val="VerbatimChar"/>
-        </w:rPr>
-        <w:t xml:space="preserve">#&gt;  vctrs         0.3.8   2021-04-29 [1] CRAN (R 4.0.5)               </w:t>
-      </w:r>
-      <w:r>
-        <w:br/>
-      </w:r>
-      <w:r>
-        <w:rPr>
-          <w:rStyle w:val="VerbatimChar"/>
-        </w:rPr>
-        <w:t xml:space="preserve">#&gt;  withr         2.4.2   2021-04-18 [1] CRAN (R 4.0.5)               </w:t>
-      </w:r>
-      <w:r>
-        <w:br/>
-      </w:r>
-      <w:r>
-        <w:rPr>
-          <w:rStyle w:val="VerbatimChar"/>
-        </w:rPr>
-        <w:t xml:space="preserve">#&gt;  xfun          0.25    2021-08-06 [1] CRAN (R 4.0.5)               </w:t>
-      </w:r>
-      <w:r>
-        <w:br/>
-      </w:r>
-      <w:r>
-        <w:rPr>
-          <w:rStyle w:val="VerbatimChar"/>
-        </w:rPr>
-        <w:t xml:space="preserve">#&gt;  xml2          1.3.2   2020-04-23 [1] CRAN (R 4.0.2)               </w:t>
-      </w:r>
-      <w:r>
-        <w:br/>
-      </w:r>
-      <w:r>
-        <w:rPr>
-          <w:rStyle w:val="VerbatimChar"/>
-        </w:rPr>
-        <w:t xml:space="preserve">#&gt;  yaml          2.2.1   2020-02-01 [1] CRAN (R 4.0.2)               </w:t>
-      </w:r>
-      <w:r>
-        <w:br/>
-      </w:r>
-      <w:r>
-        <w:rPr>
-          <w:rStyle w:val="VerbatimChar"/>
-        </w:rPr>
-        <w:t xml:space="preserve">#&gt;  zip           2.2.0   2021-05-31 [1] CRAN (R 4.0.5)               </w:t>
+        <w:t xml:space="preserve">#&gt;  package        * version date       lib source                       </w:t>
+      </w:r>
+      <w:r>
+        <w:br/>
+      </w:r>
+      <w:r>
+        <w:rPr>
+          <w:rStyle w:val="VerbatimChar"/>
+        </w:rPr>
+        <w:t xml:space="preserve">#&gt;  abind            1.4-5   2016-07-21 [1] CRAN (R 4.0.3)               </w:t>
+      </w:r>
+      <w:r>
+        <w:br/>
+      </w:r>
+      <w:r>
+        <w:rPr>
+          <w:rStyle w:val="VerbatimChar"/>
+        </w:rPr>
+        <w:t xml:space="preserve">#&gt;  assertthat       0.2.1   2019-03-21 [1] CRAN (R 4.0.2)               </w:t>
+      </w:r>
+      <w:r>
+        <w:br/>
+      </w:r>
+      <w:r>
+        <w:rPr>
+          <w:rStyle w:val="VerbatimChar"/>
+        </w:rPr>
+        <w:t xml:space="preserve">#&gt;  backports        1.2.1   2020-12-09 [1] CRAN (R 4.0.3)               </w:t>
+      </w:r>
+      <w:r>
+        <w:br/>
+      </w:r>
+      <w:r>
+        <w:rPr>
+          <w:rStyle w:val="VerbatimChar"/>
+        </w:rPr>
+        <w:t xml:space="preserve">#&gt;  bookdown         0.23    2021-08-13 [1] CRAN (R 4.0.5)               </w:t>
+      </w:r>
+      <w:r>
+        <w:br/>
+      </w:r>
+      <w:r>
+        <w:rPr>
+          <w:rStyle w:val="VerbatimChar"/>
+        </w:rPr>
+        <w:t xml:space="preserve">#&gt;  broom            0.7.9   2021-07-27 [1] CRAN (R 4.0.5)               </w:t>
+      </w:r>
+      <w:r>
+        <w:br/>
+      </w:r>
+      <w:r>
+        <w:rPr>
+          <w:rStyle w:val="VerbatimChar"/>
+        </w:rPr>
+        <w:t xml:space="preserve">#&gt;  cachem           1.0.4   2021-02-13 [1] CRAN (R 4.0.4)               </w:t>
+      </w:r>
+      <w:r>
+        <w:br/>
+      </w:r>
+      <w:r>
+        <w:rPr>
+          <w:rStyle w:val="VerbatimChar"/>
+        </w:rPr>
+        <w:t xml:space="preserve">#&gt;  callr            3.7.0   2021-04-20 [1] CRAN (R 4.0.5)               </w:t>
+      </w:r>
+      <w:r>
+        <w:br/>
+      </w:r>
+      <w:r>
+        <w:rPr>
+          <w:rStyle w:val="VerbatimChar"/>
+        </w:rPr>
+        <w:t xml:space="preserve">#&gt;  car              3.0-11  2021-06-27 [1] CRAN (R 4.0.5)               </w:t>
+      </w:r>
+      <w:r>
+        <w:br/>
+      </w:r>
+      <w:r>
+        <w:rPr>
+          <w:rStyle w:val="VerbatimChar"/>
+        </w:rPr>
+        <w:t xml:space="preserve">#&gt;  carData          3.0-4   2020-05-22 [1] CRAN (R 4.0.3)               </w:t>
+      </w:r>
+      <w:r>
+        <w:br/>
+      </w:r>
+      <w:r>
+        <w:rPr>
+          <w:rStyle w:val="VerbatimChar"/>
+        </w:rPr>
+        <w:t xml:space="preserve">#&gt;  cellranger       1.1.0   2016-07-27 [1] CRAN (R 4.0.2)               </w:t>
+      </w:r>
+      <w:r>
+        <w:br/>
+      </w:r>
+      <w:r>
+        <w:rPr>
+          <w:rStyle w:val="VerbatimChar"/>
+        </w:rPr>
+        <w:t xml:space="preserve">#&gt;  ChemoSpec      * 5.3.21  2021-07-06 [1] CRAN (R 4.0.5)               </w:t>
+      </w:r>
+      <w:r>
+        <w:br/>
+      </w:r>
+      <w:r>
+        <w:rPr>
+          <w:rStyle w:val="VerbatimChar"/>
+        </w:rPr>
+        <w:t xml:space="preserve">#&gt;  ChemoSpecUtils * 0.4.96  2021-03-15 [1] CRAN (R 4.0.4)               </w:t>
+      </w:r>
+      <w:r>
+        <w:br/>
+      </w:r>
+      <w:r>
+        <w:rPr>
+          <w:rStyle w:val="VerbatimChar"/>
+        </w:rPr>
+        <w:t xml:space="preserve">#&gt;  cli              3.0.1   2021-07-17 [1] CRAN (R 4.0.5)               </w:t>
+      </w:r>
+      <w:r>
+        <w:br/>
+      </w:r>
+      <w:r>
+        <w:rPr>
+          <w:rStyle w:val="VerbatimChar"/>
+        </w:rPr>
+        <w:t xml:space="preserve">#&gt;  cluster          2.1.2   2021-04-17 [1] CRAN (R 4.0.5)               </w:t>
+      </w:r>
+      <w:r>
+        <w:br/>
+      </w:r>
+      <w:r>
+        <w:rPr>
+          <w:rStyle w:val="VerbatimChar"/>
+        </w:rPr>
+        <w:t xml:space="preserve">#&gt;  codetools        0.2-18  2020-11-04 [1] CRAN (R 4.0.4)               </w:t>
+      </w:r>
+      <w:r>
+        <w:br/>
+      </w:r>
+      <w:r>
+        <w:rPr>
+          <w:rStyle w:val="VerbatimChar"/>
+        </w:rPr>
+        <w:t xml:space="preserve">#&gt;  colorspace       2.0-2   2021-06-24 [1] CRAN (R 4.0.5)               </w:t>
+      </w:r>
+      <w:r>
+        <w:br/>
+      </w:r>
+      <w:r>
+        <w:rPr>
+          <w:rStyle w:val="VerbatimChar"/>
+        </w:rPr>
+        <w:t xml:space="preserve">#&gt;  crayon           1.4.1   2021-02-08 [1] CRAN (R 4.0.4)               </w:t>
+      </w:r>
+      <w:r>
+        <w:br/>
+      </w:r>
+      <w:r>
+        <w:rPr>
+          <w:rStyle w:val="VerbatimChar"/>
+        </w:rPr>
+        <w:t xml:space="preserve">#&gt;  curl             4.3.2   2021-06-23 [1] CRAN (R 4.0.5)               </w:t>
+      </w:r>
+      <w:r>
+        <w:br/>
+      </w:r>
+      <w:r>
+        <w:rPr>
+          <w:rStyle w:val="VerbatimChar"/>
+        </w:rPr>
+        <w:t xml:space="preserve">#&gt;  data.table     * 1.14.0  2021-02-21 [1] CRAN (R 4.0.4)               </w:t>
+      </w:r>
+      <w:r>
+        <w:br/>
+      </w:r>
+      <w:r>
+        <w:rPr>
+          <w:rStyle w:val="VerbatimChar"/>
+        </w:rPr>
+        <w:t xml:space="preserve">#&gt;  DBI              1.1.1   2021-01-15 [1] CRAN (R 4.0.4)               </w:t>
+      </w:r>
+      <w:r>
+        <w:br/>
+      </w:r>
+      <w:r>
+        <w:rPr>
+          <w:rStyle w:val="VerbatimChar"/>
+        </w:rPr>
+        <w:t xml:space="preserve">#&gt;  dbplyr           2.1.1   2021-04-06 [1] CRAN (R 4.0.5)               </w:t>
+      </w:r>
+      <w:r>
+        <w:br/>
+      </w:r>
+      <w:r>
+        <w:rPr>
+          <w:rStyle w:val="VerbatimChar"/>
+        </w:rPr>
+        <w:t xml:space="preserve">#&gt;  desc             1.3.0   2021-03-05 [1] CRAN (R 4.0.4)               </w:t>
+      </w:r>
+      <w:r>
+        <w:br/>
+      </w:r>
+      <w:r>
+        <w:rPr>
+          <w:rStyle w:val="VerbatimChar"/>
+        </w:rPr>
+        <w:t xml:space="preserve">#&gt;  devtools         2.4.2   2021-06-07 [1] CRAN (R 4.0.5)               </w:t>
+      </w:r>
+      <w:r>
+        <w:br/>
+      </w:r>
+      <w:r>
+        <w:rPr>
+          <w:rStyle w:val="VerbatimChar"/>
+        </w:rPr>
+        <w:t xml:space="preserve">#&gt;  digest           0.6.27  2020-10-24 [1] CRAN (R 4.0.4)               </w:t>
+      </w:r>
+      <w:r>
+        <w:br/>
+      </w:r>
+      <w:r>
+        <w:rPr>
+          <w:rStyle w:val="VerbatimChar"/>
+        </w:rPr>
+        <w:t xml:space="preserve">#&gt;  doParallel       1.0.16  2020-10-16 [1] CRAN (R 4.0.4)               </w:t>
+      </w:r>
+      <w:r>
+        <w:br/>
+      </w:r>
+      <w:r>
+        <w:rPr>
+          <w:rStyle w:val="VerbatimChar"/>
+        </w:rPr>
+        <w:t xml:space="preserve">#&gt;  dplyr          * 1.0.7   2021-06-18 [1] CRAN (R 4.0.5)               </w:t>
+      </w:r>
+      <w:r>
+        <w:br/>
+      </w:r>
+      <w:r>
+        <w:rPr>
+          <w:rStyle w:val="VerbatimChar"/>
+        </w:rPr>
+        <w:t xml:space="preserve">#&gt;  DT               0.18    2021-04-14 [1] CRAN (R 4.0.5)               </w:t>
+      </w:r>
+      <w:r>
+        <w:br/>
+      </w:r>
+      <w:r>
+        <w:rPr>
+          <w:rStyle w:val="VerbatimChar"/>
+        </w:rPr>
+        <w:t xml:space="preserve">#&gt;  ellipsis         0.3.2   2021-04-29 [1] CRAN (R 4.0.5)               </w:t>
+      </w:r>
+      <w:r>
+        <w:br/>
+      </w:r>
+      <w:r>
+        <w:rPr>
+          <w:rStyle w:val="VerbatimChar"/>
+        </w:rPr>
+        <w:t xml:space="preserve">#&gt;  evaluate         0.14    2019-05-28 [1] CRAN (R 4.0.2)               </w:t>
+      </w:r>
+      <w:r>
+        <w:br/>
+      </w:r>
+      <w:r>
+        <w:rPr>
+          <w:rStyle w:val="VerbatimChar"/>
+        </w:rPr>
+        <w:t xml:space="preserve">#&gt;  factoextra     * 1.0.7   2020-04-01 [1] CRAN (R 4.0.4)               </w:t>
+      </w:r>
+      <w:r>
+        <w:br/>
+      </w:r>
+      <w:r>
+        <w:rPr>
+          <w:rStyle w:val="VerbatimChar"/>
+        </w:rPr>
+        <w:t xml:space="preserve">#&gt;  FactoMineR       2.4     2020-12-11 [1] CRAN (R 4.0.4)               </w:t>
+      </w:r>
+      <w:r>
+        <w:br/>
+      </w:r>
+      <w:r>
+        <w:rPr>
+          <w:rStyle w:val="VerbatimChar"/>
+        </w:rPr>
+        <w:t xml:space="preserve">#&gt;  fansi            0.5.0   2021-05-25 [1] CRAN (R 4.0.5)               </w:t>
+      </w:r>
+      <w:r>
+        <w:br/>
+      </w:r>
+      <w:r>
+        <w:rPr>
+          <w:rStyle w:val="VerbatimChar"/>
+        </w:rPr>
+        <w:t xml:space="preserve">#&gt;  farver           2.1.0   2021-02-28 [1] CRAN (R 4.0.4)               </w:t>
+      </w:r>
+      <w:r>
+        <w:br/>
+      </w:r>
+      <w:r>
+        <w:rPr>
+          <w:rStyle w:val="VerbatimChar"/>
+        </w:rPr>
+        <w:t xml:space="preserve">#&gt;  fastmap          1.1.0   2021-01-25 [1] CRAN (R 4.0.4)               </w:t>
+      </w:r>
+      <w:r>
+        <w:br/>
+      </w:r>
+      <w:r>
+        <w:rPr>
+          <w:rStyle w:val="VerbatimChar"/>
+        </w:rPr>
+        <w:t xml:space="preserve">#&gt;  flashClust       1.01-2  2012-08-21 [1] CRAN (R 4.0.3)               </w:t>
+      </w:r>
+      <w:r>
+        <w:br/>
+      </w:r>
+      <w:r>
+        <w:rPr>
+          <w:rStyle w:val="VerbatimChar"/>
+        </w:rPr>
+        <w:t xml:space="preserve">#&gt;  forcats        * 0.5.1   2021-01-27 [1] CRAN (R 4.0.4)               </w:t>
+      </w:r>
+      <w:r>
+        <w:br/>
+      </w:r>
+      <w:r>
+        <w:rPr>
+          <w:rStyle w:val="VerbatimChar"/>
+        </w:rPr>
+        <w:t xml:space="preserve">#&gt;  foreach          1.5.1   2020-10-15 [1] CRAN (R 4.0.4)               </w:t>
+      </w:r>
+      <w:r>
+        <w:br/>
+      </w:r>
+      <w:r>
+        <w:rPr>
+          <w:rStyle w:val="VerbatimChar"/>
+        </w:rPr>
+        <w:t xml:space="preserve">#&gt;  foreign          0.8-81  2020-12-22 [1] CRAN (R 4.0.4)               </w:t>
+      </w:r>
+      <w:r>
+        <w:br/>
+      </w:r>
+      <w:r>
+        <w:rPr>
+          <w:rStyle w:val="VerbatimChar"/>
+        </w:rPr>
+        <w:t xml:space="preserve">#&gt;  fs               1.5.0   2020-07-31 [1] CRAN (R 4.0.2)               </w:t>
+      </w:r>
+      <w:r>
+        <w:br/>
+      </w:r>
+      <w:r>
+        <w:rPr>
+          <w:rStyle w:val="VerbatimChar"/>
+        </w:rPr>
+        <w:t xml:space="preserve">#&gt;  generics         0.1.0   2020-10-31 [1] CRAN (R 4.0.4)               </w:t>
+      </w:r>
+      <w:r>
+        <w:br/>
+      </w:r>
+      <w:r>
+        <w:rPr>
+          <w:rStyle w:val="VerbatimChar"/>
+        </w:rPr>
+        <w:t xml:space="preserve">#&gt;  ggbiplot       * 0.55    2021-03-18 [1] Github (vqv/ggbiplot@7325e88)</w:t>
+      </w:r>
+      <w:r>
+        <w:br/>
+      </w:r>
+      <w:r>
+        <w:rPr>
+          <w:rStyle w:val="VerbatimChar"/>
+        </w:rPr>
+        <w:t xml:space="preserve">#&gt;  ggplot2        * 3.3.5   2021-06-25 [1] CRAN (R 4.0.5)               </w:t>
+      </w:r>
+      <w:r>
+        <w:br/>
+      </w:r>
+      <w:r>
+        <w:rPr>
+          <w:rStyle w:val="VerbatimChar"/>
+        </w:rPr>
+        <w:t xml:space="preserve">#&gt;  ggpubr           0.4.0   2020-06-27 [1] CRAN (R 4.0.4)               </w:t>
+      </w:r>
+      <w:r>
+        <w:br/>
+      </w:r>
+      <w:r>
+        <w:rPr>
+          <w:rStyle w:val="VerbatimChar"/>
+        </w:rPr>
+        <w:t xml:space="preserve">#&gt;  ggrepel          0.9.1   2021-01-15 [1] CRAN (R 4.0.4)               </w:t>
+      </w:r>
+      <w:r>
+        <w:br/>
+      </w:r>
+      <w:r>
+        <w:rPr>
+          <w:rStyle w:val="VerbatimChar"/>
+        </w:rPr>
+        <w:t xml:space="preserve">#&gt;  ggsci          * 2.9     2018-05-14 [1] CRAN (R 4.0.5)               </w:t>
+      </w:r>
+      <w:r>
+        <w:br/>
+      </w:r>
+      <w:r>
+        <w:rPr>
+          <w:rStyle w:val="VerbatimChar"/>
+        </w:rPr>
+        <w:t xml:space="preserve">#&gt;  ggsignif         0.6.2   2021-06-14 [1] CRAN (R 4.0.5)               </w:t>
+      </w:r>
+      <w:r>
+        <w:br/>
+      </w:r>
+      <w:r>
+        <w:rPr>
+          <w:rStyle w:val="VerbatimChar"/>
+        </w:rPr>
+        <w:t xml:space="preserve">#&gt;  glue             1.4.2   2020-08-27 [1] CRAN (R 4.0.4)               </w:t>
+      </w:r>
+      <w:r>
+        <w:br/>
+      </w:r>
+      <w:r>
+        <w:rPr>
+          <w:rStyle w:val="VerbatimChar"/>
+        </w:rPr>
+        <w:t xml:space="preserve">#&gt;  gridExtra      * 2.3     2017-09-09 [1] CRAN (R 4.0.5)               </w:t>
+      </w:r>
+      <w:r>
+        <w:br/>
+      </w:r>
+      <w:r>
+        <w:rPr>
+          <w:rStyle w:val="VerbatimChar"/>
+        </w:rPr>
+        <w:t xml:space="preserve">#&gt;  gtable           0.3.0   2019-03-25 [1] CRAN (R 4.0.2)               </w:t>
+      </w:r>
+      <w:r>
+        <w:br/>
+      </w:r>
+      <w:r>
+        <w:rPr>
+          <w:rStyle w:val="VerbatimChar"/>
+        </w:rPr>
+        <w:t xml:space="preserve">#&gt;  haven            2.4.3   2021-08-04 [1] CRAN (R 4.0.5)               </w:t>
+      </w:r>
+      <w:r>
+        <w:br/>
+      </w:r>
+      <w:r>
+        <w:rPr>
+          <w:rStyle w:val="VerbatimChar"/>
+        </w:rPr>
+        <w:t xml:space="preserve">#&gt;  highr            0.9     2021-04-16 [1] CRAN (R 4.0.5)               </w:t>
+      </w:r>
+      <w:r>
+        <w:br/>
+      </w:r>
+      <w:r>
+        <w:rPr>
+          <w:rStyle w:val="VerbatimChar"/>
+        </w:rPr>
+        <w:t xml:space="preserve">#&gt;  hms              1.1.0   2021-05-17 [1] CRAN (R 4.0.5)               </w:t>
+      </w:r>
+      <w:r>
+        <w:br/>
+      </w:r>
+      <w:r>
+        <w:rPr>
+          <w:rStyle w:val="VerbatimChar"/>
+        </w:rPr>
+        <w:t xml:space="preserve">#&gt;  htmltools        0.5.1.1 2021-01-22 [1] CRAN (R 4.0.4)               </w:t>
+      </w:r>
+      <w:r>
+        <w:br/>
+      </w:r>
+      <w:r>
+        <w:rPr>
+          <w:rStyle w:val="VerbatimChar"/>
+        </w:rPr>
+        <w:t xml:space="preserve">#&gt;  htmlwidgets      1.5.3   2020-12-10 [1] CRAN (R 4.0.4)               </w:t>
+      </w:r>
+      <w:r>
+        <w:br/>
+      </w:r>
+      <w:r>
+        <w:rPr>
+          <w:rStyle w:val="VerbatimChar"/>
+        </w:rPr>
+        <w:t xml:space="preserve">#&gt;  httr             1.4.2   2020-07-20 [1] CRAN (R 4.0.2)               </w:t>
+      </w:r>
+      <w:r>
+        <w:br/>
+      </w:r>
+      <w:r>
+        <w:rPr>
+          <w:rStyle w:val="VerbatimChar"/>
+        </w:rPr>
+        <w:t xml:space="preserve">#&gt;  iterators        1.0.13  2020-10-15 [1] CRAN (R 4.0.4)               </w:t>
+      </w:r>
+      <w:r>
+        <w:br/>
+      </w:r>
+      <w:r>
+        <w:rPr>
+          <w:rStyle w:val="VerbatimChar"/>
+        </w:rPr>
+        <w:t xml:space="preserve">#&gt;  jpeg             0.1-9   2021-07-24 [1] CRAN (R 4.0.5)               </w:t>
+      </w:r>
+      <w:r>
+        <w:br/>
+      </w:r>
+      <w:r>
+        <w:rPr>
+          <w:rStyle w:val="VerbatimChar"/>
+        </w:rPr>
+        <w:t xml:space="preserve">#&gt;  jsonlite         1.7.2   2020-12-09 [1] CRAN (R 4.0.4)               </w:t>
+      </w:r>
+      <w:r>
+        <w:br/>
+      </w:r>
+      <w:r>
+        <w:rPr>
+          <w:rStyle w:val="VerbatimChar"/>
+        </w:rPr>
+        <w:t xml:space="preserve">#&gt;  knitr            1.33    2021-04-24 [1] CRAN (R 4.0.5)               </w:t>
+      </w:r>
+      <w:r>
+        <w:br/>
+      </w:r>
+      <w:r>
+        <w:rPr>
+          <w:rStyle w:val="VerbatimChar"/>
+        </w:rPr>
+        <w:t xml:space="preserve">#&gt;  labeling         0.4.2   2020-10-20 [1] CRAN (R 4.0.3)               </w:t>
+      </w:r>
+      <w:r>
+        <w:br/>
+      </w:r>
+      <w:r>
+        <w:rPr>
+          <w:rStyle w:val="VerbatimChar"/>
+        </w:rPr>
+        <w:t xml:space="preserve">#&gt;  lattice          0.20-44 2021-05-02 [1] CRAN (R 4.0.5)               </w:t>
+      </w:r>
+      <w:r>
+        <w:br/>
+      </w:r>
+      <w:r>
+        <w:rPr>
+          <w:rStyle w:val="VerbatimChar"/>
+        </w:rPr>
+        <w:t xml:space="preserve">#&gt;  leaps            3.1     2020-01-16 [1] CRAN (R 4.0.4)               </w:t>
+      </w:r>
+      <w:r>
+        <w:br/>
+      </w:r>
+      <w:r>
+        <w:rPr>
+          <w:rStyle w:val="VerbatimChar"/>
+        </w:rPr>
+        <w:t xml:space="preserve">#&gt;  lifecycle        1.0.0   2021-02-15 [1] CRAN (R 4.0.4)               </w:t>
+      </w:r>
+      <w:r>
+        <w:br/>
+      </w:r>
+      <w:r>
+        <w:rPr>
+          <w:rStyle w:val="VerbatimChar"/>
+        </w:rPr>
+        <w:t xml:space="preserve">#&gt;  lubridate        1.7.10  2021-02-26 [1] CRAN (R 4.0.4)               </w:t>
+      </w:r>
+      <w:r>
+        <w:br/>
+      </w:r>
+      <w:r>
+        <w:rPr>
+          <w:rStyle w:val="VerbatimChar"/>
+        </w:rPr>
+        <w:t xml:space="preserve">#&gt;  magrittr         2.0.1   2020-11-17 [1] CRAN (R 4.0.4)               </w:t>
+      </w:r>
+      <w:r>
+        <w:br/>
+      </w:r>
+      <w:r>
+        <w:rPr>
+          <w:rStyle w:val="VerbatimChar"/>
+        </w:rPr>
+        <w:t xml:space="preserve">#&gt;  MASS             7.3-54  2021-05-03 [1] CRAN (R 4.0.5)               </w:t>
+      </w:r>
+      <w:r>
+        <w:br/>
+      </w:r>
+      <w:r>
+        <w:rPr>
+          <w:rStyle w:val="VerbatimChar"/>
+        </w:rPr>
+        <w:t xml:space="preserve">#&gt;  mathjaxr         1.4-0   2021-03-01 [1] CRAN (R 4.0.4)               </w:t>
+      </w:r>
+      <w:r>
+        <w:br/>
+      </w:r>
+      <w:r>
+        <w:rPr>
+          <w:rStyle w:val="VerbatimChar"/>
+        </w:rPr>
+        <w:t xml:space="preserve">#&gt;  memoise          2.0.0   2021-01-26 [1] CRAN (R 4.0.4)               </w:t>
+      </w:r>
+      <w:r>
+        <w:br/>
+      </w:r>
+      <w:r>
+        <w:rPr>
+          <w:rStyle w:val="VerbatimChar"/>
+        </w:rPr>
+        <w:t xml:space="preserve">#&gt;  mice             3.13.0  2021-01-27 [1] CRAN (R 4.0.4)               </w:t>
+      </w:r>
+      <w:r>
+        <w:br/>
+      </w:r>
+      <w:r>
+        <w:rPr>
+          <w:rStyle w:val="VerbatimChar"/>
+        </w:rPr>
+        <w:t xml:space="preserve">#&gt;  missMDA        * 1.18    2020-12-11 [1] CRAN (R 4.0.4)               </w:t>
+      </w:r>
+      <w:r>
+        <w:br/>
+      </w:r>
+      <w:r>
+        <w:rPr>
+          <w:rStyle w:val="VerbatimChar"/>
+        </w:rPr>
+        <w:t xml:space="preserve">#&gt;  modelr           0.1.8   2020-05-19 [1] CRAN (R 4.0.2)               </w:t>
+      </w:r>
+      <w:r>
+        <w:br/>
+      </w:r>
+      <w:r>
+        <w:rPr>
+          <w:rStyle w:val="VerbatimChar"/>
+        </w:rPr>
+        <w:t xml:space="preserve">#&gt;  munsell          0.5.0   2018-06-12 [1] CRAN (R 4.0.2)               </w:t>
+      </w:r>
+      <w:r>
+        <w:br/>
+      </w:r>
+      <w:r>
+        <w:rPr>
+          <w:rStyle w:val="VerbatimChar"/>
+        </w:rPr>
+        <w:t xml:space="preserve">#&gt;  mvtnorm          1.1-2   2021-06-07 [1] CRAN (R 4.0.5)               </w:t>
+      </w:r>
+      <w:r>
+        <w:br/>
+      </w:r>
+      <w:r>
+        <w:rPr>
+          <w:rStyle w:val="VerbatimChar"/>
+        </w:rPr>
+        <w:t xml:space="preserve">#&gt;  openxlsx         4.2.4   2021-06-16 [1] CRAN (R 4.0.5)               </w:t>
+      </w:r>
+      <w:r>
+        <w:br/>
+      </w:r>
+      <w:r>
+        <w:rPr>
+          <w:rStyle w:val="VerbatimChar"/>
+        </w:rPr>
+        <w:t xml:space="preserve">#&gt;  patchwork      * 1.1.1   2020-12-17 [1] CRAN (R 4.0.5)               </w:t>
+      </w:r>
+      <w:r>
+        <w:br/>
+      </w:r>
+      <w:r>
+        <w:rPr>
+          <w:rStyle w:val="VerbatimChar"/>
+        </w:rPr>
+        <w:t xml:space="preserve">#&gt;  pillar           1.6.2   2021-07-29 [1] CRAN (R 4.0.5)               </w:t>
+      </w:r>
+      <w:r>
+        <w:br/>
+      </w:r>
+      <w:r>
+        <w:rPr>
+          <w:rStyle w:val="VerbatimChar"/>
+        </w:rPr>
+        <w:t xml:space="preserve">#&gt;  pkgbuild         1.2.0   2020-12-15 [1] CRAN (R 4.0.4)               </w:t>
+      </w:r>
+      <w:r>
+        <w:br/>
+      </w:r>
+      <w:r>
+        <w:rPr>
+          <w:rStyle w:val="VerbatimChar"/>
+        </w:rPr>
+        <w:t xml:space="preserve">#&gt;  pkgconfig        2.0.3   2019-09-22 [1] CRAN (R 4.0.2)               </w:t>
+      </w:r>
+      <w:r>
+        <w:br/>
+      </w:r>
+      <w:r>
+        <w:rPr>
+          <w:rStyle w:val="VerbatimChar"/>
+        </w:rPr>
+        <w:t xml:space="preserve">#&gt;  pkgload          1.2.1   2021-04-06 [1] CRAN (R 4.0.5)               </w:t>
+      </w:r>
+      <w:r>
+        <w:br/>
+      </w:r>
+      <w:r>
+        <w:rPr>
+          <w:rStyle w:val="VerbatimChar"/>
+        </w:rPr>
+        <w:t xml:space="preserve">#&gt;  plyr           * 1.8.6   2020-03-03 [1] CRAN (R 4.0.2)               </w:t>
+      </w:r>
+      <w:r>
+        <w:br/>
+      </w:r>
+      <w:r>
+        <w:rPr>
+          <w:rStyle w:val="VerbatimChar"/>
+        </w:rPr>
+        <w:t xml:space="preserve">#&gt;  prettyunits      1.1.1   2020-01-24 [1] CRAN (R 4.0.2)               </w:t>
+      </w:r>
+      <w:r>
+        <w:br/>
+      </w:r>
+      <w:r>
+        <w:rPr>
+          <w:rStyle w:val="VerbatimChar"/>
+        </w:rPr>
+        <w:t xml:space="preserve">#&gt;  processx         3.5.2   2021-04-30 [1] CRAN (R 4.0.5)               </w:t>
+      </w:r>
+      <w:r>
+        <w:br/>
+      </w:r>
+      <w:r>
+        <w:rPr>
+          <w:rStyle w:val="VerbatimChar"/>
+        </w:rPr>
+        <w:t xml:space="preserve">#&gt;  prospectr      * 0.2.1   2020-10-23 [1] CRAN (R 4.0.4)               </w:t>
+      </w:r>
+      <w:r>
+        <w:br/>
+      </w:r>
+      <w:r>
+        <w:rPr>
+          <w:rStyle w:val="VerbatimChar"/>
+        </w:rPr>
+        <w:t xml:space="preserve">#&gt;  ps               1.6.0   2021-02-28 [1] CRAN (R 4.0.4)               </w:t>
+      </w:r>
+      <w:r>
+        <w:br/>
+      </w:r>
+      <w:r>
+        <w:rPr>
+          <w:rStyle w:val="VerbatimChar"/>
+        </w:rPr>
+        <w:t xml:space="preserve">#&gt;  purrr          * 0.3.4   2020-04-17 [1] CRAN (R 4.0.2)               </w:t>
+      </w:r>
+      <w:r>
+        <w:br/>
+      </w:r>
+      <w:r>
+        <w:rPr>
+          <w:rStyle w:val="VerbatimChar"/>
+        </w:rPr>
+        <w:t xml:space="preserve">#&gt;  R.methodsS3      1.8.1   2020-08-26 [1] CRAN (R 4.0.3)               </w:t>
+      </w:r>
+      <w:r>
+        <w:br/>
+      </w:r>
+      <w:r>
+        <w:rPr>
+          <w:rStyle w:val="VerbatimChar"/>
+        </w:rPr>
+        <w:t xml:space="preserve">#&gt;  R.oo             1.24.0  2020-08-26 [1] CRAN (R 4.0.3)               </w:t>
+      </w:r>
+      <w:r>
+        <w:br/>
+      </w:r>
+      <w:r>
+        <w:rPr>
+          <w:rStyle w:val="VerbatimChar"/>
+        </w:rPr>
+        <w:t xml:space="preserve">#&gt;  R.utils          2.10.1  2020-08-26 [1] CRAN (R 4.0.4)               </w:t>
+      </w:r>
+      <w:r>
+        <w:br/>
+      </w:r>
+      <w:r>
+        <w:rPr>
+          <w:rStyle w:val="VerbatimChar"/>
+        </w:rPr>
+        <w:t xml:space="preserve">#&gt;  R6               2.5.1   2021-08-19 [1] CRAN (R 4.0.5)               </w:t>
+      </w:r>
+      <w:r>
+        <w:br/>
+      </w:r>
+      <w:r>
+        <w:rPr>
+          <w:rStyle w:val="VerbatimChar"/>
+        </w:rPr>
+        <w:t xml:space="preserve">#&gt;  Rcpp             1.0.7   2021-07-07 [1] CRAN (R 4.0.5)               </w:t>
+      </w:r>
+      <w:r>
+        <w:br/>
+      </w:r>
+      <w:r>
+        <w:rPr>
+          <w:rStyle w:val="VerbatimChar"/>
+        </w:rPr>
+        <w:t xml:space="preserve">#&gt;  readJDX          0.5.61  2021-08-08 [1] CRAN (R 4.0.5)               </w:t>
+      </w:r>
+      <w:r>
+        <w:br/>
+      </w:r>
+      <w:r>
+        <w:rPr>
+          <w:rStyle w:val="VerbatimChar"/>
+        </w:rPr>
+        <w:t xml:space="preserve">#&gt;  readr          * 2.0.1   2021-08-10 [1] CRAN (R 4.0.5)               </w:t>
+      </w:r>
+      <w:r>
+        <w:br/>
+      </w:r>
+      <w:r>
+        <w:rPr>
+          <w:rStyle w:val="VerbatimChar"/>
+        </w:rPr>
+        <w:t xml:space="preserve">#&gt;  readxl           1.3.1   2019-03-13 [1] CRAN (R 4.0.2)               </w:t>
+      </w:r>
+      <w:r>
+        <w:br/>
+      </w:r>
+      <w:r>
+        <w:rPr>
+          <w:rStyle w:val="VerbatimChar"/>
+        </w:rPr>
+        <w:t xml:space="preserve">#&gt;  remotes          2.4.0   2021-06-02 [1] CRAN (R 4.0.5)               </w:t>
+      </w:r>
+      <w:r>
+        <w:br/>
+      </w:r>
+      <w:r>
+        <w:rPr>
+          <w:rStyle w:val="VerbatimChar"/>
+        </w:rPr>
+        <w:t xml:space="preserve">#&gt;  reprex           2.0.1   2021-08-05 [1] CRAN (R 4.0.5)               </w:t>
+      </w:r>
+      <w:r>
+        <w:br/>
+      </w:r>
+      <w:r>
+        <w:rPr>
+          <w:rStyle w:val="VerbatimChar"/>
+        </w:rPr>
+        <w:t xml:space="preserve">#&gt;  rio              0.5.27  2021-06-21 [1] CRAN (R 4.0.5)               </w:t>
+      </w:r>
+      <w:r>
+        <w:br/>
+      </w:r>
+      <w:r>
+        <w:rPr>
+          <w:rStyle w:val="VerbatimChar"/>
+        </w:rPr>
+        <w:t xml:space="preserve">#&gt;  rlang            0.4.11  2021-04-30 [1] CRAN (R 4.0.5)               </w:t>
+      </w:r>
+      <w:r>
+        <w:br/>
+      </w:r>
+      <w:r>
+        <w:rPr>
+          <w:rStyle w:val="VerbatimChar"/>
+        </w:rPr>
+        <w:t xml:space="preserve">#&gt;  rmarkdown        2.10    2021-08-06 [1] CRAN (R 4.0.5)               </w:t>
+      </w:r>
+      <w:r>
+        <w:br/>
+      </w:r>
+      <w:r>
+        <w:rPr>
+          <w:rStyle w:val="VerbatimChar"/>
+        </w:rPr>
+        <w:t xml:space="preserve">#&gt;  rprojroot        2.0.2   2020-11-15 [1] CRAN (R 4.0.4)               </w:t>
+      </w:r>
+      <w:r>
+        <w:br/>
+      </w:r>
+      <w:r>
+        <w:rPr>
+          <w:rStyle w:val="VerbatimChar"/>
+        </w:rPr>
+        <w:t xml:space="preserve">#&gt;  rstatix          0.7.0   2021-02-13 [1] CRAN (R 4.0.4)               </w:t>
+      </w:r>
+      <w:r>
+        <w:br/>
+      </w:r>
+      <w:r>
+        <w:rPr>
+          <w:rStyle w:val="VerbatimChar"/>
+        </w:rPr>
+        <w:t xml:space="preserve">#&gt;  rstudioapi       0.13    2020-11-12 [1] CRAN (R 4.0.4)               </w:t>
+      </w:r>
+      <w:r>
+        <w:br/>
+      </w:r>
+      <w:r>
+        <w:rPr>
+          <w:rStyle w:val="VerbatimChar"/>
+        </w:rPr>
+        <w:t xml:space="preserve">#&gt;  rvest            1.0.1   2021-07-26 [1] CRAN (R 4.0.5)               </w:t>
+      </w:r>
+      <w:r>
+        <w:br/>
+      </w:r>
+      <w:r>
+        <w:rPr>
+          <w:rStyle w:val="VerbatimChar"/>
+        </w:rPr>
+        <w:t xml:space="preserve">#&gt;  scales         * 1.1.1   2020-05-11 [1] CRAN (R 4.0.4)               </w:t>
+      </w:r>
+      <w:r>
+        <w:br/>
+      </w:r>
+      <w:r>
+        <w:rPr>
+          <w:rStyle w:val="VerbatimChar"/>
+        </w:rPr>
+        <w:t xml:space="preserve">#&gt;  scatterplot3d    0.3-41  2018-03-14 [1] CRAN (R 4.0.3)               </w:t>
+      </w:r>
+      <w:r>
+        <w:br/>
+      </w:r>
+      <w:r>
+        <w:rPr>
+          <w:rStyle w:val="VerbatimChar"/>
+        </w:rPr>
+        <w:t xml:space="preserve">#&gt;  sessioninfo      1.1.1   2018-11-05 [1] CRAN (R 4.0.2)               </w:t>
+      </w:r>
+      <w:r>
+        <w:br/>
+      </w:r>
+      <w:r>
+        <w:rPr>
+          <w:rStyle w:val="VerbatimChar"/>
+        </w:rPr>
+        <w:t xml:space="preserve">#&gt;  stringi          1.7.4   2021-08-25 [1] CRAN (R 4.0.5)               </w:t>
+      </w:r>
+      <w:r>
+        <w:br/>
+      </w:r>
+      <w:r>
+        <w:rPr>
+          <w:rStyle w:val="VerbatimChar"/>
+        </w:rPr>
+        <w:t xml:space="preserve">#&gt;  stringr        * 1.4.0   2019-02-10 [1] CRAN (R 4.0.2)               </w:t>
+      </w:r>
+      <w:r>
+        <w:br/>
+      </w:r>
+      <w:r>
+        <w:rPr>
+          <w:rStyle w:val="VerbatimChar"/>
+        </w:rPr>
+        <w:t xml:space="preserve">#&gt;  testthat         3.0.2   2021-02-14 [1] CRAN (R 4.0.4)               </w:t>
+      </w:r>
+      <w:r>
+        <w:br/>
+      </w:r>
+      <w:r>
+        <w:rPr>
+          <w:rStyle w:val="VerbatimChar"/>
+        </w:rPr>
+        <w:t xml:space="preserve">#&gt;  tibble         * 3.1.4   2021-08-25 [1] CRAN (R 4.0.5)               </w:t>
+      </w:r>
+      <w:r>
+        <w:br/>
+      </w:r>
+      <w:r>
+        <w:rPr>
+          <w:rStyle w:val="VerbatimChar"/>
+        </w:rPr>
+        <w:t xml:space="preserve">#&gt;  tidyr          * 1.1.3   2021-03-03 [1] CRAN (R 4.0.4)               </w:t>
+      </w:r>
+      <w:r>
+        <w:br/>
+      </w:r>
+      <w:r>
+        <w:rPr>
+          <w:rStyle w:val="VerbatimChar"/>
+        </w:rPr>
+        <w:t xml:space="preserve">#&gt;  tidyselect       1.1.1   2021-04-30 [1] CRAN (R 4.0.5)               </w:t>
+      </w:r>
+      <w:r>
+        <w:br/>
+      </w:r>
+      <w:r>
+        <w:rPr>
+          <w:rStyle w:val="VerbatimChar"/>
+        </w:rPr>
+        <w:t xml:space="preserve">#&gt;  tidyverse      * 1.3.1   2021-04-15 [1] CRAN (R 4.0.5)               </w:t>
+      </w:r>
+      <w:r>
+        <w:br/>
+      </w:r>
+      <w:r>
+        <w:rPr>
+          <w:rStyle w:val="VerbatimChar"/>
+        </w:rPr>
+        <w:t xml:space="preserve">#&gt;  tzdb             0.1.2   2021-07-20 [1] CRAN (R 4.0.5)               </w:t>
+      </w:r>
+      <w:r>
+        <w:br/>
+      </w:r>
+      <w:r>
+        <w:rPr>
+          <w:rStyle w:val="VerbatimChar"/>
+        </w:rPr>
+        <w:t xml:space="preserve">#&gt;  usethis          2.0.1   2021-02-10 [1] CRAN (R 4.0.4)               </w:t>
+      </w:r>
+      <w:r>
+        <w:br/>
+      </w:r>
+      <w:r>
+        <w:rPr>
+          <w:rStyle w:val="VerbatimChar"/>
+        </w:rPr>
+        <w:t xml:space="preserve">#&gt;  utf8             1.2.2   2021-07-24 [1] CRAN (R 4.0.5)               </w:t>
+      </w:r>
+      <w:r>
+        <w:br/>
+      </w:r>
+      <w:r>
+        <w:rPr>
+          <w:rStyle w:val="VerbatimChar"/>
+        </w:rPr>
+        <w:t xml:space="preserve">#&gt;  vctrs            0.3.8   2021-04-29 [1] CRAN (R 4.0.5)               </w:t>
+      </w:r>
+      <w:r>
+        <w:br/>
+      </w:r>
+      <w:r>
+        <w:rPr>
+          <w:rStyle w:val="VerbatimChar"/>
+        </w:rPr>
+        <w:t xml:space="preserve">#&gt;  withr            2.4.2   2021-04-18 [1] CRAN (R 4.0.5)               </w:t>
+      </w:r>
+      <w:r>
+        <w:br/>
+      </w:r>
+      <w:r>
+        <w:rPr>
+          <w:rStyle w:val="VerbatimChar"/>
+        </w:rPr>
+        <w:t xml:space="preserve">#&gt;  xfun             0.25    2021-08-06 [1] CRAN (R 4.0.5)               </w:t>
+      </w:r>
+      <w:r>
+        <w:br/>
+      </w:r>
+      <w:r>
+        <w:rPr>
+          <w:rStyle w:val="VerbatimChar"/>
+        </w:rPr>
+        <w:t xml:space="preserve">#&gt;  xml2             1.3.2   2020-04-23 [1] CRAN (R 4.0.2)               </w:t>
+      </w:r>
+      <w:r>
+        <w:br/>
+      </w:r>
+      <w:r>
+        <w:rPr>
+          <w:rStyle w:val="VerbatimChar"/>
+        </w:rPr>
+        <w:t xml:space="preserve">#&gt;  yaml             2.2.1   2020-02-01 [1] CRAN (R 4.0.2)               </w:t>
+      </w:r>
+      <w:r>
+        <w:br/>
+      </w:r>
+      <w:r>
+        <w:rPr>
+          <w:rStyle w:val="VerbatimChar"/>
+        </w:rPr>
+        <w:t xml:space="preserve">#&gt;  zip              2.2.0   2021-05-31 [1] CRAN (R 4.0.5)               </w:t>
       </w:r>
       <w:r>
         <w:br/>
@@ -4650,7 +4844,7 @@
         <w:rPr>
           <w:rStyle w:val="VerbatimChar"/>
         </w:rPr>
-        <w:t xml:space="preserve">#&gt; Local:    main C:/Users/masj0062/Documents/DOKTORANDSPROJEKT/VERSION CONTROL/MethodPaper</w:t>
+        <w:t xml:space="preserve">#&gt; Local:    main C:/Users/masj0062/Documents/DOKTORANDSPROJEKT/VERSION CONTROL/quantifyingquartzite</w:t>
       </w:r>
       <w:r>
         <w:br/>
@@ -4668,7 +4862,7 @@
         <w:rPr>
           <w:rStyle w:val="VerbatimChar"/>
         </w:rPr>
-        <w:t xml:space="preserve">#&gt; Head:     [eba70cf] 2021-09-01: Updated figures and explanation for raman results</w:t>
+        <w:t xml:space="preserve">#&gt; Head:     [76774c0] 2021-09-07: Added code for plotting raman spectra</w:t>
       </w:r>
     </w:p>
     <w:sectPr>

</xml_diff>